<commit_message>
Added Bio and updated Resume
</commit_message>
<xml_diff>
--- a/docs/Farrukh_Mirza_Resume.docx
+++ b/docs/Farrukh_Mirza_Resume.docx
@@ -51,8 +51,8 @@
         <w:tblLook w:val="0400" w:firstRow="0" w:lastRow="0" w:firstColumn="0" w:lastColumn="0" w:noHBand="0" w:noVBand="1"/>
       </w:tblPr>
       <w:tblGrid>
-        <w:gridCol w:w="1816"/>
-        <w:gridCol w:w="5245"/>
+        <w:gridCol w:w="2383"/>
+        <w:gridCol w:w="4678"/>
         <w:gridCol w:w="2119"/>
       </w:tblGrid>
       <w:tr>
@@ -61,7 +61,7 @@
         </w:trPr>
         <w:tc>
           <w:tcPr>
-            <w:tcW w:w="1816" w:type="dxa"/>
+            <w:tcW w:w="2383" w:type="dxa"/>
           </w:tcPr>
           <w:p>
             <w:pPr>
@@ -81,11 +81,6 @@
               <w:t>+353-87-2719767</w:t>
             </w:r>
           </w:p>
-        </w:tc>
-        <w:tc>
-          <w:tcPr>
-            <w:tcW w:w="5245" w:type="dxa"/>
-          </w:tcPr>
           <w:p>
             <w:pPr>
               <w:pStyle w:val="Subtitle"/>
@@ -110,6 +105,12 @@
               </w:r>
             </w:hyperlink>
           </w:p>
+          <w:p/>
+        </w:tc>
+        <w:tc>
+          <w:tcPr>
+            <w:tcW w:w="4678" w:type="dxa"/>
+          </w:tcPr>
           <w:p>
             <w:hyperlink r:id="rId9" w:history="1">
               <w:r>
@@ -122,8 +123,6 @@
             <w:r>
               <w:t xml:space="preserve"> </w:t>
             </w:r>
-            <w:bookmarkStart w:id="0" w:name="_GoBack"/>
-            <w:bookmarkEnd w:id="0"/>
           </w:p>
           <w:p>
             <w:hyperlink r:id="rId10">
@@ -211,15 +210,15 @@
           <w:szCs w:val="20"/>
         </w:rPr>
       </w:pPr>
-      <w:bookmarkStart w:id="1" w:name="_gjdgxs" w:colFirst="0" w:colLast="0"/>
-      <w:bookmarkEnd w:id="1"/>
+      <w:bookmarkStart w:id="0" w:name="_gjdgxs" w:colFirst="0" w:colLast="0"/>
+      <w:bookmarkEnd w:id="0"/>
       <w:r>
         <w:rPr>
           <w:rFonts w:ascii="Times" w:eastAsia="Times" w:hAnsi="Times" w:cs="Times"/>
           <w:sz w:val="20"/>
           <w:szCs w:val="20"/>
         </w:rPr>
-        <w:t>I enjoy working in competitive environments that allow innovation, vision development and growth. I thrive in fast paced environments in a leadership role. I have more than 6 year</w:t>
+        <w:t xml:space="preserve">I thrive in fast paced environments in a leadership role. </w:t>
       </w:r>
       <w:r>
         <w:rPr>
@@ -227,7 +226,7 @@
           <w:sz w:val="20"/>
           <w:szCs w:val="20"/>
         </w:rPr>
-        <w:t>s of experience of project management, team leadership and management, enterprise architecture, and overall 14 years of experience of software design, development, integration and maintenance. I have worked in mobile virtual network operations, energy, fin</w:t>
+        <w:t>I am currently leading &amp; mentoring project managers, business analysts and technical architects</w:t>
       </w:r>
       <w:r>
         <w:rPr>
@@ -235,7 +234,7 @@
           <w:sz w:val="20"/>
           <w:szCs w:val="20"/>
         </w:rPr>
-        <w:t>ancial transaction (e-Banking, e-Commerce), software lifecycle management and research environments. I have proactively taken responsibilities to manage teams &amp; projects from conception to delivery while maintaining excellent relationship with the customer</w:t>
+        <w:t>, while influencing key business decision makers</w:t>
       </w:r>
       <w:r>
         <w:rPr>
@@ -243,7 +242,7 @@
           <w:sz w:val="20"/>
           <w:szCs w:val="20"/>
         </w:rPr>
-        <w:t>, exceeding their expectations on multiple occasions and advising them about their future software investments. I have lead &amp; managed multiple co-located, nearshore &amp; offshore scrum teams. I have proven ability to adapt with diverse professional experience</w:t>
+        <w:t xml:space="preserve">, </w:t>
       </w:r>
       <w:r>
         <w:rPr>
@@ -251,7 +250,215 @@
           <w:sz w:val="20"/>
           <w:szCs w:val="20"/>
         </w:rPr>
-        <w:t xml:space="preserve"> in Republic of Ireland, Portugal, Kingdom of Bahrain and Pakistan.</w:t>
+        <w:t xml:space="preserve">strategic </w:t>
+      </w:r>
+      <w:r>
+        <w:rPr>
+          <w:rFonts w:ascii="Times" w:eastAsia="Times" w:hAnsi="Times" w:cs="Times"/>
+          <w:sz w:val="20"/>
+          <w:szCs w:val="20"/>
+        </w:rPr>
+        <w:t>architecture</w:t>
+      </w:r>
+      <w:r>
+        <w:rPr>
+          <w:rFonts w:ascii="Times" w:eastAsia="Times" w:hAnsi="Times" w:cs="Times"/>
+          <w:sz w:val="20"/>
+          <w:szCs w:val="20"/>
+        </w:rPr>
+        <w:t xml:space="preserve"> and the security organization</w:t>
+      </w:r>
+      <w:r>
+        <w:rPr>
+          <w:rFonts w:ascii="Times" w:eastAsia="Times" w:hAnsi="Times" w:cs="Times"/>
+          <w:sz w:val="20"/>
+          <w:szCs w:val="20"/>
+        </w:rPr>
+        <w:t>. I have lead, managed and mentored graduate &amp; senior backend engineers</w:t>
+      </w:r>
+      <w:r>
+        <w:rPr>
+          <w:rFonts w:ascii="Times" w:eastAsia="Times" w:hAnsi="Times" w:cs="Times"/>
+          <w:sz w:val="20"/>
+          <w:szCs w:val="20"/>
+        </w:rPr>
+        <w:t>, UX designers</w:t>
+      </w:r>
+      <w:r>
+        <w:rPr>
+          <w:rFonts w:ascii="Times" w:eastAsia="Times" w:hAnsi="Times" w:cs="Times"/>
+          <w:sz w:val="20"/>
+          <w:szCs w:val="20"/>
+        </w:rPr>
+        <w:t xml:space="preserve">, UI developers, test engineers and technical software &amp; test architects in </w:t>
+      </w:r>
+      <w:r>
+        <w:rPr>
+          <w:rFonts w:ascii="Times" w:eastAsia="Times" w:hAnsi="Times" w:cs="Times"/>
+          <w:sz w:val="20"/>
+          <w:szCs w:val="20"/>
+        </w:rPr>
+        <w:t xml:space="preserve">co-located </w:t>
+      </w:r>
+      <w:r>
+        <w:rPr>
+          <w:rFonts w:ascii="Times" w:eastAsia="Times" w:hAnsi="Times" w:cs="Times"/>
+          <w:sz w:val="20"/>
+          <w:szCs w:val="20"/>
+        </w:rPr>
+        <w:t xml:space="preserve">and </w:t>
+      </w:r>
+      <w:r>
+        <w:rPr>
+          <w:rFonts w:ascii="Times" w:eastAsia="Times" w:hAnsi="Times" w:cs="Times"/>
+          <w:sz w:val="20"/>
+          <w:szCs w:val="20"/>
+        </w:rPr>
+        <w:t xml:space="preserve">geographically distributed </w:t>
+      </w:r>
+      <w:r>
+        <w:rPr>
+          <w:rFonts w:ascii="Times" w:eastAsia="Times" w:hAnsi="Times" w:cs="Times"/>
+          <w:sz w:val="20"/>
+          <w:szCs w:val="20"/>
+        </w:rPr>
+        <w:t xml:space="preserve">teams. </w:t>
+      </w:r>
+      <w:r>
+        <w:rPr>
+          <w:rFonts w:ascii="Times" w:eastAsia="Times" w:hAnsi="Times" w:cs="Times"/>
+          <w:sz w:val="20"/>
+          <w:szCs w:val="20"/>
+        </w:rPr>
+        <w:t>I have more than 7 years of experience of team leadership and management, project management, enterprise</w:t>
+      </w:r>
+      <w:r>
+        <w:rPr>
+          <w:rFonts w:ascii="Times" w:eastAsia="Times" w:hAnsi="Times" w:cs="Times"/>
+          <w:sz w:val="20"/>
+          <w:szCs w:val="20"/>
+        </w:rPr>
+        <w:t xml:space="preserve"> software</w:t>
+      </w:r>
+      <w:r>
+        <w:rPr>
+          <w:rFonts w:ascii="Times" w:eastAsia="Times" w:hAnsi="Times" w:cs="Times"/>
+          <w:sz w:val="20"/>
+          <w:szCs w:val="20"/>
+        </w:rPr>
+        <w:t xml:space="preserve"> architecture, and overall 15 years of experience of software design, development, integration and maintenance.</w:t>
+      </w:r>
+      <w:r>
+        <w:rPr>
+          <w:rFonts w:ascii="Times" w:eastAsia="Times" w:hAnsi="Times" w:cs="Times"/>
+          <w:sz w:val="20"/>
+          <w:szCs w:val="20"/>
+        </w:rPr>
+        <w:t xml:space="preserve"> </w:t>
+      </w:r>
+      <w:r>
+        <w:rPr>
+          <w:rFonts w:ascii="Times" w:eastAsia="Times" w:hAnsi="Times" w:cs="Times"/>
+          <w:sz w:val="20"/>
+          <w:szCs w:val="20"/>
+        </w:rPr>
+        <w:t>I have worked in mobile virtual network operations</w:t>
+      </w:r>
+      <w:r>
+        <w:rPr>
+          <w:rFonts w:ascii="Times" w:eastAsia="Times" w:hAnsi="Times" w:cs="Times"/>
+          <w:sz w:val="20"/>
+          <w:szCs w:val="20"/>
+        </w:rPr>
+        <w:t>, customer relationship</w:t>
+      </w:r>
+      <w:r>
+        <w:rPr>
+          <w:rFonts w:ascii="Times" w:eastAsia="Times" w:hAnsi="Times" w:cs="Times"/>
+          <w:sz w:val="20"/>
+          <w:szCs w:val="20"/>
+        </w:rPr>
+        <w:t>, energy, financial transaction (e-Banking, e-Commerce), software lifecycle management and research environments.</w:t>
+      </w:r>
+      <w:r>
+        <w:rPr>
+          <w:rFonts w:ascii="Times" w:eastAsia="Times" w:hAnsi="Times" w:cs="Times"/>
+          <w:sz w:val="20"/>
+          <w:szCs w:val="20"/>
+        </w:rPr>
+        <w:t xml:space="preserve"> I maintained excellent relationship with customers, exceeding their expectations &amp; advising them on their software investments.</w:t>
+      </w:r>
+      <w:r>
+        <w:rPr>
+          <w:rFonts w:ascii="Times" w:eastAsia="Times" w:hAnsi="Times" w:cs="Times"/>
+          <w:sz w:val="20"/>
+          <w:szCs w:val="20"/>
+        </w:rPr>
+        <w:t xml:space="preserve"> </w:t>
+      </w:r>
+      <w:r>
+        <w:rPr>
+          <w:rFonts w:ascii="Times" w:eastAsia="Times" w:hAnsi="Times" w:cs="Times"/>
+          <w:sz w:val="20"/>
+          <w:szCs w:val="20"/>
+        </w:rPr>
+        <w:t>I have work</w:t>
+      </w:r>
+      <w:r>
+        <w:rPr>
+          <w:rFonts w:ascii="Times" w:eastAsia="Times" w:hAnsi="Times" w:cs="Times"/>
+          <w:sz w:val="20"/>
+          <w:szCs w:val="20"/>
+        </w:rPr>
+        <w:t>ed</w:t>
+      </w:r>
+      <w:r>
+        <w:rPr>
+          <w:rFonts w:ascii="Times" w:eastAsia="Times" w:hAnsi="Times" w:cs="Times"/>
+          <w:sz w:val="20"/>
+          <w:szCs w:val="20"/>
+        </w:rPr>
+        <w:t xml:space="preserve"> with near shore </w:t>
+      </w:r>
+      <w:r>
+        <w:rPr>
+          <w:rFonts w:ascii="Times" w:eastAsia="Times" w:hAnsi="Times" w:cs="Times"/>
+          <w:sz w:val="20"/>
+          <w:szCs w:val="20"/>
+        </w:rPr>
+        <w:t>&amp;</w:t>
+      </w:r>
+      <w:r>
+        <w:rPr>
+          <w:rFonts w:ascii="Times" w:eastAsia="Times" w:hAnsi="Times" w:cs="Times"/>
+          <w:sz w:val="20"/>
+          <w:szCs w:val="20"/>
+        </w:rPr>
+        <w:t xml:space="preserve"> offshore teams, and outsourcing business partners.</w:t>
+      </w:r>
+      <w:r>
+        <w:rPr>
+          <w:rFonts w:ascii="Times" w:eastAsia="Times" w:hAnsi="Times" w:cs="Times"/>
+          <w:sz w:val="20"/>
+          <w:szCs w:val="20"/>
+        </w:rPr>
+        <w:t xml:space="preserve"> I have experience in troubleshooting large complex systems in addition to personnel &amp; business crises management. I have successfully hired &amp; built software development teams by implementing hiring strategies to attract talent based on business situation.</w:t>
+      </w:r>
+      <w:r>
+        <w:rPr>
+          <w:rFonts w:ascii="Times" w:eastAsia="Times" w:hAnsi="Times" w:cs="Times"/>
+          <w:sz w:val="20"/>
+          <w:szCs w:val="20"/>
+        </w:rPr>
+        <w:t xml:space="preserve"> </w:t>
+      </w:r>
+      <w:r>
+        <w:rPr>
+          <w:rFonts w:ascii="Times" w:eastAsia="Times" w:hAnsi="Times" w:cs="Times"/>
+          <w:sz w:val="20"/>
+          <w:szCs w:val="20"/>
+        </w:rPr>
+        <w:t>I have proven ability to adapt with diverse professional experience in Republic of Ireland, Portugal, Kingdom of Bahrain and Pakistan.</w:t>
       </w:r>
     </w:p>
     <w:p>
@@ -728,16 +935,7 @@
                 <w:sz w:val="20"/>
                 <w:szCs w:val="20"/>
               </w:rPr>
-              <w:t xml:space="preserve">Bachelor of Science in Computer </w:t>
-            </w:r>
-            <w:r>
-              <w:rPr>
-                <w:rFonts w:ascii="Times New Roman" w:eastAsia="Times New Roman" w:hAnsi="Times New Roman" w:cs="Times New Roman"/>
-                <w:color w:val="000000"/>
-                <w:sz w:val="20"/>
-                <w:szCs w:val="20"/>
-              </w:rPr>
-              <w:t>Engineering</w:t>
+              <w:t>Bachelor of Science in Computer Engineering</w:t>
             </w:r>
           </w:p>
           <w:p>
@@ -835,6 +1033,9 @@
       </w:pPr>
       <w:r>
         <w:t>Professional Skills</w:t>
+      </w:r>
+      <w:r>
+        <w:t xml:space="preserve"> &amp; Strengths</w:t>
       </w:r>
     </w:p>
     <w:tbl>
@@ -896,10 +1097,7 @@
           </w:tcPr>
           <w:p>
             <w:r>
-              <w:t>Team Management, Team Leadership, Project &amp;</w:t>
-            </w:r>
-            <w:r>
-              <w:t xml:space="preserve"> Programme Management (Scrum, Kanban)</w:t>
+              <w:t>Team Management, Team Leadership, Project &amp; Programme Management (Scrum, Kanban)</w:t>
             </w:r>
           </w:p>
         </w:tc>
@@ -1395,7 +1593,7 @@
                     </wp:anchor>
                   </w:drawing>
                 </mc:Choice>
-                <mc:Fallback xmlns:w15="http://schemas.microsoft.com/office/word/2012/wordml" xmlns:dgm="http://schemas.openxmlformats.org/drawingml/2006/diagram" xmlns:lc="http://schemas.openxmlformats.org/drawingml/2006/lockedCanvas" xmlns:c="http://schemas.openxmlformats.org/drawingml/2006/chart" xmlns:pic="http://schemas.openxmlformats.org/drawingml/2006/picture" xmlns:a="http://schemas.openxmlformats.org/drawingml/2006/main" xmlns:sl="http://schemas.openxmlformats.org/schemaLibrary/2006/main">
+                <mc:Fallback xmlns:sl="http://schemas.openxmlformats.org/schemaLibrary/2006/main" xmlns:a="http://schemas.openxmlformats.org/drawingml/2006/main" xmlns:pic="http://schemas.openxmlformats.org/drawingml/2006/picture" xmlns:c="http://schemas.openxmlformats.org/drawingml/2006/chart" xmlns:lc="http://schemas.openxmlformats.org/drawingml/2006/lockedCanvas" xmlns:dgm="http://schemas.openxmlformats.org/drawingml/2006/diagram" xmlns:w15="http://schemas.microsoft.com/office/word/2012/wordml">
                   <w:drawing>
                     <wp:anchor allowOverlap="1" behindDoc="0" distB="0" distT="0" distL="114300" distR="114300" hidden="0" layoutInCell="1" locked="0" relativeHeight="0" simplePos="0">
                       <wp:simplePos x="0" y="0"/>
@@ -1953,7 +2151,7 @@
                     </wp:anchor>
                   </w:drawing>
                 </mc:Choice>
-                <mc:Fallback xmlns:w15="http://schemas.microsoft.com/office/word/2012/wordml" xmlns:dgm="http://schemas.openxmlformats.org/drawingml/2006/diagram" xmlns:lc="http://schemas.openxmlformats.org/drawingml/2006/lockedCanvas" xmlns:c="http://schemas.openxmlformats.org/drawingml/2006/chart" xmlns:pic="http://schemas.openxmlformats.org/drawingml/2006/picture" xmlns:a="http://schemas.openxmlformats.org/drawingml/2006/main" xmlns:sl="http://schemas.openxmlformats.org/schemaLibrary/2006/main">
+                <mc:Fallback xmlns:sl="http://schemas.openxmlformats.org/schemaLibrary/2006/main" xmlns:a="http://schemas.openxmlformats.org/drawingml/2006/main" xmlns:pic="http://schemas.openxmlformats.org/drawingml/2006/picture" xmlns:c="http://schemas.openxmlformats.org/drawingml/2006/chart" xmlns:lc="http://schemas.openxmlformats.org/drawingml/2006/lockedCanvas" xmlns:dgm="http://schemas.openxmlformats.org/drawingml/2006/diagram" xmlns:w15="http://schemas.microsoft.com/office/word/2012/wordml">
                   <w:drawing>
                     <wp:anchor allowOverlap="1" behindDoc="0" distB="0" distT="0" distL="114300" distR="114300" hidden="0" layoutInCell="1" locked="0" relativeHeight="0" simplePos="0">
                       <wp:simplePos x="0" y="0"/>
@@ -2514,7 +2712,7 @@
                     </wp:anchor>
                   </w:drawing>
                 </mc:Choice>
-                <mc:Fallback xmlns:w15="http://schemas.microsoft.com/office/word/2012/wordml" xmlns:dgm="http://schemas.openxmlformats.org/drawingml/2006/diagram" xmlns:lc="http://schemas.openxmlformats.org/drawingml/2006/lockedCanvas" xmlns:c="http://schemas.openxmlformats.org/drawingml/2006/chart" xmlns:pic="http://schemas.openxmlformats.org/drawingml/2006/picture" xmlns:a="http://schemas.openxmlformats.org/drawingml/2006/main" xmlns:sl="http://schemas.openxmlformats.org/schemaLibrary/2006/main">
+                <mc:Fallback xmlns:sl="http://schemas.openxmlformats.org/schemaLibrary/2006/main" xmlns:a="http://schemas.openxmlformats.org/drawingml/2006/main" xmlns:pic="http://schemas.openxmlformats.org/drawingml/2006/picture" xmlns:c="http://schemas.openxmlformats.org/drawingml/2006/chart" xmlns:lc="http://schemas.openxmlformats.org/drawingml/2006/lockedCanvas" xmlns:dgm="http://schemas.openxmlformats.org/drawingml/2006/diagram" xmlns:w15="http://schemas.microsoft.com/office/word/2012/wordml">
                   <w:drawing>
                     <wp:anchor allowOverlap="1" behindDoc="0" distB="0" distT="0" distL="114300" distR="114300" hidden="0" layoutInCell="1" locked="0" relativeHeight="0" simplePos="0">
                       <wp:simplePos x="0" y="0"/>
@@ -2569,10 +2767,7 @@
           </w:tcPr>
           <w:p>
             <w:r>
-              <w:t>Process &amp;</w:t>
-            </w:r>
-            <w:r>
-              <w:t xml:space="preserve"> Operations Automation, Containers, DevOps &amp; Tooling, Cloud</w:t>
+              <w:t>Process &amp; Operations Automation, Containers, DevOps &amp; Tooling, Cloud</w:t>
             </w:r>
           </w:p>
         </w:tc>
@@ -3075,7 +3270,7 @@
                     </wp:anchor>
                   </w:drawing>
                 </mc:Choice>
-                <mc:Fallback xmlns:w15="http://schemas.microsoft.com/office/word/2012/wordml" xmlns:dgm="http://schemas.openxmlformats.org/drawingml/2006/diagram" xmlns:lc="http://schemas.openxmlformats.org/drawingml/2006/lockedCanvas" xmlns:c="http://schemas.openxmlformats.org/drawingml/2006/chart" xmlns:pic="http://schemas.openxmlformats.org/drawingml/2006/picture" xmlns:a="http://schemas.openxmlformats.org/drawingml/2006/main" xmlns:sl="http://schemas.openxmlformats.org/schemaLibrary/2006/main">
+                <mc:Fallback xmlns:sl="http://schemas.openxmlformats.org/schemaLibrary/2006/main" xmlns:a="http://schemas.openxmlformats.org/drawingml/2006/main" xmlns:pic="http://schemas.openxmlformats.org/drawingml/2006/picture" xmlns:c="http://schemas.openxmlformats.org/drawingml/2006/chart" xmlns:lc="http://schemas.openxmlformats.org/drawingml/2006/lockedCanvas" xmlns:dgm="http://schemas.openxmlformats.org/drawingml/2006/diagram" xmlns:w15="http://schemas.microsoft.com/office/word/2012/wordml">
                   <w:drawing>
                     <wp:anchor allowOverlap="1" behindDoc="0" distB="0" distT="0" distL="114300" distR="114300" hidden="0" layoutInCell="1" locked="0" relativeHeight="0" simplePos="0">
                       <wp:simplePos x="0" y="0"/>
@@ -3636,7 +3831,7 @@
                     </wp:anchor>
                   </w:drawing>
                 </mc:Choice>
-                <mc:Fallback xmlns:w15="http://schemas.microsoft.com/office/word/2012/wordml" xmlns:dgm="http://schemas.openxmlformats.org/drawingml/2006/diagram" xmlns:lc="http://schemas.openxmlformats.org/drawingml/2006/lockedCanvas" xmlns:c="http://schemas.openxmlformats.org/drawingml/2006/chart" xmlns:pic="http://schemas.openxmlformats.org/drawingml/2006/picture" xmlns:a="http://schemas.openxmlformats.org/drawingml/2006/main" xmlns:sl="http://schemas.openxmlformats.org/schemaLibrary/2006/main">
+                <mc:Fallback xmlns:sl="http://schemas.openxmlformats.org/schemaLibrary/2006/main" xmlns:a="http://schemas.openxmlformats.org/drawingml/2006/main" xmlns:pic="http://schemas.openxmlformats.org/drawingml/2006/picture" xmlns:c="http://schemas.openxmlformats.org/drawingml/2006/chart" xmlns:lc="http://schemas.openxmlformats.org/drawingml/2006/lockedCanvas" xmlns:dgm="http://schemas.openxmlformats.org/drawingml/2006/diagram" xmlns:w15="http://schemas.microsoft.com/office/word/2012/wordml">
                   <w:drawing>
                     <wp:anchor allowOverlap="1" behindDoc="0" distB="0" distT="0" distL="114300" distR="114300" hidden="0" layoutInCell="1" locked="0" relativeHeight="0" simplePos="0">
                       <wp:simplePos x="0" y="0"/>
@@ -3686,31 +3881,21 @@
     </w:tbl>
     <w:p>
       <w:pPr>
-        <w:rPr>
-          <w:rFonts w:ascii="Cambria" w:eastAsia="Cambria" w:hAnsi="Cambria" w:cs="Cambria"/>
-          <w:color w:val="366091"/>
-          <w:sz w:val="32"/>
-          <w:szCs w:val="32"/>
-        </w:rPr>
-      </w:pPr>
-      <w:r>
-        <w:br w:type="page"/>
-      </w:r>
-    </w:p>
-    <w:p>
-      <w:pPr>
         <w:pStyle w:val="Heading1"/>
         <w:ind w:left="-142"/>
       </w:pPr>
       <w:r>
         <w:lastRenderedPageBreak/>
+        <w:t xml:space="preserve">Management, Architecture &amp; Technical </w:t>
+      </w:r>
+      <w:r>
         <w:t>Skills Summary</w:t>
       </w:r>
     </w:p>
     <w:tbl>
       <w:tblPr>
         <w:tblStyle w:val="affffff2"/>
-        <w:tblW w:w="9062" w:type="dxa"/>
+        <w:tblW w:w="9329" w:type="dxa"/>
         <w:tblBorders>
           <w:top w:val="single" w:sz="8" w:space="0" w:color="78C0D4"/>
           <w:left w:val="single" w:sz="8" w:space="0" w:color="78C0D4"/>
@@ -3724,7 +3909,7 @@
       </w:tblPr>
       <w:tblGrid>
         <w:gridCol w:w="1668"/>
-        <w:gridCol w:w="7394"/>
+        <w:gridCol w:w="7661"/>
       </w:tblGrid>
       <w:tr>
         <w:trPr>
@@ -3755,7 +3940,7 @@
         </w:tc>
         <w:tc>
           <w:tcPr>
-            <w:tcW w:w="7394" w:type="dxa"/>
+            <w:tcW w:w="7661" w:type="dxa"/>
           </w:tcPr>
           <w:p>
             <w:pPr>
@@ -3806,7 +3991,7 @@
         </w:tc>
         <w:tc>
           <w:tcPr>
-            <w:tcW w:w="7394" w:type="dxa"/>
+            <w:tcW w:w="7661" w:type="dxa"/>
             <w:vAlign w:val="center"/>
           </w:tcPr>
           <w:p>
@@ -3826,7 +4011,7 @@
                 <w:sz w:val="20"/>
                 <w:szCs w:val="20"/>
               </w:rPr>
-              <w:t>Team Leadership &amp;</w:t>
+              <w:t>Team Leadership &amp; Management</w:t>
             </w:r>
             <w:r>
               <w:rPr>
@@ -3835,7 +4020,16 @@
                 <w:sz w:val="20"/>
                 <w:szCs w:val="20"/>
               </w:rPr>
-              <w:t xml:space="preserve"> Management, Agile Project/Program Management,  Scrum, Kanban, Scoping, Customer Relationship, Crises Management, Product Backlog Grooming, Team Mentorship, Communication (Written/Verbal)</w:t>
+              <w:t xml:space="preserve"> (Project Managers, Business Analysts, Senior Software Engineers, Technical Architects, UI/UX Developers, Test Architects)</w:t>
+            </w:r>
+            <w:r>
+              <w:rPr>
+                <w:rFonts w:ascii="Times New Roman" w:eastAsia="Times New Roman" w:hAnsi="Times New Roman" w:cs="Times New Roman"/>
+                <w:color w:val="000000"/>
+                <w:sz w:val="20"/>
+                <w:szCs w:val="20"/>
+              </w:rPr>
+              <w:t>, Agile Project/Program Management,  Scrum, Kanban, Scoping, Customer Relationship, Crises Management, Product Backlog Grooming, Team Mentorship, Communication (Written/Verbal)</w:t>
             </w:r>
           </w:p>
         </w:tc>
@@ -3866,7 +4060,7 @@
         </w:tc>
         <w:tc>
           <w:tcPr>
-            <w:tcW w:w="7394" w:type="dxa"/>
+            <w:tcW w:w="7661" w:type="dxa"/>
           </w:tcPr>
           <w:p>
             <w:pPr>
@@ -3885,7 +4079,7 @@
                 <w:sz w:val="20"/>
                 <w:szCs w:val="20"/>
               </w:rPr>
-              <w:t>System &amp;</w:t>
+              <w:t>System &amp; Solutions Architecture, Microservices, Enterprise Service Bus (ESB), Middleware, RESTful, SOA, Conventional MVC</w:t>
             </w:r>
             <w:r>
               <w:rPr>
@@ -3894,7 +4088,25 @@
                 <w:sz w:val="20"/>
                 <w:szCs w:val="20"/>
               </w:rPr>
-              <w:t xml:space="preserve"> Solutions Architecture, Microservices, Enterprise Service Bus (ESB), Middleware, RESTful, SOA, Conventional MVC, Highly Scalable Distributed Systems.</w:t>
+              <w:t xml:space="preserve"> &amp; Reactive</w:t>
+            </w:r>
+            <w:r>
+              <w:rPr>
+                <w:rFonts w:ascii="Times New Roman" w:eastAsia="Times New Roman" w:hAnsi="Times New Roman" w:cs="Times New Roman"/>
+                <w:color w:val="000000"/>
+                <w:sz w:val="20"/>
+                <w:szCs w:val="20"/>
+              </w:rPr>
+              <w:t xml:space="preserve"> Web Applications</w:t>
+            </w:r>
+            <w:r>
+              <w:rPr>
+                <w:rFonts w:ascii="Times New Roman" w:eastAsia="Times New Roman" w:hAnsi="Times New Roman" w:cs="Times New Roman"/>
+                <w:color w:val="000000"/>
+                <w:sz w:val="20"/>
+                <w:szCs w:val="20"/>
+              </w:rPr>
+              <w:t>, Highly Scalable Distributed Systems.</w:t>
             </w:r>
           </w:p>
         </w:tc>
@@ -3928,7 +4140,7 @@
         </w:tc>
         <w:tc>
           <w:tcPr>
-            <w:tcW w:w="7394" w:type="dxa"/>
+            <w:tcW w:w="7661" w:type="dxa"/>
           </w:tcPr>
           <w:p>
             <w:pPr>
@@ -3972,21 +4184,13 @@
                 <w:sz w:val="20"/>
                 <w:szCs w:val="20"/>
               </w:rPr>
-              <w:t>E</w:t>
-            </w:r>
-            <w:r>
-              <w:rPr>
-                <w:rFonts w:ascii="Times New Roman" w:eastAsia="Times New Roman" w:hAnsi="Times New Roman" w:cs="Times New Roman"/>
-                <w:sz w:val="20"/>
-                <w:szCs w:val="20"/>
-              </w:rPr>
-              <w:t>nterprise Integration</w:t>
+              <w:t>Enterprise Integration</w:t>
             </w:r>
           </w:p>
         </w:tc>
         <w:tc>
           <w:tcPr>
-            <w:tcW w:w="7394" w:type="dxa"/>
+            <w:tcW w:w="7661" w:type="dxa"/>
           </w:tcPr>
           <w:p>
             <w:pPr>
@@ -4039,7 +4243,7 @@
         </w:tc>
         <w:tc>
           <w:tcPr>
-            <w:tcW w:w="7394" w:type="dxa"/>
+            <w:tcW w:w="7661" w:type="dxa"/>
           </w:tcPr>
           <w:p>
             <w:pPr>
@@ -4058,16 +4262,7 @@
                 <w:sz w:val="20"/>
                 <w:szCs w:val="20"/>
               </w:rPr>
-              <w:t>Java (J2EE), JSP, JSTL, HTML/DHTML, JavaScript, SQL/PLSQL/JPQL,</w:t>
-            </w:r>
-            <w:r>
-              <w:rPr>
-                <w:rFonts w:ascii="Times New Roman" w:eastAsia="Times New Roman" w:hAnsi="Times New Roman" w:cs="Times New Roman"/>
-                <w:color w:val="000000"/>
-                <w:sz w:val="20"/>
-                <w:szCs w:val="20"/>
-              </w:rPr>
-              <w:t xml:space="preserve"> Linux Shell Scripting, Windows PowerShell and Batch Scripting, C++, nesC.</w:t>
+              <w:t>Java (J2EE), JSP, JSTL, HTML/DHTML, JavaScript, SQL/PLSQL/JPQL, Linux Shell Scripting, Windows PowerShell and Batch Scripting, C++, nesC.</w:t>
             </w:r>
           </w:p>
         </w:tc>
@@ -4098,7 +4293,7 @@
         </w:tc>
         <w:tc>
           <w:tcPr>
-            <w:tcW w:w="7394" w:type="dxa"/>
+            <w:tcW w:w="7661" w:type="dxa"/>
             <w:vAlign w:val="center"/>
           </w:tcPr>
           <w:p>
@@ -4118,16 +4313,7 @@
                 <w:sz w:val="20"/>
                 <w:szCs w:val="20"/>
               </w:rPr>
-              <w:t xml:space="preserve">JQuery, JQuery UI, Bootstrap, AJAX, Spring Core, Spring MVC, Spring Security, Spring Boot, Spring Data JPA, Spring LDAP, Spring AOP, Spring REST, Hibernate, Java Message Service (JMS), Java Persistence API (JPA), JNDI, Java Cryptographic Extensions (JCE), </w:t>
-            </w:r>
-            <w:r>
-              <w:rPr>
-                <w:rFonts w:ascii="Times New Roman" w:eastAsia="Times New Roman" w:hAnsi="Times New Roman" w:cs="Times New Roman"/>
-                <w:color w:val="000000"/>
-                <w:sz w:val="20"/>
-                <w:szCs w:val="20"/>
-              </w:rPr>
-              <w:t>Apache POI, Jackrabbit, Junit, Zebra Crossing (Zxing), XPath, JAXB, ehcache, TinyOS, uDig (Eclipse Plugin Development), MSMQ, MFC, STL, ATL, Win32 API, WinCrypt, CryptoPP.</w:t>
+              <w:t>JQuery, JQuery UI, Bootstrap, AJAX, Spring Core, Spring MVC, Spring Security, Spring Boot, Spring Data JPA, Spring LDAP, Spring AOP, Spring REST, Hibernate, Java Message Service (JMS), Java Persistence API (JPA), JNDI, Java Cryptographic Extensions (JCE), Apache POI, Jackrabbit, Junit, Zebra Crossing (Zxing), XPath, JAXB, ehcache, TinyOS, uDig (Eclipse Plugin Development), MSMQ, MFC, STL, ATL, Win32 API, WinCrypt, CryptoPP.</w:t>
             </w:r>
           </w:p>
         </w:tc>
@@ -4162,7 +4348,7 @@
         </w:tc>
         <w:tc>
           <w:tcPr>
-            <w:tcW w:w="7394" w:type="dxa"/>
+            <w:tcW w:w="7661" w:type="dxa"/>
             <w:vAlign w:val="center"/>
           </w:tcPr>
           <w:p>
@@ -4182,16 +4368,7 @@
                 <w:sz w:val="20"/>
                 <w:szCs w:val="20"/>
               </w:rPr>
-              <w:t>Nexus, Jenkins, Bitbucket, PostgreSQL, MS SQ</w:t>
-            </w:r>
-            <w:r>
-              <w:rPr>
-                <w:rFonts w:ascii="Times New Roman" w:eastAsia="Times New Roman" w:hAnsi="Times New Roman" w:cs="Times New Roman"/>
-                <w:color w:val="000000"/>
-                <w:sz w:val="20"/>
-                <w:szCs w:val="20"/>
-              </w:rPr>
-              <w:t>L Server, Oracle, MySQL, Docker, Apache, Tomcat, WildFly, WebLogic, Azure, Vagrant, Maven, DokuWiki, .Net Core, Git, Mercurial, SVN, OpenSSL</w:t>
+              <w:t>Nexus, Jenkins, Bitbucket, PostgreSQL, MS SQL Server, Oracle, MySQL, Docker, Apache, Tomcat, WildFly, WebLogic, Azure, Vagrant, Maven, DokuWiki, .Net Core, Git, Mercurial, SVN, OpenSSL</w:t>
             </w:r>
           </w:p>
         </w:tc>
@@ -4222,7 +4399,7 @@
         </w:tc>
         <w:tc>
           <w:tcPr>
-            <w:tcW w:w="7394" w:type="dxa"/>
+            <w:tcW w:w="7661" w:type="dxa"/>
             <w:vAlign w:val="center"/>
           </w:tcPr>
           <w:p>
@@ -4270,21 +4447,13 @@
                 <w:sz w:val="20"/>
                 <w:szCs w:val="20"/>
               </w:rPr>
-              <w:t>Protocols &amp; Stand</w:t>
-            </w:r>
-            <w:r>
-              <w:rPr>
-                <w:rFonts w:ascii="Times New Roman" w:eastAsia="Times New Roman" w:hAnsi="Times New Roman" w:cs="Times New Roman"/>
-                <w:sz w:val="20"/>
-                <w:szCs w:val="20"/>
-              </w:rPr>
-              <w:t>ards</w:t>
+              <w:t>Protocols &amp; Standards</w:t>
             </w:r>
           </w:p>
         </w:tc>
         <w:tc>
           <w:tcPr>
-            <w:tcW w:w="7394" w:type="dxa"/>
+            <w:tcW w:w="7661" w:type="dxa"/>
             <w:vAlign w:val="center"/>
           </w:tcPr>
           <w:p>
@@ -4304,7 +4473,25 @@
                 <w:sz w:val="20"/>
                 <w:szCs w:val="20"/>
               </w:rPr>
-              <w:t>HTTP/HTTPS, SSL/TLS, AMQP, SSH, RDP, RSA, AES, DES, SHA, IEEE-802.15.4 (Zigbee), TCP/IP, RS-232, ISO-8583</w:t>
+              <w:t>HTTP/HTTPS, SSL/TLS</w:t>
+            </w:r>
+            <w:r>
+              <w:rPr>
+                <w:rFonts w:ascii="Times New Roman" w:eastAsia="Times New Roman" w:hAnsi="Times New Roman" w:cs="Times New Roman"/>
+                <w:color w:val="000000"/>
+                <w:sz w:val="20"/>
+                <w:szCs w:val="20"/>
+              </w:rPr>
+              <w:t xml:space="preserve"> &amp; MA-TLS</w:t>
+            </w:r>
+            <w:r>
+              <w:rPr>
+                <w:rFonts w:ascii="Times New Roman" w:eastAsia="Times New Roman" w:hAnsi="Times New Roman" w:cs="Times New Roman"/>
+                <w:color w:val="000000"/>
+                <w:sz w:val="20"/>
+                <w:szCs w:val="20"/>
+              </w:rPr>
+              <w:t>, AMQP, SSH, RDP, RSA, AES, DES, SHA, IEEE-802.15.4 (Zigbee), TCP/IP, RS-232, ISO-8583</w:t>
             </w:r>
           </w:p>
         </w:tc>
@@ -4325,7 +4512,13 @@
         <w:ind w:left="-142"/>
       </w:pPr>
       <w:r>
-        <w:t>Senior Solution Architect - Bank of Ireland</w:t>
+        <w:t>Senior Solution Architect</w:t>
+      </w:r>
+      <w:r>
+        <w:t>/Manager</w:t>
+      </w:r>
+      <w:r>
+        <w:t xml:space="preserve"> - Bank of Ireland</w:t>
       </w:r>
     </w:p>
     <w:p>
@@ -4346,9 +4539,13 @@
       </w:r>
       <w:r>
         <w:tab/>
+        <w:t>March</w:t>
       </w:r>
       <w:r>
-        <w:t>March2019 – Present</w:t>
+        <w:t xml:space="preserve"> </w:t>
+      </w:r>
+      <w:r>
+        <w:t>2019 – Present</w:t>
       </w:r>
     </w:p>
     <w:tbl>
@@ -4367,8 +4564,8 @@
         <w:tblLook w:val="04A0" w:firstRow="1" w:lastRow="0" w:firstColumn="1" w:lastColumn="0" w:noHBand="0" w:noVBand="1"/>
       </w:tblPr>
       <w:tblGrid>
-        <w:gridCol w:w="1809"/>
-        <w:gridCol w:w="7513"/>
+        <w:gridCol w:w="1675"/>
+        <w:gridCol w:w="7647"/>
       </w:tblGrid>
       <w:tr>
         <w:trPr>
@@ -4377,7 +4574,7 @@
         <w:tc>
           <w:tcPr>
             <w:cnfStyle w:val="001000000000" w:firstRow="0" w:lastRow="0" w:firstColumn="1" w:lastColumn="0" w:oddVBand="0" w:evenVBand="0" w:oddHBand="0" w:evenHBand="0" w:firstRowFirstColumn="0" w:firstRowLastColumn="0" w:lastRowFirstColumn="0" w:lastRowLastColumn="0"/>
-            <w:tcW w:w="1809" w:type="dxa"/>
+            <w:tcW w:w="1675" w:type="dxa"/>
           </w:tcPr>
           <w:p>
             <w:pPr>
@@ -4399,7 +4596,7 @@
         </w:tc>
         <w:tc>
           <w:tcPr>
-            <w:tcW w:w="7513" w:type="dxa"/>
+            <w:tcW w:w="7647" w:type="dxa"/>
           </w:tcPr>
           <w:p>
             <w:pPr>
@@ -4428,7 +4625,7 @@
         <w:tc>
           <w:tcPr>
             <w:cnfStyle w:val="001000000000" w:firstRow="0" w:lastRow="0" w:firstColumn="1" w:lastColumn="0" w:oddVBand="0" w:evenVBand="0" w:oddHBand="0" w:evenHBand="0" w:firstRowFirstColumn="0" w:firstRowLastColumn="0" w:lastRowFirstColumn="0" w:lastRowLastColumn="0"/>
-            <w:tcW w:w="1809" w:type="dxa"/>
+            <w:tcW w:w="1675" w:type="dxa"/>
           </w:tcPr>
           <w:p>
             <w:pPr>
@@ -4450,7 +4647,7 @@
         </w:tc>
         <w:tc>
           <w:tcPr>
-            <w:tcW w:w="7513" w:type="dxa"/>
+            <w:tcW w:w="7647" w:type="dxa"/>
           </w:tcPr>
           <w:p>
             <w:pPr>
@@ -4508,7 +4705,7 @@
         <w:tc>
           <w:tcPr>
             <w:cnfStyle w:val="001000000000" w:firstRow="0" w:lastRow="0" w:firstColumn="1" w:lastColumn="0" w:oddVBand="0" w:evenVBand="0" w:oddHBand="0" w:evenHBand="0" w:firstRowFirstColumn="0" w:firstRowLastColumn="0" w:lastRowFirstColumn="0" w:lastRowLastColumn="0"/>
-            <w:tcW w:w="1809" w:type="dxa"/>
+            <w:tcW w:w="1675" w:type="dxa"/>
           </w:tcPr>
           <w:p>
             <w:pPr>
@@ -4530,7 +4727,7 @@
         </w:tc>
         <w:tc>
           <w:tcPr>
-            <w:tcW w:w="7513" w:type="dxa"/>
+            <w:tcW w:w="7647" w:type="dxa"/>
           </w:tcPr>
           <w:p>
             <w:pPr>
@@ -4563,6 +4760,15 @@
               </w:rPr>
               <w:t>PSD2</w:t>
             </w:r>
+            <w:r>
+              <w:rPr>
+                <w:rFonts w:ascii="Times New Roman" w:eastAsia="Times New Roman" w:hAnsi="Times New Roman" w:cs="Times New Roman"/>
+                <w:color w:val="000000"/>
+                <w:sz w:val="20"/>
+                <w:szCs w:val="20"/>
+              </w:rPr>
+              <w:t xml:space="preserve"> and CBSP</w:t>
+            </w:r>
           </w:p>
         </w:tc>
       </w:tr>
@@ -4573,7 +4779,7 @@
         <w:tc>
           <w:tcPr>
             <w:cnfStyle w:val="001000000000" w:firstRow="0" w:lastRow="0" w:firstColumn="1" w:lastColumn="0" w:oddVBand="0" w:evenVBand="0" w:oddHBand="0" w:evenHBand="0" w:firstRowFirstColumn="0" w:firstRowLastColumn="0" w:lastRowFirstColumn="0" w:lastRowLastColumn="0"/>
-            <w:tcW w:w="1809" w:type="dxa"/>
+            <w:tcW w:w="1675" w:type="dxa"/>
           </w:tcPr>
           <w:p>
             <w:pPr>
@@ -4595,7 +4801,7 @@
         </w:tc>
         <w:tc>
           <w:tcPr>
-            <w:tcW w:w="7513" w:type="dxa"/>
+            <w:tcW w:w="7647" w:type="dxa"/>
           </w:tcPr>
           <w:p>
             <w:pPr>
@@ -4626,7 +4832,7 @@
                 <w:sz w:val="20"/>
                 <w:szCs w:val="20"/>
               </w:rPr>
-              <w:t>Leading, Coaching &amp;</w:t>
+              <w:t>Leading, Coaching &amp; Mentoring Java software development team &amp; architects</w:t>
             </w:r>
             <w:r>
               <w:rPr>
@@ -4635,7 +4841,16 @@
                 <w:sz w:val="20"/>
                 <w:szCs w:val="20"/>
               </w:rPr>
-              <w:t xml:space="preserve"> Mentoring Java software development team &amp; architects</w:t>
+              <w:t>,</w:t>
+            </w:r>
+            <w:r>
+              <w:rPr>
+                <w:rFonts w:ascii="Times New Roman" w:eastAsia="Times New Roman" w:hAnsi="Times New Roman" w:cs="Times New Roman"/>
+                <w:color w:val="000000"/>
+                <w:sz w:val="20"/>
+                <w:szCs w:val="20"/>
+              </w:rPr>
+              <w:t xml:space="preserve"> performance testing &amp; optimization teams &amp; architects</w:t>
             </w:r>
           </w:p>
           <w:p>
@@ -4667,31 +4882,8 @@
                 <w:sz w:val="20"/>
                 <w:szCs w:val="20"/>
               </w:rPr>
-              <w:t>Leading, Coaching &amp; Mentoring performance testing &amp; optimization teams &amp; architects</w:t>
+              <w:t>Leading DevOps, Containerization &amp; Automation strategies</w:t>
             </w:r>
-          </w:p>
-          <w:p>
-            <w:pPr>
-              <w:numPr>
-                <w:ilvl w:val="1"/>
-                <w:numId w:val="1"/>
-              </w:numPr>
-              <w:pBdr>
-                <w:top w:val="nil"/>
-                <w:left w:val="nil"/>
-                <w:bottom w:val="nil"/>
-                <w:right w:val="nil"/>
-                <w:between w:val="nil"/>
-              </w:pBdr>
-              <w:spacing w:line="259" w:lineRule="auto"/>
-              <w:ind w:left="428" w:hanging="428"/>
-              <w:cnfStyle w:val="000000100000" w:firstRow="0" w:lastRow="0" w:firstColumn="0" w:lastColumn="0" w:oddVBand="0" w:evenVBand="0" w:oddHBand="1" w:evenHBand="0" w:firstRowFirstColumn="0" w:firstRowLastColumn="0" w:lastRowFirstColumn="0" w:lastRowLastColumn="0"/>
-              <w:rPr>
-                <w:color w:val="000000"/>
-                <w:sz w:val="20"/>
-                <w:szCs w:val="20"/>
-              </w:rPr>
-            </w:pPr>
             <w:r>
               <w:rPr>
                 <w:rFonts w:ascii="Times New Roman" w:eastAsia="Times New Roman" w:hAnsi="Times New Roman" w:cs="Times New Roman"/>
@@ -4699,7 +4891,7 @@
                 <w:sz w:val="20"/>
                 <w:szCs w:val="20"/>
               </w:rPr>
-              <w:t>Leading DevOps, Containerization &amp; Automation strategies</w:t>
+              <w:t>.</w:t>
             </w:r>
           </w:p>
           <w:p>
@@ -4795,7 +4987,25 @@
                 <w:sz w:val="20"/>
                 <w:szCs w:val="20"/>
               </w:rPr>
-              <w:t>Architected secure secret generation &amp; management system using enterprise vault</w:t>
+              <w:t xml:space="preserve">Architected secure secret generation &amp; management </w:t>
+            </w:r>
+            <w:r>
+              <w:rPr>
+                <w:rFonts w:ascii="Times New Roman" w:eastAsia="Times New Roman" w:hAnsi="Times New Roman" w:cs="Times New Roman"/>
+                <w:color w:val="000000"/>
+                <w:sz w:val="20"/>
+                <w:szCs w:val="20"/>
+              </w:rPr>
+              <w:t xml:space="preserve">automation </w:t>
+            </w:r>
+            <w:r>
+              <w:rPr>
+                <w:rFonts w:ascii="Times New Roman" w:eastAsia="Times New Roman" w:hAnsi="Times New Roman" w:cs="Times New Roman"/>
+                <w:color w:val="000000"/>
+                <w:sz w:val="20"/>
+                <w:szCs w:val="20"/>
+              </w:rPr>
+              <w:t>system using enterprise vault</w:t>
             </w:r>
           </w:p>
         </w:tc>
@@ -4804,7 +5014,7 @@
         <w:tc>
           <w:tcPr>
             <w:cnfStyle w:val="001000000000" w:firstRow="0" w:lastRow="0" w:firstColumn="1" w:lastColumn="0" w:oddVBand="0" w:evenVBand="0" w:oddHBand="0" w:evenHBand="0" w:firstRowFirstColumn="0" w:firstRowLastColumn="0" w:lastRowFirstColumn="0" w:lastRowLastColumn="0"/>
-            <w:tcW w:w="1809" w:type="dxa"/>
+            <w:tcW w:w="1675" w:type="dxa"/>
           </w:tcPr>
           <w:p>
             <w:pPr>
@@ -4826,7 +5036,7 @@
         </w:tc>
         <w:tc>
           <w:tcPr>
-            <w:tcW w:w="7513" w:type="dxa"/>
+            <w:tcW w:w="7647" w:type="dxa"/>
           </w:tcPr>
           <w:p>
             <w:pPr>
@@ -4889,7 +5099,7 @@
                 <w:sz w:val="20"/>
                 <w:szCs w:val="20"/>
               </w:rPr>
-              <w:t>Lead &amp;</w:t>
+              <w:t>Lead &amp; mentor technical architects/designers</w:t>
             </w:r>
             <w:r>
               <w:rPr>
@@ -4898,7 +5108,43 @@
                 <w:sz w:val="20"/>
                 <w:szCs w:val="20"/>
               </w:rPr>
-              <w:t xml:space="preserve"> mentor technical architects/designers.</w:t>
+              <w:t>, technical leads and senior engineers</w:t>
+            </w:r>
+            <w:r>
+              <w:rPr>
+                <w:rFonts w:ascii="Times New Roman" w:eastAsia="Times New Roman" w:hAnsi="Times New Roman" w:cs="Times New Roman"/>
+                <w:color w:val="000000"/>
+                <w:sz w:val="20"/>
+                <w:szCs w:val="20"/>
+              </w:rPr>
+              <w:t xml:space="preserve">, </w:t>
+            </w:r>
+            <w:r>
+              <w:rPr>
+                <w:rFonts w:ascii="Times New Roman" w:eastAsia="Times New Roman" w:hAnsi="Times New Roman" w:cs="Times New Roman"/>
+                <w:color w:val="000000"/>
+                <w:sz w:val="20"/>
+                <w:szCs w:val="20"/>
+              </w:rPr>
+              <w:t>project managers</w:t>
+            </w:r>
+            <w:r>
+              <w:rPr>
+                <w:rFonts w:ascii="Times New Roman" w:eastAsia="Times New Roman" w:hAnsi="Times New Roman" w:cs="Times New Roman"/>
+                <w:color w:val="000000"/>
+                <w:sz w:val="20"/>
+                <w:szCs w:val="20"/>
+              </w:rPr>
+              <w:t>/scrum masters, product owners</w:t>
+            </w:r>
+            <w:r>
+              <w:rPr>
+                <w:rFonts w:ascii="Times New Roman" w:eastAsia="Times New Roman" w:hAnsi="Times New Roman" w:cs="Times New Roman"/>
+                <w:color w:val="000000"/>
+                <w:sz w:val="20"/>
+                <w:szCs w:val="20"/>
+              </w:rPr>
+              <w:t xml:space="preserve"> &amp; business analysts.</w:t>
             </w:r>
           </w:p>
           <w:p>
@@ -5058,7 +5304,8 @@
                 <w:sz w:val="20"/>
                 <w:szCs w:val="20"/>
               </w:rPr>
-              <w:t>Coordination with Principal Architects in strate</w:t>
+              <w:lastRenderedPageBreak/>
+              <w:t>Coordination with Principal Architects in strategy</w:t>
             </w:r>
             <w:r>
               <w:rPr>
@@ -5067,7 +5314,34 @@
                 <w:sz w:val="20"/>
                 <w:szCs w:val="20"/>
               </w:rPr>
-              <w:t>gy &amp; innovation division.</w:t>
+              <w:t>, architecture</w:t>
+            </w:r>
+            <w:r>
+              <w:rPr>
+                <w:rFonts w:ascii="Times New Roman" w:eastAsia="Times New Roman" w:hAnsi="Times New Roman" w:cs="Times New Roman"/>
+                <w:color w:val="000000"/>
+                <w:sz w:val="20"/>
+                <w:szCs w:val="20"/>
+              </w:rPr>
+              <w:t xml:space="preserve"> &amp; innovation </w:t>
+            </w:r>
+            <w:r>
+              <w:rPr>
+                <w:rFonts w:ascii="Times New Roman" w:eastAsia="Times New Roman" w:hAnsi="Times New Roman" w:cs="Times New Roman"/>
+                <w:color w:val="000000"/>
+                <w:sz w:val="20"/>
+                <w:szCs w:val="20"/>
+              </w:rPr>
+              <w:t xml:space="preserve"> (SA&amp;I) </w:t>
+            </w:r>
+            <w:r>
+              <w:rPr>
+                <w:rFonts w:ascii="Times New Roman" w:eastAsia="Times New Roman" w:hAnsi="Times New Roman" w:cs="Times New Roman"/>
+                <w:color w:val="000000"/>
+                <w:sz w:val="20"/>
+                <w:szCs w:val="20"/>
+              </w:rPr>
+              <w:t>division.</w:t>
             </w:r>
           </w:p>
           <w:p>
@@ -5131,17 +5405,7 @@
                 <w:sz w:val="20"/>
                 <w:szCs w:val="20"/>
               </w:rPr>
-              <w:t xml:space="preserve">Coordination with multiple teams, i.e., Infrastructure, Security, DevOps, Application </w:t>
-            </w:r>
-            <w:r>
-              <w:rPr>
-                <w:rFonts w:ascii="Times New Roman" w:eastAsia="Times New Roman" w:hAnsi="Times New Roman" w:cs="Times New Roman"/>
-                <w:color w:val="000000"/>
-                <w:sz w:val="20"/>
-                <w:szCs w:val="20"/>
-              </w:rPr>
-              <w:lastRenderedPageBreak/>
-              <w:t>Support, Technology Services.</w:t>
+              <w:t>Coordination with multiple teams, i.e., Infrastructure, Security, DevOps, Application Support, Technology Services.</w:t>
             </w:r>
           </w:p>
           <w:p>
@@ -5190,7 +5454,13 @@
       </w:pPr>
       <w:r>
         <w:lastRenderedPageBreak/>
-        <w:t xml:space="preserve">Solutions Architect/Development Team Manager – Client Solutions Ltd </w:t>
+        <w:t>Development Team Manager</w:t>
+      </w:r>
+      <w:r>
+        <w:t>/Solutions Architect</w:t>
+      </w:r>
+      <w:r>
+        <w:t xml:space="preserve"> – Client Solutions Ltd </w:t>
       </w:r>
       <w:r>
         <w:rPr>
@@ -5211,13 +5481,10 @@
           <w:sz w:val="24"/>
           <w:szCs w:val="24"/>
         </w:rPr>
-        <w:t>Additional Roles/Duties:</w:t>
+        <w:t>Additional Roles:</w:t>
       </w:r>
       <w:r>
-        <w:t xml:space="preserve"> Software Development Team Management &amp; Leadership, Application &amp; System Architecture, Program &amp; Project</w:t>
-      </w:r>
-      <w:r>
-        <w:t xml:space="preserve"> Management, Customer Engagement </w:t>
+        <w:t xml:space="preserve"> Software Development Team Management &amp; Leadership, Application &amp; System Architecture, Program &amp; Project Management, Customer Engagement </w:t>
       </w:r>
     </w:p>
     <w:p>
@@ -5385,6 +5652,15 @@
               </w:rPr>
               <w:t xml:space="preserve">Integrated Management Platform </w:t>
             </w:r>
+            <w:r>
+              <w:rPr>
+                <w:rFonts w:ascii="Times New Roman" w:eastAsia="Times New Roman" w:hAnsi="Times New Roman" w:cs="Times New Roman"/>
+                <w:color w:val="000000"/>
+                <w:sz w:val="20"/>
+                <w:szCs w:val="20"/>
+              </w:rPr>
+              <w:t>(Microservices Architecture)</w:t>
+            </w:r>
           </w:p>
           <w:p>
             <w:pPr>
@@ -5508,16 +5784,7 @@
                 <w:sz w:val="20"/>
                 <w:szCs w:val="20"/>
               </w:rPr>
-              <w:t>Campaign Manageme</w:t>
-            </w:r>
-            <w:r>
-              <w:rPr>
-                <w:rFonts w:ascii="Times New Roman" w:eastAsia="Times New Roman" w:hAnsi="Times New Roman" w:cs="Times New Roman"/>
-                <w:color w:val="000000"/>
-                <w:sz w:val="20"/>
-                <w:szCs w:val="20"/>
-              </w:rPr>
-              <w:t>nt System</w:t>
+              <w:t>Campaign Management System</w:t>
             </w:r>
           </w:p>
         </w:tc>
@@ -5817,16 +6084,7 @@
                 <w:sz w:val="20"/>
                 <w:szCs w:val="20"/>
               </w:rPr>
-              <w:t>Consolidation of knowledgebase using opensou</w:t>
-            </w:r>
-            <w:r>
-              <w:rPr>
-                <w:rFonts w:ascii="Times New Roman" w:eastAsia="Times New Roman" w:hAnsi="Times New Roman" w:cs="Times New Roman"/>
-                <w:color w:val="000000"/>
-                <w:sz w:val="20"/>
-                <w:szCs w:val="20"/>
-              </w:rPr>
-              <w:t>rce Dokuwiki</w:t>
+              <w:t>Consolidation of knowledgebase using opensource Dokuwiki</w:t>
             </w:r>
           </w:p>
           <w:p>
@@ -6004,16 +6262,7 @@
                 <w:sz w:val="20"/>
                 <w:szCs w:val="20"/>
               </w:rPr>
-              <w:t>Product/Platform Engineering Team Manager and Leader. Geographically distributed &amp;</w:t>
-            </w:r>
-            <w:r>
-              <w:rPr>
-                <w:rFonts w:ascii="Times New Roman" w:eastAsia="Times New Roman" w:hAnsi="Times New Roman" w:cs="Times New Roman"/>
-                <w:color w:val="000000"/>
-                <w:sz w:val="20"/>
-                <w:szCs w:val="20"/>
-              </w:rPr>
-              <w:t xml:space="preserve"> scalable team of variable size of 3 to 7 (Nearshore).</w:t>
+              <w:t>Product/Platform Engineering Team Manager and Leader. Geographically distributed &amp; scalable team of variable size of 3 to 7 (Nearshore).</w:t>
             </w:r>
           </w:p>
         </w:tc>
@@ -6139,16 +6388,7 @@
                 <w:sz w:val="20"/>
                 <w:szCs w:val="20"/>
               </w:rPr>
-              <w:t>Introduced Microservices architecture and oversaw migration from monolithic applications towards highly distributed and scalable RESTful microservices, powered by single signon. (10 frontend systems and API Gateway, 28 backend services and 10 batch process</w:t>
-            </w:r>
-            <w:r>
-              <w:rPr>
-                <w:rFonts w:ascii="Times New Roman" w:eastAsia="Times New Roman" w:hAnsi="Times New Roman" w:cs="Times New Roman"/>
-                <w:color w:val="000000"/>
-                <w:sz w:val="20"/>
-                <w:szCs w:val="20"/>
-              </w:rPr>
-              <w:t>ing engines)</w:t>
+              <w:t>Introduced Microservices architecture and oversaw migration from monolithic applications towards highly distributed and scalable RESTful microservices, powered by single signon. (10 frontend systems and API Gateway, 28 backend services and 10 batch processing engines)</w:t>
             </w:r>
           </w:p>
           <w:p>
@@ -6244,16 +6484,7 @@
                 <w:sz w:val="20"/>
                 <w:szCs w:val="20"/>
               </w:rPr>
-              <w:t>Successfully delivered multipl</w:t>
-            </w:r>
-            <w:r>
-              <w:rPr>
-                <w:rFonts w:ascii="Times New Roman" w:eastAsia="Times New Roman" w:hAnsi="Times New Roman" w:cs="Times New Roman"/>
-                <w:color w:val="000000"/>
-                <w:sz w:val="20"/>
-                <w:szCs w:val="20"/>
-              </w:rPr>
-              <w:t>e products and projects to local and international customers.</w:t>
+              <w:t>Successfully delivered multiple products and projects to local and international customers.</w:t>
             </w:r>
           </w:p>
           <w:p>
@@ -6317,16 +6548,7 @@
                 <w:sz w:val="20"/>
                 <w:szCs w:val="20"/>
               </w:rPr>
-              <w:t>Lead &amp;</w:t>
-            </w:r>
-            <w:r>
-              <w:rPr>
-                <w:rFonts w:ascii="Times New Roman" w:eastAsia="Times New Roman" w:hAnsi="Times New Roman" w:cs="Times New Roman"/>
-                <w:color w:val="000000"/>
-                <w:sz w:val="20"/>
-                <w:szCs w:val="20"/>
-              </w:rPr>
-              <w:t xml:space="preserve"> Managed source code repository migration from multiple SVN and Mercurial repositories into a single Bitbucket (Git) repository.</w:t>
+              <w:t>Lead &amp; Managed source code repository migration from multiple SVN and Mercurial repositories into a single Bitbucket (Git) repository.</w:t>
             </w:r>
           </w:p>
           <w:p>
@@ -6358,7 +6580,17 @@
                 <w:sz w:val="20"/>
                 <w:szCs w:val="20"/>
               </w:rPr>
-              <w:t>Laid the foundations for an integrated CI/CD process using Jenkins and Nexus servers over Azure IAAS platform.</w:t>
+              <w:t xml:space="preserve">Laid the foundations for an integrated CI/CD process using Jenkins and Nexus </w:t>
+            </w:r>
+            <w:r>
+              <w:rPr>
+                <w:rFonts w:ascii="Times New Roman" w:eastAsia="Times New Roman" w:hAnsi="Times New Roman" w:cs="Times New Roman"/>
+                <w:color w:val="000000"/>
+                <w:sz w:val="20"/>
+                <w:szCs w:val="20"/>
+              </w:rPr>
+              <w:lastRenderedPageBreak/>
+              <w:t>servers over Azure IAAS platform.</w:t>
             </w:r>
           </w:p>
         </w:tc>
@@ -6521,16 +6753,7 @@
                 <w:sz w:val="20"/>
                 <w:szCs w:val="20"/>
               </w:rPr>
-              <w:t>Offshore</w:t>
-            </w:r>
-            <w:r>
-              <w:rPr>
-                <w:rFonts w:ascii="Times New Roman" w:eastAsia="Times New Roman" w:hAnsi="Times New Roman" w:cs="Times New Roman"/>
-                <w:color w:val="000000"/>
-                <w:sz w:val="20"/>
-                <w:szCs w:val="20"/>
-              </w:rPr>
-              <w:t xml:space="preserve"> partner search, evaluation &amp; selection and managing negotiation along with Director of Operations for engagement. Criteria: cost, resource profiles, time zone, delivery capability. </w:t>
+              <w:t xml:space="preserve">Offshore partner search, evaluation &amp; selection and managing negotiation along with Director of Operations for engagement. Criteria: cost, resource profiles, time zone, delivery capability. </w:t>
             </w:r>
           </w:p>
           <w:p>
@@ -6594,16 +6817,7 @@
                 <w:sz w:val="20"/>
                 <w:szCs w:val="20"/>
               </w:rPr>
-              <w:t>Project planning &amp; task assignm</w:t>
-            </w:r>
-            <w:r>
-              <w:rPr>
-                <w:rFonts w:ascii="Times New Roman" w:eastAsia="Times New Roman" w:hAnsi="Times New Roman" w:cs="Times New Roman"/>
-                <w:color w:val="000000"/>
-                <w:sz w:val="20"/>
-                <w:szCs w:val="20"/>
-              </w:rPr>
-              <w:t>ent.</w:t>
+              <w:t>Project planning &amp; task assignment.</w:t>
             </w:r>
           </w:p>
           <w:p>
@@ -6795,16 +7009,7 @@
                 <w:sz w:val="20"/>
                 <w:szCs w:val="20"/>
               </w:rPr>
-              <w:t>Web application &amp;</w:t>
-            </w:r>
-            <w:r>
-              <w:rPr>
-                <w:rFonts w:ascii="Times New Roman" w:eastAsia="Times New Roman" w:hAnsi="Times New Roman" w:cs="Times New Roman"/>
-                <w:color w:val="000000"/>
-                <w:sz w:val="20"/>
-                <w:szCs w:val="20"/>
-              </w:rPr>
-              <w:t xml:space="preserve"> API, system, integration, data architecture</w:t>
+              <w:t>Web application &amp; API, system, integration, data architecture</w:t>
             </w:r>
           </w:p>
           <w:p>
@@ -6900,16 +7105,7 @@
                 <w:sz w:val="20"/>
                 <w:szCs w:val="20"/>
               </w:rPr>
-              <w:t>Senior Management communication - Reporting directly to the operations, mana</w:t>
-            </w:r>
-            <w:r>
-              <w:rPr>
-                <w:rFonts w:ascii="Times New Roman" w:eastAsia="Times New Roman" w:hAnsi="Times New Roman" w:cs="Times New Roman"/>
-                <w:color w:val="000000"/>
-                <w:sz w:val="20"/>
-                <w:szCs w:val="20"/>
-              </w:rPr>
-              <w:t>ging and technical directors.</w:t>
+              <w:t>Senior Management communication - Reporting directly to the operations, managing and technical directors.</w:t>
             </w:r>
           </w:p>
           <w:p>
@@ -7679,16 +7875,7 @@
                 <w:sz w:val="20"/>
                 <w:szCs w:val="20"/>
               </w:rPr>
-              <w:t>Design &amp; develop thick client domain modelling &amp;</w:t>
-            </w:r>
-            <w:r>
-              <w:rPr>
-                <w:rFonts w:ascii="Times New Roman" w:eastAsia="Times New Roman" w:hAnsi="Times New Roman" w:cs="Times New Roman"/>
-                <w:color w:val="000000"/>
-                <w:sz w:val="20"/>
-                <w:szCs w:val="20"/>
-              </w:rPr>
-              <w:t xml:space="preserve"> simulation software for geographic visual modelling</w:t>
+              <w:t>Design &amp; develop thick client domain modelling &amp; simulation software for geographic visual modelling</w:t>
             </w:r>
           </w:p>
           <w:p>
@@ -7878,7 +8065,17 @@
                 <w:sz w:val="20"/>
                 <w:szCs w:val="20"/>
               </w:rPr>
-              <w:t>Mirza, F., Bouroche, M., Cahill, V.: Unstable path routing in urban-scale wsn. ACM SIGBED Review 9(3) (2012) 24–28</w:t>
+              <w:t xml:space="preserve">Mirza, F., Bouroche, M., Cahill, V.: Unstable path routing in urban-scale wsn. ACM </w:t>
+            </w:r>
+            <w:r>
+              <w:rPr>
+                <w:rFonts w:ascii="Times New Roman" w:eastAsia="Times New Roman" w:hAnsi="Times New Roman" w:cs="Times New Roman"/>
+                <w:color w:val="000000"/>
+                <w:sz w:val="20"/>
+                <w:szCs w:val="20"/>
+              </w:rPr>
+              <w:lastRenderedPageBreak/>
+              <w:t>SIGBED Review 9(3) (2012) 24–28</w:t>
             </w:r>
           </w:p>
           <w:p>
@@ -7910,26 +8107,7 @@
                 <w:sz w:val="20"/>
                 <w:szCs w:val="20"/>
               </w:rPr>
-              <w:t xml:space="preserve">Tennina, S.; Bouroche, M.; Braga, P.; Gomes, R.; Alves, M.; Mirza, F.; Ciriello, V.; </w:t>
-            </w:r>
-            <w:r>
-              <w:rPr>
-                <w:rFonts w:ascii="Times New Roman" w:eastAsia="Times New Roman" w:hAnsi="Times New Roman" w:cs="Times New Roman"/>
-                <w:color w:val="000000"/>
-                <w:sz w:val="20"/>
-                <w:szCs w:val="20"/>
-              </w:rPr>
-              <w:lastRenderedPageBreak/>
-              <w:t>Carrozza, G.; Oliveira, P. &amp; Cahill, V. “EM</w:t>
-            </w:r>
-            <w:r>
-              <w:rPr>
-                <w:rFonts w:ascii="Times New Roman" w:eastAsia="Times New Roman" w:hAnsi="Times New Roman" w:cs="Times New Roman"/>
-                <w:color w:val="000000"/>
-                <w:sz w:val="20"/>
-                <w:szCs w:val="20"/>
-              </w:rPr>
-              <w:t>MON: A WSN System Architecture for Large Scale and Dense Real-Time Embedded Monitoring,” In Proceedings of IFIP 9th International Conference on Embedded and Ubiquitous Computing (EUC), 2011, 150-157.</w:t>
+              <w:t>Tennina, S.; Bouroche, M.; Braga, P.; Gomes, R.; Alves, M.; Mirza, F.; Ciriello, V.; Carrozza, G.; Oliveira, P. &amp; Cahill, V. “EMMON: A WSN System Architecture for Large Scale and Dense Real-Time Embedded Monitoring,” In Proceedings of IFIP 9th International Conference on Embedded and Ubiquitous Computing (EUC), 2011, 150-157.</w:t>
             </w:r>
           </w:p>
         </w:tc>
@@ -7942,6 +8120,11 @@
       </w:pPr>
       <w:r>
         <w:lastRenderedPageBreak/>
+        <w:t xml:space="preserve">Software </w:t>
+      </w:r>
+      <w:bookmarkStart w:id="1" w:name="_GoBack"/>
+      <w:bookmarkEnd w:id="1"/>
+      <w:r>
         <w:t>Development Engineer - Hindsa Technologies Limited</w:t>
       </w:r>
     </w:p>
@@ -8561,16 +8744,7 @@
                 <w:sz w:val="20"/>
                 <w:szCs w:val="20"/>
               </w:rPr>
-              <w:t>Additional layer of authentication for automated teller machines (A</w:t>
-            </w:r>
-            <w:r>
-              <w:rPr>
-                <w:rFonts w:ascii="Times New Roman" w:eastAsia="Times New Roman" w:hAnsi="Times New Roman" w:cs="Times New Roman"/>
-                <w:color w:val="000000"/>
-                <w:sz w:val="20"/>
-                <w:szCs w:val="20"/>
-              </w:rPr>
-              <w:t>TM) for customer authentication.</w:t>
+              <w:t>Additional layer of authentication for automated teller machines (ATM) for customer authentication.</w:t>
             </w:r>
           </w:p>
         </w:tc>
@@ -9284,16 +9458,7 @@
                 <w:sz w:val="20"/>
                 <w:szCs w:val="20"/>
               </w:rPr>
-              <w:t xml:space="preserve">Customer </w:t>
-            </w:r>
-            <w:r>
-              <w:rPr>
-                <w:rFonts w:ascii="Times New Roman" w:eastAsia="Times New Roman" w:hAnsi="Times New Roman" w:cs="Times New Roman"/>
-                <w:color w:val="000000"/>
-                <w:sz w:val="20"/>
-                <w:szCs w:val="20"/>
-              </w:rPr>
-              <w:t>training management.</w:t>
+              <w:t>Customer training management.</w:t>
             </w:r>
           </w:p>
           <w:p>
@@ -9455,7 +9620,7 @@
             </wp:anchor>
           </w:drawing>
         </mc:Choice>
-        <mc:Fallback xmlns:w15="http://schemas.microsoft.com/office/word/2012/wordml" xmlns:dgm="http://schemas.openxmlformats.org/drawingml/2006/diagram" xmlns:lc="http://schemas.openxmlformats.org/drawingml/2006/lockedCanvas" xmlns:c="http://schemas.openxmlformats.org/drawingml/2006/chart" xmlns:pic="http://schemas.openxmlformats.org/drawingml/2006/picture" xmlns:a="http://schemas.openxmlformats.org/drawingml/2006/main" xmlns:sl="http://schemas.openxmlformats.org/schemaLibrary/2006/main">
+        <mc:Fallback xmlns:sl="http://schemas.openxmlformats.org/schemaLibrary/2006/main" xmlns:a="http://schemas.openxmlformats.org/drawingml/2006/main" xmlns:pic="http://schemas.openxmlformats.org/drawingml/2006/picture" xmlns:c="http://schemas.openxmlformats.org/drawingml/2006/chart" xmlns:lc="http://schemas.openxmlformats.org/drawingml/2006/lockedCanvas" xmlns:dgm="http://schemas.openxmlformats.org/drawingml/2006/diagram" xmlns:w15="http://schemas.microsoft.com/office/word/2012/wordml">
           <w:drawing>
             <wp:anchor allowOverlap="1" behindDoc="0" distB="0" distT="0" distL="114300" distR="114300" hidden="0" layoutInCell="1" locked="0" relativeHeight="0" simplePos="0">
               <wp:simplePos x="0" y="0"/>
@@ -9571,7 +9736,7 @@
                             <w:rPr>
                               <w:noProof/>
                             </w:rPr>
-                            <w:t>1</w:t>
+                            <w:t>5</w:t>
                           </w:r>
                           <w:r>
                             <w:rPr>
@@ -9631,7 +9796,7 @@
                       <w:rPr>
                         <w:noProof/>
                       </w:rPr>
-                      <w:t>1</w:t>
+                      <w:t>5</w:t>
                     </w:r>
                     <w:r>
                       <w:rPr>
@@ -10246,7 +10411,6 @@
       <w:spacing w:after="0" w:line="240" w:lineRule="auto"/>
     </w:pPr>
     <w:tblPr>
-      <w:tblInd w:w="0" w:type="dxa"/>
       <w:tblBorders>
         <w:top w:val="single" w:sz="4" w:space="0" w:color="auto"/>
         <w:left w:val="single" w:sz="4" w:space="0" w:color="auto"/>
@@ -10255,12 +10419,6 @@
         <w:insideH w:val="single" w:sz="4" w:space="0" w:color="auto"/>
         <w:insideV w:val="single" w:sz="4" w:space="0" w:color="auto"/>
       </w:tblBorders>
-      <w:tblCellMar>
-        <w:top w:w="0" w:type="dxa"/>
-        <w:left w:w="108" w:type="dxa"/>
-        <w:bottom w:w="0" w:type="dxa"/>
-        <w:right w:w="108" w:type="dxa"/>
-      </w:tblCellMar>
     </w:tblPr>
   </w:style>
   <w:style w:type="character" w:styleId="Hyperlink">
@@ -10323,19 +10481,12 @@
     <w:tblPr>
       <w:tblStyleRowBandSize w:val="1"/>
       <w:tblStyleColBandSize w:val="1"/>
-      <w:tblInd w:w="0" w:type="dxa"/>
       <w:tblBorders>
         <w:top w:val="single" w:sz="8" w:space="0" w:color="4BACC6" w:themeColor="accent5"/>
         <w:left w:val="single" w:sz="8" w:space="0" w:color="4BACC6" w:themeColor="accent5"/>
         <w:bottom w:val="single" w:sz="8" w:space="0" w:color="4BACC6" w:themeColor="accent5"/>
         <w:right w:val="single" w:sz="8" w:space="0" w:color="4BACC6" w:themeColor="accent5"/>
       </w:tblBorders>
-      <w:tblCellMar>
-        <w:top w:w="0" w:type="dxa"/>
-        <w:left w:w="108" w:type="dxa"/>
-        <w:bottom w:w="0" w:type="dxa"/>
-        <w:right w:w="108" w:type="dxa"/>
-      </w:tblCellMar>
     </w:tblPr>
     <w:tblStylePr w:type="firstRow">
       <w:pPr>
@@ -10503,13 +10654,6 @@
     <w:tblPr>
       <w:tblStyleRowBandSize w:val="1"/>
       <w:tblStyleColBandSize w:val="1"/>
-      <w:tblInd w:w="0" w:type="dxa"/>
-      <w:tblCellMar>
-        <w:top w:w="0" w:type="dxa"/>
-        <w:left w:w="108" w:type="dxa"/>
-        <w:bottom w:w="0" w:type="dxa"/>
-        <w:right w:w="108" w:type="dxa"/>
-      </w:tblCellMar>
     </w:tblPr>
     <w:tcPr>
       <w:shd w:val="clear" w:color="auto" w:fill="4BACC6" w:themeFill="accent5"/>
@@ -10617,13 +10761,6 @@
     <w:tblPr>
       <w:tblStyleRowBandSize w:val="1"/>
       <w:tblStyleColBandSize w:val="1"/>
-      <w:tblInd w:w="0" w:type="dxa"/>
-      <w:tblCellMar>
-        <w:top w:w="0" w:type="dxa"/>
-        <w:left w:w="108" w:type="dxa"/>
-        <w:bottom w:w="0" w:type="dxa"/>
-        <w:right w:w="108" w:type="dxa"/>
-      </w:tblCellMar>
     </w:tblPr>
     <w:tcPr>
       <w:shd w:val="clear" w:color="auto" w:fill="F79646" w:themeFill="accent6"/>
@@ -10728,7 +10865,6 @@
     <w:tblPr>
       <w:tblStyleRowBandSize w:val="1"/>
       <w:tblStyleColBandSize w:val="1"/>
-      <w:tblInd w:w="0" w:type="dxa"/>
       <w:tblBorders>
         <w:top w:val="single" w:sz="8" w:space="0" w:color="FFFFFF" w:themeColor="background1"/>
         <w:left w:val="single" w:sz="8" w:space="0" w:color="FFFFFF" w:themeColor="background1"/>
@@ -10737,12 +10873,6 @@
         <w:insideH w:val="single" w:sz="6" w:space="0" w:color="FFFFFF" w:themeColor="background1"/>
         <w:insideV w:val="single" w:sz="6" w:space="0" w:color="FFFFFF" w:themeColor="background1"/>
       </w:tblBorders>
-      <w:tblCellMar>
-        <w:top w:w="0" w:type="dxa"/>
-        <w:left w:w="108" w:type="dxa"/>
-        <w:bottom w:w="0" w:type="dxa"/>
-        <w:right w:w="108" w:type="dxa"/>
-      </w:tblCellMar>
     </w:tblPr>
     <w:tcPr>
       <w:shd w:val="clear" w:color="auto" w:fill="D2EAF1" w:themeFill="accent5" w:themeFillTint="3F"/>
@@ -10968,7 +11098,6 @@
     <w:tblPr>
       <w:tblStyleRowBandSize w:val="1"/>
       <w:tblStyleColBandSize w:val="1"/>
-      <w:tblInd w:w="0" w:type="dxa"/>
       <w:tblBorders>
         <w:top w:val="single" w:sz="8" w:space="0" w:color="78C0D4" w:themeColor="accent5" w:themeTint="BF"/>
         <w:left w:val="single" w:sz="8" w:space="0" w:color="78C0D4" w:themeColor="accent5" w:themeTint="BF"/>
@@ -10976,12 +11105,6 @@
         <w:right w:val="single" w:sz="8" w:space="0" w:color="78C0D4" w:themeColor="accent5" w:themeTint="BF"/>
         <w:insideH w:val="single" w:sz="8" w:space="0" w:color="78C0D4" w:themeColor="accent5" w:themeTint="BF"/>
       </w:tblBorders>
-      <w:tblCellMar>
-        <w:top w:w="0" w:type="dxa"/>
-        <w:left w:w="108" w:type="dxa"/>
-        <w:bottom w:w="0" w:type="dxa"/>
-        <w:right w:w="108" w:type="dxa"/>
-      </w:tblCellMar>
     </w:tblPr>
     <w:tblStylePr w:type="firstRow">
       <w:pPr>
@@ -11374,13 +11497,6 @@
     <w:tblPr>
       <w:tblStyleRowBandSize w:val="1"/>
       <w:tblStyleColBandSize w:val="1"/>
-      <w:tblInd w:w="0" w:type="dxa"/>
-      <w:tblCellMar>
-        <w:top w:w="0" w:type="dxa"/>
-        <w:left w:w="108" w:type="dxa"/>
-        <w:bottom w:w="0" w:type="dxa"/>
-        <w:right w:w="108" w:type="dxa"/>
-      </w:tblCellMar>
     </w:tblPr>
     <w:tcPr>
       <w:shd w:val="clear" w:color="auto" w:fill="D2EAF0"/>
@@ -11397,13 +11513,6 @@
     <w:tblPr>
       <w:tblStyleRowBandSize w:val="1"/>
       <w:tblStyleColBandSize w:val="1"/>
-      <w:tblInd w:w="0" w:type="dxa"/>
-      <w:tblCellMar>
-        <w:top w:w="0" w:type="dxa"/>
-        <w:left w:w="108" w:type="dxa"/>
-        <w:bottom w:w="0" w:type="dxa"/>
-        <w:right w:w="108" w:type="dxa"/>
-      </w:tblCellMar>
     </w:tblPr>
     <w:tcPr>
       <w:shd w:val="clear" w:color="auto" w:fill="D2EAF0"/>
@@ -11522,13 +11631,6 @@
     <w:tblPr>
       <w:tblStyleRowBandSize w:val="1"/>
       <w:tblStyleColBandSize w:val="1"/>
-      <w:tblInd w:w="0" w:type="dxa"/>
-      <w:tblCellMar>
-        <w:top w:w="0" w:type="dxa"/>
-        <w:left w:w="108" w:type="dxa"/>
-        <w:bottom w:w="0" w:type="dxa"/>
-        <w:right w:w="108" w:type="dxa"/>
-      </w:tblCellMar>
     </w:tblPr>
     <w:tcPr>
       <w:shd w:val="clear" w:color="auto" w:fill="D2EAF0"/>
@@ -11647,13 +11749,6 @@
     <w:tblPr>
       <w:tblStyleRowBandSize w:val="1"/>
       <w:tblStyleColBandSize w:val="1"/>
-      <w:tblInd w:w="0" w:type="dxa"/>
-      <w:tblCellMar>
-        <w:top w:w="0" w:type="dxa"/>
-        <w:left w:w="108" w:type="dxa"/>
-        <w:bottom w:w="0" w:type="dxa"/>
-        <w:right w:w="108" w:type="dxa"/>
-      </w:tblCellMar>
     </w:tblPr>
     <w:tcPr>
       <w:shd w:val="clear" w:color="auto" w:fill="D2EAF0"/>
@@ -11772,13 +11867,6 @@
     <w:tblPr>
       <w:tblStyleRowBandSize w:val="1"/>
       <w:tblStyleColBandSize w:val="1"/>
-      <w:tblInd w:w="0" w:type="dxa"/>
-      <w:tblCellMar>
-        <w:top w:w="0" w:type="dxa"/>
-        <w:left w:w="108" w:type="dxa"/>
-        <w:bottom w:w="0" w:type="dxa"/>
-        <w:right w:w="108" w:type="dxa"/>
-      </w:tblCellMar>
     </w:tblPr>
     <w:tcPr>
       <w:shd w:val="clear" w:color="auto" w:fill="D2EAF0"/>
@@ -11897,13 +11985,6 @@
     <w:tblPr>
       <w:tblStyleRowBandSize w:val="1"/>
       <w:tblStyleColBandSize w:val="1"/>
-      <w:tblInd w:w="0" w:type="dxa"/>
-      <w:tblCellMar>
-        <w:top w:w="0" w:type="dxa"/>
-        <w:left w:w="108" w:type="dxa"/>
-        <w:bottom w:w="0" w:type="dxa"/>
-        <w:right w:w="108" w:type="dxa"/>
-      </w:tblCellMar>
     </w:tblPr>
     <w:tcPr>
       <w:shd w:val="clear" w:color="auto" w:fill="D2EAF0"/>
@@ -12022,13 +12103,6 @@
     <w:tblPr>
       <w:tblStyleRowBandSize w:val="1"/>
       <w:tblStyleColBandSize w:val="1"/>
-      <w:tblInd w:w="0" w:type="dxa"/>
-      <w:tblCellMar>
-        <w:top w:w="0" w:type="dxa"/>
-        <w:left w:w="108" w:type="dxa"/>
-        <w:bottom w:w="0" w:type="dxa"/>
-        <w:right w:w="108" w:type="dxa"/>
-      </w:tblCellMar>
     </w:tblPr>
     <w:tcPr>
       <w:shd w:val="clear" w:color="auto" w:fill="D2EAF0"/>
@@ -12147,13 +12221,6 @@
     <w:tblPr>
       <w:tblStyleRowBandSize w:val="1"/>
       <w:tblStyleColBandSize w:val="1"/>
-      <w:tblInd w:w="0" w:type="dxa"/>
-      <w:tblCellMar>
-        <w:top w:w="0" w:type="dxa"/>
-        <w:left w:w="108" w:type="dxa"/>
-        <w:bottom w:w="0" w:type="dxa"/>
-        <w:right w:w="108" w:type="dxa"/>
-      </w:tblCellMar>
     </w:tblPr>
     <w:tcPr>
       <w:shd w:val="clear" w:color="auto" w:fill="D2EAF0"/>
@@ -12272,13 +12339,6 @@
     <w:tblPr>
       <w:tblStyleRowBandSize w:val="1"/>
       <w:tblStyleColBandSize w:val="1"/>
-      <w:tblInd w:w="0" w:type="dxa"/>
-      <w:tblCellMar>
-        <w:top w:w="0" w:type="dxa"/>
-        <w:left w:w="108" w:type="dxa"/>
-        <w:bottom w:w="0" w:type="dxa"/>
-        <w:right w:w="108" w:type="dxa"/>
-      </w:tblCellMar>
     </w:tblPr>
     <w:tcPr>
       <w:shd w:val="clear" w:color="auto" w:fill="D2EAF0"/>
@@ -12397,13 +12457,6 @@
     <w:tblPr>
       <w:tblStyleRowBandSize w:val="1"/>
       <w:tblStyleColBandSize w:val="1"/>
-      <w:tblInd w:w="0" w:type="dxa"/>
-      <w:tblCellMar>
-        <w:top w:w="0" w:type="dxa"/>
-        <w:left w:w="108" w:type="dxa"/>
-        <w:bottom w:w="0" w:type="dxa"/>
-        <w:right w:w="108" w:type="dxa"/>
-      </w:tblCellMar>
     </w:tblPr>
     <w:tcPr>
       <w:shd w:val="clear" w:color="auto" w:fill="D2EAF0"/>
@@ -12522,13 +12575,6 @@
     <w:tblPr>
       <w:tblStyleRowBandSize w:val="1"/>
       <w:tblStyleColBandSize w:val="1"/>
-      <w:tblInd w:w="0" w:type="dxa"/>
-      <w:tblCellMar>
-        <w:top w:w="0" w:type="dxa"/>
-        <w:left w:w="108" w:type="dxa"/>
-        <w:bottom w:w="0" w:type="dxa"/>
-        <w:right w:w="108" w:type="dxa"/>
-      </w:tblCellMar>
     </w:tblPr>
     <w:tcPr>
       <w:shd w:val="clear" w:color="auto" w:fill="D2EAF0"/>
@@ -12647,13 +12693,6 @@
     <w:tblPr>
       <w:tblStyleRowBandSize w:val="1"/>
       <w:tblStyleColBandSize w:val="1"/>
-      <w:tblInd w:w="0" w:type="dxa"/>
-      <w:tblCellMar>
-        <w:top w:w="0" w:type="dxa"/>
-        <w:left w:w="108" w:type="dxa"/>
-        <w:bottom w:w="0" w:type="dxa"/>
-        <w:right w:w="108" w:type="dxa"/>
-      </w:tblCellMar>
     </w:tblPr>
     <w:tcPr>
       <w:shd w:val="clear" w:color="auto" w:fill="D2EAF0"/>
@@ -12772,11 +12811,8 @@
     <w:tblPr>
       <w:tblStyleRowBandSize w:val="1"/>
       <w:tblStyleColBandSize w:val="1"/>
-      <w:tblInd w:w="0" w:type="dxa"/>
       <w:tblCellMar>
-        <w:top w:w="0" w:type="dxa"/>
         <w:left w:w="115" w:type="dxa"/>
-        <w:bottom w:w="0" w:type="dxa"/>
         <w:right w:w="115" w:type="dxa"/>
       </w:tblCellMar>
     </w:tblPr>
@@ -12795,11 +12831,8 @@
     <w:tblPr>
       <w:tblStyleRowBandSize w:val="1"/>
       <w:tblStyleColBandSize w:val="1"/>
-      <w:tblInd w:w="0" w:type="dxa"/>
       <w:tblCellMar>
-        <w:top w:w="0" w:type="dxa"/>
         <w:left w:w="115" w:type="dxa"/>
-        <w:bottom w:w="0" w:type="dxa"/>
         <w:right w:w="115" w:type="dxa"/>
       </w:tblCellMar>
     </w:tblPr>
@@ -12920,11 +12953,8 @@
     <w:tblPr>
       <w:tblStyleRowBandSize w:val="1"/>
       <w:tblStyleColBandSize w:val="1"/>
-      <w:tblInd w:w="0" w:type="dxa"/>
       <w:tblCellMar>
-        <w:top w:w="0" w:type="dxa"/>
         <w:left w:w="115" w:type="dxa"/>
-        <w:bottom w:w="0" w:type="dxa"/>
         <w:right w:w="115" w:type="dxa"/>
       </w:tblCellMar>
     </w:tblPr>
@@ -13045,11 +13075,8 @@
     <w:tblPr>
       <w:tblStyleRowBandSize w:val="1"/>
       <w:tblStyleColBandSize w:val="1"/>
-      <w:tblInd w:w="0" w:type="dxa"/>
       <w:tblCellMar>
-        <w:top w:w="0" w:type="dxa"/>
         <w:left w:w="115" w:type="dxa"/>
-        <w:bottom w:w="0" w:type="dxa"/>
         <w:right w:w="115" w:type="dxa"/>
       </w:tblCellMar>
     </w:tblPr>
@@ -13170,11 +13197,8 @@
     <w:tblPr>
       <w:tblStyleRowBandSize w:val="1"/>
       <w:tblStyleColBandSize w:val="1"/>
-      <w:tblInd w:w="0" w:type="dxa"/>
       <w:tblCellMar>
-        <w:top w:w="0" w:type="dxa"/>
         <w:left w:w="115" w:type="dxa"/>
-        <w:bottom w:w="0" w:type="dxa"/>
         <w:right w:w="115" w:type="dxa"/>
       </w:tblCellMar>
     </w:tblPr>
@@ -13295,11 +13319,8 @@
     <w:tblPr>
       <w:tblStyleRowBandSize w:val="1"/>
       <w:tblStyleColBandSize w:val="1"/>
-      <w:tblInd w:w="0" w:type="dxa"/>
       <w:tblCellMar>
-        <w:top w:w="0" w:type="dxa"/>
         <w:left w:w="115" w:type="dxa"/>
-        <w:bottom w:w="0" w:type="dxa"/>
         <w:right w:w="115" w:type="dxa"/>
       </w:tblCellMar>
     </w:tblPr>
@@ -13420,11 +13441,8 @@
     <w:tblPr>
       <w:tblStyleRowBandSize w:val="1"/>
       <w:tblStyleColBandSize w:val="1"/>
-      <w:tblInd w:w="0" w:type="dxa"/>
       <w:tblCellMar>
-        <w:top w:w="0" w:type="dxa"/>
         <w:left w:w="115" w:type="dxa"/>
-        <w:bottom w:w="0" w:type="dxa"/>
         <w:right w:w="115" w:type="dxa"/>
       </w:tblCellMar>
     </w:tblPr>
@@ -13545,11 +13563,8 @@
     <w:tblPr>
       <w:tblStyleRowBandSize w:val="1"/>
       <w:tblStyleColBandSize w:val="1"/>
-      <w:tblInd w:w="0" w:type="dxa"/>
       <w:tblCellMar>
-        <w:top w:w="0" w:type="dxa"/>
         <w:left w:w="115" w:type="dxa"/>
-        <w:bottom w:w="0" w:type="dxa"/>
         <w:right w:w="115" w:type="dxa"/>
       </w:tblCellMar>
     </w:tblPr>
@@ -13670,11 +13685,8 @@
     <w:tblPr>
       <w:tblStyleRowBandSize w:val="1"/>
       <w:tblStyleColBandSize w:val="1"/>
-      <w:tblInd w:w="0" w:type="dxa"/>
       <w:tblCellMar>
-        <w:top w:w="0" w:type="dxa"/>
         <w:left w:w="115" w:type="dxa"/>
-        <w:bottom w:w="0" w:type="dxa"/>
         <w:right w:w="115" w:type="dxa"/>
       </w:tblCellMar>
     </w:tblPr>
@@ -13795,11 +13807,8 @@
     <w:tblPr>
       <w:tblStyleRowBandSize w:val="1"/>
       <w:tblStyleColBandSize w:val="1"/>
-      <w:tblInd w:w="0" w:type="dxa"/>
       <w:tblCellMar>
-        <w:top w:w="0" w:type="dxa"/>
         <w:left w:w="115" w:type="dxa"/>
-        <w:bottom w:w="0" w:type="dxa"/>
         <w:right w:w="115" w:type="dxa"/>
       </w:tblCellMar>
     </w:tblPr>
@@ -13920,11 +13929,8 @@
     <w:tblPr>
       <w:tblStyleRowBandSize w:val="1"/>
       <w:tblStyleColBandSize w:val="1"/>
-      <w:tblInd w:w="0" w:type="dxa"/>
       <w:tblCellMar>
-        <w:top w:w="0" w:type="dxa"/>
         <w:left w:w="115" w:type="dxa"/>
-        <w:bottom w:w="0" w:type="dxa"/>
         <w:right w:w="115" w:type="dxa"/>
       </w:tblCellMar>
     </w:tblPr>
@@ -14045,11 +14051,8 @@
     <w:tblPr>
       <w:tblStyleRowBandSize w:val="1"/>
       <w:tblStyleColBandSize w:val="1"/>
-      <w:tblInd w:w="0" w:type="dxa"/>
       <w:tblCellMar>
-        <w:top w:w="0" w:type="dxa"/>
         <w:left w:w="115" w:type="dxa"/>
-        <w:bottom w:w="0" w:type="dxa"/>
         <w:right w:w="115" w:type="dxa"/>
       </w:tblCellMar>
     </w:tblPr>
@@ -14170,11 +14173,8 @@
     <w:tblPr>
       <w:tblStyleRowBandSize w:val="1"/>
       <w:tblStyleColBandSize w:val="1"/>
-      <w:tblInd w:w="0" w:type="dxa"/>
       <w:tblCellMar>
-        <w:top w:w="0" w:type="dxa"/>
         <w:left w:w="115" w:type="dxa"/>
-        <w:bottom w:w="0" w:type="dxa"/>
         <w:right w:w="115" w:type="dxa"/>
       </w:tblCellMar>
     </w:tblPr>
@@ -14193,11 +14193,8 @@
     <w:tblPr>
       <w:tblStyleRowBandSize w:val="1"/>
       <w:tblStyleColBandSize w:val="1"/>
-      <w:tblInd w:w="0" w:type="dxa"/>
       <w:tblCellMar>
-        <w:top w:w="0" w:type="dxa"/>
         <w:left w:w="115" w:type="dxa"/>
-        <w:bottom w:w="0" w:type="dxa"/>
         <w:right w:w="115" w:type="dxa"/>
       </w:tblCellMar>
     </w:tblPr>
@@ -14318,11 +14315,8 @@
     <w:tblPr>
       <w:tblStyleRowBandSize w:val="1"/>
       <w:tblStyleColBandSize w:val="1"/>
-      <w:tblInd w:w="0" w:type="dxa"/>
       <w:tblCellMar>
-        <w:top w:w="0" w:type="dxa"/>
         <w:left w:w="115" w:type="dxa"/>
-        <w:bottom w:w="0" w:type="dxa"/>
         <w:right w:w="115" w:type="dxa"/>
       </w:tblCellMar>
     </w:tblPr>
@@ -14443,11 +14437,8 @@
     <w:tblPr>
       <w:tblStyleRowBandSize w:val="1"/>
       <w:tblStyleColBandSize w:val="1"/>
-      <w:tblInd w:w="0" w:type="dxa"/>
       <w:tblCellMar>
-        <w:top w:w="0" w:type="dxa"/>
         <w:left w:w="115" w:type="dxa"/>
-        <w:bottom w:w="0" w:type="dxa"/>
         <w:right w:w="115" w:type="dxa"/>
       </w:tblCellMar>
     </w:tblPr>
@@ -14568,11 +14559,8 @@
     <w:tblPr>
       <w:tblStyleRowBandSize w:val="1"/>
       <w:tblStyleColBandSize w:val="1"/>
-      <w:tblInd w:w="0" w:type="dxa"/>
       <w:tblCellMar>
-        <w:top w:w="0" w:type="dxa"/>
         <w:left w:w="115" w:type="dxa"/>
-        <w:bottom w:w="0" w:type="dxa"/>
         <w:right w:w="115" w:type="dxa"/>
       </w:tblCellMar>
     </w:tblPr>
@@ -14693,11 +14681,8 @@
     <w:tblPr>
       <w:tblStyleRowBandSize w:val="1"/>
       <w:tblStyleColBandSize w:val="1"/>
-      <w:tblInd w:w="0" w:type="dxa"/>
       <w:tblCellMar>
-        <w:top w:w="0" w:type="dxa"/>
         <w:left w:w="115" w:type="dxa"/>
-        <w:bottom w:w="0" w:type="dxa"/>
         <w:right w:w="115" w:type="dxa"/>
       </w:tblCellMar>
     </w:tblPr>
@@ -14818,11 +14803,8 @@
     <w:tblPr>
       <w:tblStyleRowBandSize w:val="1"/>
       <w:tblStyleColBandSize w:val="1"/>
-      <w:tblInd w:w="0" w:type="dxa"/>
       <w:tblCellMar>
-        <w:top w:w="0" w:type="dxa"/>
         <w:left w:w="115" w:type="dxa"/>
-        <w:bottom w:w="0" w:type="dxa"/>
         <w:right w:w="115" w:type="dxa"/>
       </w:tblCellMar>
     </w:tblPr>
@@ -14943,11 +14925,8 @@
     <w:tblPr>
       <w:tblStyleRowBandSize w:val="1"/>
       <w:tblStyleColBandSize w:val="1"/>
-      <w:tblInd w:w="0" w:type="dxa"/>
       <w:tblCellMar>
-        <w:top w:w="0" w:type="dxa"/>
         <w:left w:w="115" w:type="dxa"/>
-        <w:bottom w:w="0" w:type="dxa"/>
         <w:right w:w="115" w:type="dxa"/>
       </w:tblCellMar>
     </w:tblPr>
@@ -15068,11 +15047,8 @@
     <w:tblPr>
       <w:tblStyleRowBandSize w:val="1"/>
       <w:tblStyleColBandSize w:val="1"/>
-      <w:tblInd w:w="0" w:type="dxa"/>
       <w:tblCellMar>
-        <w:top w:w="0" w:type="dxa"/>
         <w:left w:w="115" w:type="dxa"/>
-        <w:bottom w:w="0" w:type="dxa"/>
         <w:right w:w="115" w:type="dxa"/>
       </w:tblCellMar>
     </w:tblPr>
@@ -15193,11 +15169,8 @@
     <w:tblPr>
       <w:tblStyleRowBandSize w:val="1"/>
       <w:tblStyleColBandSize w:val="1"/>
-      <w:tblInd w:w="0" w:type="dxa"/>
       <w:tblCellMar>
-        <w:top w:w="0" w:type="dxa"/>
         <w:left w:w="115" w:type="dxa"/>
-        <w:bottom w:w="0" w:type="dxa"/>
         <w:right w:w="115" w:type="dxa"/>
       </w:tblCellMar>
     </w:tblPr>
@@ -15318,11 +15291,8 @@
     <w:tblPr>
       <w:tblStyleRowBandSize w:val="1"/>
       <w:tblStyleColBandSize w:val="1"/>
-      <w:tblInd w:w="0" w:type="dxa"/>
       <w:tblCellMar>
-        <w:top w:w="0" w:type="dxa"/>
         <w:left w:w="115" w:type="dxa"/>
-        <w:bottom w:w="0" w:type="dxa"/>
         <w:right w:w="115" w:type="dxa"/>
       </w:tblCellMar>
     </w:tblPr>
@@ -15443,11 +15413,8 @@
     <w:tblPr>
       <w:tblStyleRowBandSize w:val="1"/>
       <w:tblStyleColBandSize w:val="1"/>
-      <w:tblInd w:w="0" w:type="dxa"/>
       <w:tblCellMar>
-        <w:top w:w="0" w:type="dxa"/>
         <w:left w:w="115" w:type="dxa"/>
-        <w:bottom w:w="0" w:type="dxa"/>
         <w:right w:w="115" w:type="dxa"/>
       </w:tblCellMar>
     </w:tblPr>
@@ -15568,11 +15535,8 @@
     <w:tblPr>
       <w:tblStyleRowBandSize w:val="1"/>
       <w:tblStyleColBandSize w:val="1"/>
-      <w:tblInd w:w="0" w:type="dxa"/>
       <w:tblCellMar>
-        <w:top w:w="0" w:type="dxa"/>
         <w:left w:w="115" w:type="dxa"/>
-        <w:bottom w:w="0" w:type="dxa"/>
         <w:right w:w="115" w:type="dxa"/>
       </w:tblCellMar>
     </w:tblPr>
@@ -15591,11 +15555,8 @@
     <w:tblPr>
       <w:tblStyleRowBandSize w:val="1"/>
       <w:tblStyleColBandSize w:val="1"/>
-      <w:tblInd w:w="0" w:type="dxa"/>
       <w:tblCellMar>
-        <w:top w:w="0" w:type="dxa"/>
         <w:left w:w="115" w:type="dxa"/>
-        <w:bottom w:w="0" w:type="dxa"/>
         <w:right w:w="115" w:type="dxa"/>
       </w:tblCellMar>
     </w:tblPr>
@@ -15716,11 +15677,8 @@
     <w:tblPr>
       <w:tblStyleRowBandSize w:val="1"/>
       <w:tblStyleColBandSize w:val="1"/>
-      <w:tblInd w:w="0" w:type="dxa"/>
       <w:tblCellMar>
-        <w:top w:w="0" w:type="dxa"/>
         <w:left w:w="115" w:type="dxa"/>
-        <w:bottom w:w="0" w:type="dxa"/>
         <w:right w:w="115" w:type="dxa"/>
       </w:tblCellMar>
     </w:tblPr>
@@ -15841,11 +15799,8 @@
     <w:tblPr>
       <w:tblStyleRowBandSize w:val="1"/>
       <w:tblStyleColBandSize w:val="1"/>
-      <w:tblInd w:w="0" w:type="dxa"/>
       <w:tblCellMar>
-        <w:top w:w="0" w:type="dxa"/>
         <w:left w:w="115" w:type="dxa"/>
-        <w:bottom w:w="0" w:type="dxa"/>
         <w:right w:w="115" w:type="dxa"/>
       </w:tblCellMar>
     </w:tblPr>
@@ -15966,11 +15921,8 @@
     <w:tblPr>
       <w:tblStyleRowBandSize w:val="1"/>
       <w:tblStyleColBandSize w:val="1"/>
-      <w:tblInd w:w="0" w:type="dxa"/>
       <w:tblCellMar>
-        <w:top w:w="0" w:type="dxa"/>
         <w:left w:w="115" w:type="dxa"/>
-        <w:bottom w:w="0" w:type="dxa"/>
         <w:right w:w="115" w:type="dxa"/>
       </w:tblCellMar>
     </w:tblPr>
@@ -16091,11 +16043,8 @@
     <w:tblPr>
       <w:tblStyleRowBandSize w:val="1"/>
       <w:tblStyleColBandSize w:val="1"/>
-      <w:tblInd w:w="0" w:type="dxa"/>
       <w:tblCellMar>
-        <w:top w:w="0" w:type="dxa"/>
         <w:left w:w="115" w:type="dxa"/>
-        <w:bottom w:w="0" w:type="dxa"/>
         <w:right w:w="115" w:type="dxa"/>
       </w:tblCellMar>
     </w:tblPr>
@@ -16216,11 +16165,8 @@
     <w:tblPr>
       <w:tblStyleRowBandSize w:val="1"/>
       <w:tblStyleColBandSize w:val="1"/>
-      <w:tblInd w:w="0" w:type="dxa"/>
       <w:tblCellMar>
-        <w:top w:w="0" w:type="dxa"/>
         <w:left w:w="115" w:type="dxa"/>
-        <w:bottom w:w="0" w:type="dxa"/>
         <w:right w:w="115" w:type="dxa"/>
       </w:tblCellMar>
     </w:tblPr>
@@ -16341,11 +16287,8 @@
     <w:tblPr>
       <w:tblStyleRowBandSize w:val="1"/>
       <w:tblStyleColBandSize w:val="1"/>
-      <w:tblInd w:w="0" w:type="dxa"/>
       <w:tblCellMar>
-        <w:top w:w="0" w:type="dxa"/>
         <w:left w:w="115" w:type="dxa"/>
-        <w:bottom w:w="0" w:type="dxa"/>
         <w:right w:w="115" w:type="dxa"/>
       </w:tblCellMar>
     </w:tblPr>
@@ -16466,11 +16409,8 @@
     <w:tblPr>
       <w:tblStyleRowBandSize w:val="1"/>
       <w:tblStyleColBandSize w:val="1"/>
-      <w:tblInd w:w="0" w:type="dxa"/>
       <w:tblCellMar>
-        <w:top w:w="0" w:type="dxa"/>
         <w:left w:w="115" w:type="dxa"/>
-        <w:bottom w:w="0" w:type="dxa"/>
         <w:right w:w="115" w:type="dxa"/>
       </w:tblCellMar>
     </w:tblPr>
@@ -16591,11 +16531,8 @@
     <w:tblPr>
       <w:tblStyleRowBandSize w:val="1"/>
       <w:tblStyleColBandSize w:val="1"/>
-      <w:tblInd w:w="0" w:type="dxa"/>
       <w:tblCellMar>
-        <w:top w:w="0" w:type="dxa"/>
         <w:left w:w="115" w:type="dxa"/>
-        <w:bottom w:w="0" w:type="dxa"/>
         <w:right w:w="115" w:type="dxa"/>
       </w:tblCellMar>
     </w:tblPr>
@@ -16716,11 +16653,8 @@
     <w:tblPr>
       <w:tblStyleRowBandSize w:val="1"/>
       <w:tblStyleColBandSize w:val="1"/>
-      <w:tblInd w:w="0" w:type="dxa"/>
       <w:tblCellMar>
-        <w:top w:w="0" w:type="dxa"/>
         <w:left w:w="115" w:type="dxa"/>
-        <w:bottom w:w="0" w:type="dxa"/>
         <w:right w:w="115" w:type="dxa"/>
       </w:tblCellMar>
     </w:tblPr>
@@ -16841,11 +16775,8 @@
     <w:tblPr>
       <w:tblStyleRowBandSize w:val="1"/>
       <w:tblStyleColBandSize w:val="1"/>
-      <w:tblInd w:w="0" w:type="dxa"/>
       <w:tblCellMar>
-        <w:top w:w="0" w:type="dxa"/>
         <w:left w:w="115" w:type="dxa"/>
-        <w:bottom w:w="0" w:type="dxa"/>
         <w:right w:w="115" w:type="dxa"/>
       </w:tblCellMar>
     </w:tblPr>
@@ -16966,11 +16897,8 @@
     <w:tblPr>
       <w:tblStyleRowBandSize w:val="1"/>
       <w:tblStyleColBandSize w:val="1"/>
-      <w:tblInd w:w="0" w:type="dxa"/>
       <w:tblCellMar>
-        <w:top w:w="0" w:type="dxa"/>
         <w:left w:w="115" w:type="dxa"/>
-        <w:bottom w:w="0" w:type="dxa"/>
         <w:right w:w="115" w:type="dxa"/>
       </w:tblCellMar>
     </w:tblPr>
@@ -16989,11 +16917,8 @@
     <w:tblPr>
       <w:tblStyleRowBandSize w:val="1"/>
       <w:tblStyleColBandSize w:val="1"/>
-      <w:tblInd w:w="0" w:type="dxa"/>
       <w:tblCellMar>
-        <w:top w:w="0" w:type="dxa"/>
         <w:left w:w="115" w:type="dxa"/>
-        <w:bottom w:w="0" w:type="dxa"/>
         <w:right w:w="115" w:type="dxa"/>
       </w:tblCellMar>
     </w:tblPr>
@@ -17114,11 +17039,8 @@
     <w:tblPr>
       <w:tblStyleRowBandSize w:val="1"/>
       <w:tblStyleColBandSize w:val="1"/>
-      <w:tblInd w:w="0" w:type="dxa"/>
       <w:tblCellMar>
-        <w:top w:w="0" w:type="dxa"/>
         <w:left w:w="115" w:type="dxa"/>
-        <w:bottom w:w="0" w:type="dxa"/>
         <w:right w:w="115" w:type="dxa"/>
       </w:tblCellMar>
     </w:tblPr>
@@ -17239,11 +17161,8 @@
     <w:tblPr>
       <w:tblStyleRowBandSize w:val="1"/>
       <w:tblStyleColBandSize w:val="1"/>
-      <w:tblInd w:w="0" w:type="dxa"/>
       <w:tblCellMar>
-        <w:top w:w="0" w:type="dxa"/>
         <w:left w:w="115" w:type="dxa"/>
-        <w:bottom w:w="0" w:type="dxa"/>
         <w:right w:w="115" w:type="dxa"/>
       </w:tblCellMar>
     </w:tblPr>
@@ -17364,11 +17283,8 @@
     <w:tblPr>
       <w:tblStyleRowBandSize w:val="1"/>
       <w:tblStyleColBandSize w:val="1"/>
-      <w:tblInd w:w="0" w:type="dxa"/>
       <w:tblCellMar>
-        <w:top w:w="0" w:type="dxa"/>
         <w:left w:w="115" w:type="dxa"/>
-        <w:bottom w:w="0" w:type="dxa"/>
         <w:right w:w="115" w:type="dxa"/>
       </w:tblCellMar>
     </w:tblPr>
@@ -17489,11 +17405,8 @@
     <w:tblPr>
       <w:tblStyleRowBandSize w:val="1"/>
       <w:tblStyleColBandSize w:val="1"/>
-      <w:tblInd w:w="0" w:type="dxa"/>
       <w:tblCellMar>
-        <w:top w:w="0" w:type="dxa"/>
         <w:left w:w="115" w:type="dxa"/>
-        <w:bottom w:w="0" w:type="dxa"/>
         <w:right w:w="115" w:type="dxa"/>
       </w:tblCellMar>
     </w:tblPr>
@@ -17614,11 +17527,8 @@
     <w:tblPr>
       <w:tblStyleRowBandSize w:val="1"/>
       <w:tblStyleColBandSize w:val="1"/>
-      <w:tblInd w:w="0" w:type="dxa"/>
       <w:tblCellMar>
-        <w:top w:w="0" w:type="dxa"/>
         <w:left w:w="115" w:type="dxa"/>
-        <w:bottom w:w="0" w:type="dxa"/>
         <w:right w:w="115" w:type="dxa"/>
       </w:tblCellMar>
     </w:tblPr>
@@ -17739,11 +17649,8 @@
     <w:tblPr>
       <w:tblStyleRowBandSize w:val="1"/>
       <w:tblStyleColBandSize w:val="1"/>
-      <w:tblInd w:w="0" w:type="dxa"/>
       <w:tblCellMar>
-        <w:top w:w="0" w:type="dxa"/>
         <w:left w:w="115" w:type="dxa"/>
-        <w:bottom w:w="0" w:type="dxa"/>
         <w:right w:w="115" w:type="dxa"/>
       </w:tblCellMar>
     </w:tblPr>
@@ -17864,11 +17771,8 @@
     <w:tblPr>
       <w:tblStyleRowBandSize w:val="1"/>
       <w:tblStyleColBandSize w:val="1"/>
-      <w:tblInd w:w="0" w:type="dxa"/>
       <w:tblCellMar>
-        <w:top w:w="0" w:type="dxa"/>
         <w:left w:w="115" w:type="dxa"/>
-        <w:bottom w:w="0" w:type="dxa"/>
         <w:right w:w="115" w:type="dxa"/>
       </w:tblCellMar>
     </w:tblPr>
@@ -17989,11 +17893,8 @@
     <w:tblPr>
       <w:tblStyleRowBandSize w:val="1"/>
       <w:tblStyleColBandSize w:val="1"/>
-      <w:tblInd w:w="0" w:type="dxa"/>
       <w:tblCellMar>
-        <w:top w:w="0" w:type="dxa"/>
         <w:left w:w="115" w:type="dxa"/>
-        <w:bottom w:w="0" w:type="dxa"/>
         <w:right w:w="115" w:type="dxa"/>
       </w:tblCellMar>
     </w:tblPr>
@@ -18114,11 +18015,8 @@
     <w:tblPr>
       <w:tblStyleRowBandSize w:val="1"/>
       <w:tblStyleColBandSize w:val="1"/>
-      <w:tblInd w:w="0" w:type="dxa"/>
       <w:tblCellMar>
-        <w:top w:w="0" w:type="dxa"/>
         <w:left w:w="115" w:type="dxa"/>
-        <w:bottom w:w="0" w:type="dxa"/>
         <w:right w:w="115" w:type="dxa"/>
       </w:tblCellMar>
     </w:tblPr>
@@ -18239,11 +18137,8 @@
     <w:tblPr>
       <w:tblStyleRowBandSize w:val="1"/>
       <w:tblStyleColBandSize w:val="1"/>
-      <w:tblInd w:w="0" w:type="dxa"/>
       <w:tblCellMar>
-        <w:top w:w="0" w:type="dxa"/>
         <w:left w:w="115" w:type="dxa"/>
-        <w:bottom w:w="0" w:type="dxa"/>
         <w:right w:w="115" w:type="dxa"/>
       </w:tblCellMar>
     </w:tblPr>
@@ -18364,11 +18259,8 @@
     <w:tblPr>
       <w:tblStyleRowBandSize w:val="1"/>
       <w:tblStyleColBandSize w:val="1"/>
-      <w:tblInd w:w="0" w:type="dxa"/>
       <w:tblCellMar>
-        <w:top w:w="0" w:type="dxa"/>
         <w:left w:w="115" w:type="dxa"/>
-        <w:bottom w:w="0" w:type="dxa"/>
         <w:right w:w="115" w:type="dxa"/>
       </w:tblCellMar>
     </w:tblPr>
@@ -18387,11 +18279,8 @@
     <w:tblPr>
       <w:tblStyleRowBandSize w:val="1"/>
       <w:tblStyleColBandSize w:val="1"/>
-      <w:tblInd w:w="0" w:type="dxa"/>
       <w:tblCellMar>
-        <w:top w:w="0" w:type="dxa"/>
         <w:left w:w="115" w:type="dxa"/>
-        <w:bottom w:w="0" w:type="dxa"/>
         <w:right w:w="115" w:type="dxa"/>
       </w:tblCellMar>
     </w:tblPr>
@@ -18512,11 +18401,8 @@
     <w:tblPr>
       <w:tblStyleRowBandSize w:val="1"/>
       <w:tblStyleColBandSize w:val="1"/>
-      <w:tblInd w:w="0" w:type="dxa"/>
       <w:tblCellMar>
-        <w:top w:w="0" w:type="dxa"/>
         <w:left w:w="115" w:type="dxa"/>
-        <w:bottom w:w="0" w:type="dxa"/>
         <w:right w:w="115" w:type="dxa"/>
       </w:tblCellMar>
     </w:tblPr>
@@ -18637,11 +18523,8 @@
     <w:tblPr>
       <w:tblStyleRowBandSize w:val="1"/>
       <w:tblStyleColBandSize w:val="1"/>
-      <w:tblInd w:w="0" w:type="dxa"/>
       <w:tblCellMar>
-        <w:top w:w="0" w:type="dxa"/>
         <w:left w:w="115" w:type="dxa"/>
-        <w:bottom w:w="0" w:type="dxa"/>
         <w:right w:w="115" w:type="dxa"/>
       </w:tblCellMar>
     </w:tblPr>
@@ -18762,11 +18645,8 @@
     <w:tblPr>
       <w:tblStyleRowBandSize w:val="1"/>
       <w:tblStyleColBandSize w:val="1"/>
-      <w:tblInd w:w="0" w:type="dxa"/>
       <w:tblCellMar>
-        <w:top w:w="0" w:type="dxa"/>
         <w:left w:w="115" w:type="dxa"/>
-        <w:bottom w:w="0" w:type="dxa"/>
         <w:right w:w="115" w:type="dxa"/>
       </w:tblCellMar>
     </w:tblPr>
@@ -18887,11 +18767,8 @@
     <w:tblPr>
       <w:tblStyleRowBandSize w:val="1"/>
       <w:tblStyleColBandSize w:val="1"/>
-      <w:tblInd w:w="0" w:type="dxa"/>
       <w:tblCellMar>
-        <w:top w:w="0" w:type="dxa"/>
         <w:left w:w="115" w:type="dxa"/>
-        <w:bottom w:w="0" w:type="dxa"/>
         <w:right w:w="115" w:type="dxa"/>
       </w:tblCellMar>
     </w:tblPr>
@@ -19012,11 +18889,8 @@
     <w:tblPr>
       <w:tblStyleRowBandSize w:val="1"/>
       <w:tblStyleColBandSize w:val="1"/>
-      <w:tblInd w:w="0" w:type="dxa"/>
       <w:tblCellMar>
-        <w:top w:w="0" w:type="dxa"/>
         <w:left w:w="115" w:type="dxa"/>
-        <w:bottom w:w="0" w:type="dxa"/>
         <w:right w:w="115" w:type="dxa"/>
       </w:tblCellMar>
     </w:tblPr>
@@ -19137,11 +19011,8 @@
     <w:tblPr>
       <w:tblStyleRowBandSize w:val="1"/>
       <w:tblStyleColBandSize w:val="1"/>
-      <w:tblInd w:w="0" w:type="dxa"/>
       <w:tblCellMar>
-        <w:top w:w="0" w:type="dxa"/>
         <w:left w:w="115" w:type="dxa"/>
-        <w:bottom w:w="0" w:type="dxa"/>
         <w:right w:w="115" w:type="dxa"/>
       </w:tblCellMar>
     </w:tblPr>
@@ -19262,11 +19133,8 @@
     <w:tblPr>
       <w:tblStyleRowBandSize w:val="1"/>
       <w:tblStyleColBandSize w:val="1"/>
-      <w:tblInd w:w="0" w:type="dxa"/>
       <w:tblCellMar>
-        <w:top w:w="0" w:type="dxa"/>
         <w:left w:w="115" w:type="dxa"/>
-        <w:bottom w:w="0" w:type="dxa"/>
         <w:right w:w="115" w:type="dxa"/>
       </w:tblCellMar>
     </w:tblPr>
@@ -19387,11 +19255,8 @@
     <w:tblPr>
       <w:tblStyleRowBandSize w:val="1"/>
       <w:tblStyleColBandSize w:val="1"/>
-      <w:tblInd w:w="0" w:type="dxa"/>
       <w:tblCellMar>
-        <w:top w:w="0" w:type="dxa"/>
         <w:left w:w="115" w:type="dxa"/>
-        <w:bottom w:w="0" w:type="dxa"/>
         <w:right w:w="115" w:type="dxa"/>
       </w:tblCellMar>
     </w:tblPr>
@@ -19512,11 +19377,8 @@
     <w:tblPr>
       <w:tblStyleRowBandSize w:val="1"/>
       <w:tblStyleColBandSize w:val="1"/>
-      <w:tblInd w:w="0" w:type="dxa"/>
       <w:tblCellMar>
-        <w:top w:w="0" w:type="dxa"/>
         <w:left w:w="115" w:type="dxa"/>
-        <w:bottom w:w="0" w:type="dxa"/>
         <w:right w:w="115" w:type="dxa"/>
       </w:tblCellMar>
     </w:tblPr>
@@ -19637,11 +19499,8 @@
     <w:tblPr>
       <w:tblStyleRowBandSize w:val="1"/>
       <w:tblStyleColBandSize w:val="1"/>
-      <w:tblInd w:w="0" w:type="dxa"/>
       <w:tblCellMar>
-        <w:top w:w="0" w:type="dxa"/>
         <w:left w:w="115" w:type="dxa"/>
-        <w:bottom w:w="0" w:type="dxa"/>
         <w:right w:w="115" w:type="dxa"/>
       </w:tblCellMar>
     </w:tblPr>
@@ -19762,11 +19621,8 @@
     <w:tblPr>
       <w:tblStyleRowBandSize w:val="1"/>
       <w:tblStyleColBandSize w:val="1"/>
-      <w:tblInd w:w="0" w:type="dxa"/>
       <w:tblCellMar>
-        <w:top w:w="0" w:type="dxa"/>
         <w:left w:w="115" w:type="dxa"/>
-        <w:bottom w:w="0" w:type="dxa"/>
         <w:right w:w="115" w:type="dxa"/>
       </w:tblCellMar>
     </w:tblPr>
@@ -19785,11 +19641,8 @@
     <w:tblPr>
       <w:tblStyleRowBandSize w:val="1"/>
       <w:tblStyleColBandSize w:val="1"/>
-      <w:tblInd w:w="0" w:type="dxa"/>
       <w:tblCellMar>
-        <w:top w:w="0" w:type="dxa"/>
         <w:left w:w="115" w:type="dxa"/>
-        <w:bottom w:w="0" w:type="dxa"/>
         <w:right w:w="115" w:type="dxa"/>
       </w:tblCellMar>
     </w:tblPr>
@@ -19910,11 +19763,8 @@
     <w:tblPr>
       <w:tblStyleRowBandSize w:val="1"/>
       <w:tblStyleColBandSize w:val="1"/>
-      <w:tblInd w:w="0" w:type="dxa"/>
       <w:tblCellMar>
-        <w:top w:w="0" w:type="dxa"/>
         <w:left w:w="115" w:type="dxa"/>
-        <w:bottom w:w="0" w:type="dxa"/>
         <w:right w:w="115" w:type="dxa"/>
       </w:tblCellMar>
     </w:tblPr>
@@ -20035,11 +19885,8 @@
     <w:tblPr>
       <w:tblStyleRowBandSize w:val="1"/>
       <w:tblStyleColBandSize w:val="1"/>
-      <w:tblInd w:w="0" w:type="dxa"/>
       <w:tblCellMar>
-        <w:top w:w="0" w:type="dxa"/>
         <w:left w:w="115" w:type="dxa"/>
-        <w:bottom w:w="0" w:type="dxa"/>
         <w:right w:w="115" w:type="dxa"/>
       </w:tblCellMar>
     </w:tblPr>
@@ -20160,11 +20007,8 @@
     <w:tblPr>
       <w:tblStyleRowBandSize w:val="1"/>
       <w:tblStyleColBandSize w:val="1"/>
-      <w:tblInd w:w="0" w:type="dxa"/>
       <w:tblCellMar>
-        <w:top w:w="0" w:type="dxa"/>
         <w:left w:w="115" w:type="dxa"/>
-        <w:bottom w:w="0" w:type="dxa"/>
         <w:right w:w="115" w:type="dxa"/>
       </w:tblCellMar>
     </w:tblPr>
@@ -20285,11 +20129,8 @@
     <w:tblPr>
       <w:tblStyleRowBandSize w:val="1"/>
       <w:tblStyleColBandSize w:val="1"/>
-      <w:tblInd w:w="0" w:type="dxa"/>
       <w:tblCellMar>
-        <w:top w:w="0" w:type="dxa"/>
         <w:left w:w="115" w:type="dxa"/>
-        <w:bottom w:w="0" w:type="dxa"/>
         <w:right w:w="115" w:type="dxa"/>
       </w:tblCellMar>
     </w:tblPr>
@@ -20410,11 +20251,8 @@
     <w:tblPr>
       <w:tblStyleRowBandSize w:val="1"/>
       <w:tblStyleColBandSize w:val="1"/>
-      <w:tblInd w:w="0" w:type="dxa"/>
       <w:tblCellMar>
-        <w:top w:w="0" w:type="dxa"/>
         <w:left w:w="115" w:type="dxa"/>
-        <w:bottom w:w="0" w:type="dxa"/>
         <w:right w:w="115" w:type="dxa"/>
       </w:tblCellMar>
     </w:tblPr>
@@ -20535,11 +20373,8 @@
     <w:tblPr>
       <w:tblStyleRowBandSize w:val="1"/>
       <w:tblStyleColBandSize w:val="1"/>
-      <w:tblInd w:w="0" w:type="dxa"/>
       <w:tblCellMar>
-        <w:top w:w="0" w:type="dxa"/>
         <w:left w:w="115" w:type="dxa"/>
-        <w:bottom w:w="0" w:type="dxa"/>
         <w:right w:w="115" w:type="dxa"/>
       </w:tblCellMar>
     </w:tblPr>
@@ -20660,11 +20495,8 @@
     <w:tblPr>
       <w:tblStyleRowBandSize w:val="1"/>
       <w:tblStyleColBandSize w:val="1"/>
-      <w:tblInd w:w="0" w:type="dxa"/>
       <w:tblCellMar>
-        <w:top w:w="0" w:type="dxa"/>
         <w:left w:w="115" w:type="dxa"/>
-        <w:bottom w:w="0" w:type="dxa"/>
         <w:right w:w="115" w:type="dxa"/>
       </w:tblCellMar>
     </w:tblPr>
@@ -20785,11 +20617,8 @@
     <w:tblPr>
       <w:tblStyleRowBandSize w:val="1"/>
       <w:tblStyleColBandSize w:val="1"/>
-      <w:tblInd w:w="0" w:type="dxa"/>
       <w:tblCellMar>
-        <w:top w:w="0" w:type="dxa"/>
         <w:left w:w="115" w:type="dxa"/>
-        <w:bottom w:w="0" w:type="dxa"/>
         <w:right w:w="115" w:type="dxa"/>
       </w:tblCellMar>
     </w:tblPr>
@@ -20910,11 +20739,8 @@
     <w:tblPr>
       <w:tblStyleRowBandSize w:val="1"/>
       <w:tblStyleColBandSize w:val="1"/>
-      <w:tblInd w:w="0" w:type="dxa"/>
       <w:tblCellMar>
-        <w:top w:w="0" w:type="dxa"/>
         <w:left w:w="115" w:type="dxa"/>
-        <w:bottom w:w="0" w:type="dxa"/>
         <w:right w:w="115" w:type="dxa"/>
       </w:tblCellMar>
     </w:tblPr>
@@ -21035,11 +20861,8 @@
     <w:tblPr>
       <w:tblStyleRowBandSize w:val="1"/>
       <w:tblStyleColBandSize w:val="1"/>
-      <w:tblInd w:w="0" w:type="dxa"/>
       <w:tblCellMar>
-        <w:top w:w="0" w:type="dxa"/>
         <w:left w:w="115" w:type="dxa"/>
-        <w:bottom w:w="0" w:type="dxa"/>
         <w:right w:w="115" w:type="dxa"/>
       </w:tblCellMar>
     </w:tblPr>
@@ -21160,11 +20983,8 @@
     <w:tblPr>
       <w:tblStyleRowBandSize w:val="1"/>
       <w:tblStyleColBandSize w:val="1"/>
-      <w:tblInd w:w="0" w:type="dxa"/>
       <w:tblCellMar>
-        <w:top w:w="0" w:type="dxa"/>
         <w:left w:w="115" w:type="dxa"/>
-        <w:bottom w:w="0" w:type="dxa"/>
         <w:right w:w="115" w:type="dxa"/>
       </w:tblCellMar>
     </w:tblPr>
@@ -21183,11 +21003,8 @@
     <w:tblPr>
       <w:tblStyleRowBandSize w:val="1"/>
       <w:tblStyleColBandSize w:val="1"/>
-      <w:tblInd w:w="0" w:type="dxa"/>
       <w:tblCellMar>
-        <w:top w:w="0" w:type="dxa"/>
         <w:left w:w="115" w:type="dxa"/>
-        <w:bottom w:w="0" w:type="dxa"/>
         <w:right w:w="115" w:type="dxa"/>
       </w:tblCellMar>
     </w:tblPr>
@@ -21308,11 +21125,8 @@
     <w:tblPr>
       <w:tblStyleRowBandSize w:val="1"/>
       <w:tblStyleColBandSize w:val="1"/>
-      <w:tblInd w:w="0" w:type="dxa"/>
       <w:tblCellMar>
-        <w:top w:w="0" w:type="dxa"/>
         <w:left w:w="115" w:type="dxa"/>
-        <w:bottom w:w="0" w:type="dxa"/>
         <w:right w:w="115" w:type="dxa"/>
       </w:tblCellMar>
     </w:tblPr>
@@ -21433,11 +21247,8 @@
     <w:tblPr>
       <w:tblStyleRowBandSize w:val="1"/>
       <w:tblStyleColBandSize w:val="1"/>
-      <w:tblInd w:w="0" w:type="dxa"/>
       <w:tblCellMar>
-        <w:top w:w="0" w:type="dxa"/>
         <w:left w:w="115" w:type="dxa"/>
-        <w:bottom w:w="0" w:type="dxa"/>
         <w:right w:w="115" w:type="dxa"/>
       </w:tblCellMar>
     </w:tblPr>
@@ -21558,11 +21369,8 @@
     <w:tblPr>
       <w:tblStyleRowBandSize w:val="1"/>
       <w:tblStyleColBandSize w:val="1"/>
-      <w:tblInd w:w="0" w:type="dxa"/>
       <w:tblCellMar>
-        <w:top w:w="0" w:type="dxa"/>
         <w:left w:w="115" w:type="dxa"/>
-        <w:bottom w:w="0" w:type="dxa"/>
         <w:right w:w="115" w:type="dxa"/>
       </w:tblCellMar>
     </w:tblPr>
@@ -21683,11 +21491,8 @@
     <w:tblPr>
       <w:tblStyleRowBandSize w:val="1"/>
       <w:tblStyleColBandSize w:val="1"/>
-      <w:tblInd w:w="0" w:type="dxa"/>
       <w:tblCellMar>
-        <w:top w:w="0" w:type="dxa"/>
         <w:left w:w="115" w:type="dxa"/>
-        <w:bottom w:w="0" w:type="dxa"/>
         <w:right w:w="115" w:type="dxa"/>
       </w:tblCellMar>
     </w:tblPr>
@@ -21808,11 +21613,8 @@
     <w:tblPr>
       <w:tblStyleRowBandSize w:val="1"/>
       <w:tblStyleColBandSize w:val="1"/>
-      <w:tblInd w:w="0" w:type="dxa"/>
       <w:tblCellMar>
-        <w:top w:w="0" w:type="dxa"/>
         <w:left w:w="115" w:type="dxa"/>
-        <w:bottom w:w="0" w:type="dxa"/>
         <w:right w:w="115" w:type="dxa"/>
       </w:tblCellMar>
     </w:tblPr>
@@ -21933,11 +21735,8 @@
     <w:tblPr>
       <w:tblStyleRowBandSize w:val="1"/>
       <w:tblStyleColBandSize w:val="1"/>
-      <w:tblInd w:w="0" w:type="dxa"/>
       <w:tblCellMar>
-        <w:top w:w="0" w:type="dxa"/>
         <w:left w:w="115" w:type="dxa"/>
-        <w:bottom w:w="0" w:type="dxa"/>
         <w:right w:w="115" w:type="dxa"/>
       </w:tblCellMar>
     </w:tblPr>
@@ -22058,11 +21857,8 @@
     <w:tblPr>
       <w:tblStyleRowBandSize w:val="1"/>
       <w:tblStyleColBandSize w:val="1"/>
-      <w:tblInd w:w="0" w:type="dxa"/>
       <w:tblCellMar>
-        <w:top w:w="0" w:type="dxa"/>
         <w:left w:w="115" w:type="dxa"/>
-        <w:bottom w:w="0" w:type="dxa"/>
         <w:right w:w="115" w:type="dxa"/>
       </w:tblCellMar>
     </w:tblPr>
@@ -22183,11 +21979,8 @@
     <w:tblPr>
       <w:tblStyleRowBandSize w:val="1"/>
       <w:tblStyleColBandSize w:val="1"/>
-      <w:tblInd w:w="0" w:type="dxa"/>
       <w:tblCellMar>
-        <w:top w:w="0" w:type="dxa"/>
         <w:left w:w="115" w:type="dxa"/>
-        <w:bottom w:w="0" w:type="dxa"/>
         <w:right w:w="115" w:type="dxa"/>
       </w:tblCellMar>
     </w:tblPr>
@@ -22308,11 +22101,8 @@
     <w:tblPr>
       <w:tblStyleRowBandSize w:val="1"/>
       <w:tblStyleColBandSize w:val="1"/>
-      <w:tblInd w:w="0" w:type="dxa"/>
       <w:tblCellMar>
-        <w:top w:w="0" w:type="dxa"/>
         <w:left w:w="115" w:type="dxa"/>
-        <w:bottom w:w="0" w:type="dxa"/>
         <w:right w:w="115" w:type="dxa"/>
       </w:tblCellMar>
     </w:tblPr>
@@ -22433,11 +22223,8 @@
     <w:tblPr>
       <w:tblStyleRowBandSize w:val="1"/>
       <w:tblStyleColBandSize w:val="1"/>
-      <w:tblInd w:w="0" w:type="dxa"/>
       <w:tblCellMar>
-        <w:top w:w="0" w:type="dxa"/>
         <w:left w:w="115" w:type="dxa"/>
-        <w:bottom w:w="0" w:type="dxa"/>
         <w:right w:w="115" w:type="dxa"/>
       </w:tblCellMar>
     </w:tblPr>
@@ -22558,11 +22345,8 @@
     <w:tblPr>
       <w:tblStyleRowBandSize w:val="1"/>
       <w:tblStyleColBandSize w:val="1"/>
-      <w:tblInd w:w="0" w:type="dxa"/>
       <w:tblCellMar>
-        <w:top w:w="0" w:type="dxa"/>
         <w:left w:w="115" w:type="dxa"/>
-        <w:bottom w:w="0" w:type="dxa"/>
         <w:right w:w="115" w:type="dxa"/>
       </w:tblCellMar>
     </w:tblPr>
@@ -22581,11 +22365,8 @@
     <w:tblPr>
       <w:tblStyleRowBandSize w:val="1"/>
       <w:tblStyleColBandSize w:val="1"/>
-      <w:tblInd w:w="0" w:type="dxa"/>
       <w:tblCellMar>
-        <w:top w:w="0" w:type="dxa"/>
         <w:left w:w="115" w:type="dxa"/>
-        <w:bottom w:w="0" w:type="dxa"/>
         <w:right w:w="115" w:type="dxa"/>
       </w:tblCellMar>
     </w:tblPr>
@@ -22706,11 +22487,8 @@
     <w:tblPr>
       <w:tblStyleRowBandSize w:val="1"/>
       <w:tblStyleColBandSize w:val="1"/>
-      <w:tblInd w:w="0" w:type="dxa"/>
       <w:tblCellMar>
-        <w:top w:w="0" w:type="dxa"/>
         <w:left w:w="115" w:type="dxa"/>
-        <w:bottom w:w="0" w:type="dxa"/>
         <w:right w:w="115" w:type="dxa"/>
       </w:tblCellMar>
     </w:tblPr>
@@ -22831,11 +22609,8 @@
     <w:tblPr>
       <w:tblStyleRowBandSize w:val="1"/>
       <w:tblStyleColBandSize w:val="1"/>
-      <w:tblInd w:w="0" w:type="dxa"/>
       <w:tblCellMar>
-        <w:top w:w="0" w:type="dxa"/>
         <w:left w:w="115" w:type="dxa"/>
-        <w:bottom w:w="0" w:type="dxa"/>
         <w:right w:w="115" w:type="dxa"/>
       </w:tblCellMar>
     </w:tblPr>
@@ -22956,11 +22731,8 @@
     <w:tblPr>
       <w:tblStyleRowBandSize w:val="1"/>
       <w:tblStyleColBandSize w:val="1"/>
-      <w:tblInd w:w="0" w:type="dxa"/>
       <w:tblCellMar>
-        <w:top w:w="0" w:type="dxa"/>
         <w:left w:w="115" w:type="dxa"/>
-        <w:bottom w:w="0" w:type="dxa"/>
         <w:right w:w="115" w:type="dxa"/>
       </w:tblCellMar>
     </w:tblPr>
@@ -23081,11 +22853,8 @@
     <w:tblPr>
       <w:tblStyleRowBandSize w:val="1"/>
       <w:tblStyleColBandSize w:val="1"/>
-      <w:tblInd w:w="0" w:type="dxa"/>
       <w:tblCellMar>
-        <w:top w:w="0" w:type="dxa"/>
         <w:left w:w="115" w:type="dxa"/>
-        <w:bottom w:w="0" w:type="dxa"/>
         <w:right w:w="115" w:type="dxa"/>
       </w:tblCellMar>
     </w:tblPr>
@@ -23206,11 +22975,8 @@
     <w:tblPr>
       <w:tblStyleRowBandSize w:val="1"/>
       <w:tblStyleColBandSize w:val="1"/>
-      <w:tblInd w:w="0" w:type="dxa"/>
       <w:tblCellMar>
-        <w:top w:w="0" w:type="dxa"/>
         <w:left w:w="115" w:type="dxa"/>
-        <w:bottom w:w="0" w:type="dxa"/>
         <w:right w:w="115" w:type="dxa"/>
       </w:tblCellMar>
     </w:tblPr>
@@ -23331,11 +23097,8 @@
     <w:tblPr>
       <w:tblStyleRowBandSize w:val="1"/>
       <w:tblStyleColBandSize w:val="1"/>
-      <w:tblInd w:w="0" w:type="dxa"/>
       <w:tblCellMar>
-        <w:top w:w="0" w:type="dxa"/>
         <w:left w:w="115" w:type="dxa"/>
-        <w:bottom w:w="0" w:type="dxa"/>
         <w:right w:w="115" w:type="dxa"/>
       </w:tblCellMar>
     </w:tblPr>
@@ -23456,11 +23219,8 @@
     <w:tblPr>
       <w:tblStyleRowBandSize w:val="1"/>
       <w:tblStyleColBandSize w:val="1"/>
-      <w:tblInd w:w="0" w:type="dxa"/>
       <w:tblCellMar>
-        <w:top w:w="0" w:type="dxa"/>
         <w:left w:w="115" w:type="dxa"/>
-        <w:bottom w:w="0" w:type="dxa"/>
         <w:right w:w="115" w:type="dxa"/>
       </w:tblCellMar>
     </w:tblPr>
@@ -23581,11 +23341,8 @@
     <w:tblPr>
       <w:tblStyleRowBandSize w:val="1"/>
       <w:tblStyleColBandSize w:val="1"/>
-      <w:tblInd w:w="0" w:type="dxa"/>
       <w:tblCellMar>
-        <w:top w:w="0" w:type="dxa"/>
         <w:left w:w="115" w:type="dxa"/>
-        <w:bottom w:w="0" w:type="dxa"/>
         <w:right w:w="115" w:type="dxa"/>
       </w:tblCellMar>
     </w:tblPr>
@@ -23706,11 +23463,8 @@
     <w:tblPr>
       <w:tblStyleRowBandSize w:val="1"/>
       <w:tblStyleColBandSize w:val="1"/>
-      <w:tblInd w:w="0" w:type="dxa"/>
       <w:tblCellMar>
-        <w:top w:w="0" w:type="dxa"/>
         <w:left w:w="115" w:type="dxa"/>
-        <w:bottom w:w="0" w:type="dxa"/>
         <w:right w:w="115" w:type="dxa"/>
       </w:tblCellMar>
     </w:tblPr>
@@ -23831,11 +23585,8 @@
     <w:tblPr>
       <w:tblStyleRowBandSize w:val="1"/>
       <w:tblStyleColBandSize w:val="1"/>
-      <w:tblInd w:w="0" w:type="dxa"/>
       <w:tblCellMar>
-        <w:top w:w="0" w:type="dxa"/>
         <w:left w:w="115" w:type="dxa"/>
-        <w:bottom w:w="0" w:type="dxa"/>
         <w:right w:w="115" w:type="dxa"/>
       </w:tblCellMar>
     </w:tblPr>
@@ -24397,7 +24148,6 @@
       <w:spacing w:after="0" w:line="240" w:lineRule="auto"/>
     </w:pPr>
     <w:tblPr>
-      <w:tblInd w:w="0" w:type="dxa"/>
       <w:tblBorders>
         <w:top w:val="single" w:sz="4" w:space="0" w:color="auto"/>
         <w:left w:val="single" w:sz="4" w:space="0" w:color="auto"/>
@@ -24406,12 +24156,6 @@
         <w:insideH w:val="single" w:sz="4" w:space="0" w:color="auto"/>
         <w:insideV w:val="single" w:sz="4" w:space="0" w:color="auto"/>
       </w:tblBorders>
-      <w:tblCellMar>
-        <w:top w:w="0" w:type="dxa"/>
-        <w:left w:w="108" w:type="dxa"/>
-        <w:bottom w:w="0" w:type="dxa"/>
-        <w:right w:w="108" w:type="dxa"/>
-      </w:tblCellMar>
     </w:tblPr>
   </w:style>
   <w:style w:type="character" w:styleId="Hyperlink">
@@ -24474,19 +24218,12 @@
     <w:tblPr>
       <w:tblStyleRowBandSize w:val="1"/>
       <w:tblStyleColBandSize w:val="1"/>
-      <w:tblInd w:w="0" w:type="dxa"/>
       <w:tblBorders>
         <w:top w:val="single" w:sz="8" w:space="0" w:color="4BACC6" w:themeColor="accent5"/>
         <w:left w:val="single" w:sz="8" w:space="0" w:color="4BACC6" w:themeColor="accent5"/>
         <w:bottom w:val="single" w:sz="8" w:space="0" w:color="4BACC6" w:themeColor="accent5"/>
         <w:right w:val="single" w:sz="8" w:space="0" w:color="4BACC6" w:themeColor="accent5"/>
       </w:tblBorders>
-      <w:tblCellMar>
-        <w:top w:w="0" w:type="dxa"/>
-        <w:left w:w="108" w:type="dxa"/>
-        <w:bottom w:w="0" w:type="dxa"/>
-        <w:right w:w="108" w:type="dxa"/>
-      </w:tblCellMar>
     </w:tblPr>
     <w:tblStylePr w:type="firstRow">
       <w:pPr>
@@ -24654,13 +24391,6 @@
     <w:tblPr>
       <w:tblStyleRowBandSize w:val="1"/>
       <w:tblStyleColBandSize w:val="1"/>
-      <w:tblInd w:w="0" w:type="dxa"/>
-      <w:tblCellMar>
-        <w:top w:w="0" w:type="dxa"/>
-        <w:left w:w="108" w:type="dxa"/>
-        <w:bottom w:w="0" w:type="dxa"/>
-        <w:right w:w="108" w:type="dxa"/>
-      </w:tblCellMar>
     </w:tblPr>
     <w:tcPr>
       <w:shd w:val="clear" w:color="auto" w:fill="4BACC6" w:themeFill="accent5"/>
@@ -24768,13 +24498,6 @@
     <w:tblPr>
       <w:tblStyleRowBandSize w:val="1"/>
       <w:tblStyleColBandSize w:val="1"/>
-      <w:tblInd w:w="0" w:type="dxa"/>
-      <w:tblCellMar>
-        <w:top w:w="0" w:type="dxa"/>
-        <w:left w:w="108" w:type="dxa"/>
-        <w:bottom w:w="0" w:type="dxa"/>
-        <w:right w:w="108" w:type="dxa"/>
-      </w:tblCellMar>
     </w:tblPr>
     <w:tcPr>
       <w:shd w:val="clear" w:color="auto" w:fill="F79646" w:themeFill="accent6"/>
@@ -24879,7 +24602,6 @@
     <w:tblPr>
       <w:tblStyleRowBandSize w:val="1"/>
       <w:tblStyleColBandSize w:val="1"/>
-      <w:tblInd w:w="0" w:type="dxa"/>
       <w:tblBorders>
         <w:top w:val="single" w:sz="8" w:space="0" w:color="FFFFFF" w:themeColor="background1"/>
         <w:left w:val="single" w:sz="8" w:space="0" w:color="FFFFFF" w:themeColor="background1"/>
@@ -24888,12 +24610,6 @@
         <w:insideH w:val="single" w:sz="6" w:space="0" w:color="FFFFFF" w:themeColor="background1"/>
         <w:insideV w:val="single" w:sz="6" w:space="0" w:color="FFFFFF" w:themeColor="background1"/>
       </w:tblBorders>
-      <w:tblCellMar>
-        <w:top w:w="0" w:type="dxa"/>
-        <w:left w:w="108" w:type="dxa"/>
-        <w:bottom w:w="0" w:type="dxa"/>
-        <w:right w:w="108" w:type="dxa"/>
-      </w:tblCellMar>
     </w:tblPr>
     <w:tcPr>
       <w:shd w:val="clear" w:color="auto" w:fill="D2EAF1" w:themeFill="accent5" w:themeFillTint="3F"/>
@@ -25119,7 +24835,6 @@
     <w:tblPr>
       <w:tblStyleRowBandSize w:val="1"/>
       <w:tblStyleColBandSize w:val="1"/>
-      <w:tblInd w:w="0" w:type="dxa"/>
       <w:tblBorders>
         <w:top w:val="single" w:sz="8" w:space="0" w:color="78C0D4" w:themeColor="accent5" w:themeTint="BF"/>
         <w:left w:val="single" w:sz="8" w:space="0" w:color="78C0D4" w:themeColor="accent5" w:themeTint="BF"/>
@@ -25127,12 +24842,6 @@
         <w:right w:val="single" w:sz="8" w:space="0" w:color="78C0D4" w:themeColor="accent5" w:themeTint="BF"/>
         <w:insideH w:val="single" w:sz="8" w:space="0" w:color="78C0D4" w:themeColor="accent5" w:themeTint="BF"/>
       </w:tblBorders>
-      <w:tblCellMar>
-        <w:top w:w="0" w:type="dxa"/>
-        <w:left w:w="108" w:type="dxa"/>
-        <w:bottom w:w="0" w:type="dxa"/>
-        <w:right w:w="108" w:type="dxa"/>
-      </w:tblCellMar>
     </w:tblPr>
     <w:tblStylePr w:type="firstRow">
       <w:pPr>
@@ -25525,13 +25234,6 @@
     <w:tblPr>
       <w:tblStyleRowBandSize w:val="1"/>
       <w:tblStyleColBandSize w:val="1"/>
-      <w:tblInd w:w="0" w:type="dxa"/>
-      <w:tblCellMar>
-        <w:top w:w="0" w:type="dxa"/>
-        <w:left w:w="108" w:type="dxa"/>
-        <w:bottom w:w="0" w:type="dxa"/>
-        <w:right w:w="108" w:type="dxa"/>
-      </w:tblCellMar>
     </w:tblPr>
     <w:tcPr>
       <w:shd w:val="clear" w:color="auto" w:fill="D2EAF0"/>
@@ -25548,13 +25250,6 @@
     <w:tblPr>
       <w:tblStyleRowBandSize w:val="1"/>
       <w:tblStyleColBandSize w:val="1"/>
-      <w:tblInd w:w="0" w:type="dxa"/>
-      <w:tblCellMar>
-        <w:top w:w="0" w:type="dxa"/>
-        <w:left w:w="108" w:type="dxa"/>
-        <w:bottom w:w="0" w:type="dxa"/>
-        <w:right w:w="108" w:type="dxa"/>
-      </w:tblCellMar>
     </w:tblPr>
     <w:tcPr>
       <w:shd w:val="clear" w:color="auto" w:fill="D2EAF0"/>
@@ -25673,13 +25368,6 @@
     <w:tblPr>
       <w:tblStyleRowBandSize w:val="1"/>
       <w:tblStyleColBandSize w:val="1"/>
-      <w:tblInd w:w="0" w:type="dxa"/>
-      <w:tblCellMar>
-        <w:top w:w="0" w:type="dxa"/>
-        <w:left w:w="108" w:type="dxa"/>
-        <w:bottom w:w="0" w:type="dxa"/>
-        <w:right w:w="108" w:type="dxa"/>
-      </w:tblCellMar>
     </w:tblPr>
     <w:tcPr>
       <w:shd w:val="clear" w:color="auto" w:fill="D2EAF0"/>
@@ -25798,13 +25486,6 @@
     <w:tblPr>
       <w:tblStyleRowBandSize w:val="1"/>
       <w:tblStyleColBandSize w:val="1"/>
-      <w:tblInd w:w="0" w:type="dxa"/>
-      <w:tblCellMar>
-        <w:top w:w="0" w:type="dxa"/>
-        <w:left w:w="108" w:type="dxa"/>
-        <w:bottom w:w="0" w:type="dxa"/>
-        <w:right w:w="108" w:type="dxa"/>
-      </w:tblCellMar>
     </w:tblPr>
     <w:tcPr>
       <w:shd w:val="clear" w:color="auto" w:fill="D2EAF0"/>
@@ -25923,13 +25604,6 @@
     <w:tblPr>
       <w:tblStyleRowBandSize w:val="1"/>
       <w:tblStyleColBandSize w:val="1"/>
-      <w:tblInd w:w="0" w:type="dxa"/>
-      <w:tblCellMar>
-        <w:top w:w="0" w:type="dxa"/>
-        <w:left w:w="108" w:type="dxa"/>
-        <w:bottom w:w="0" w:type="dxa"/>
-        <w:right w:w="108" w:type="dxa"/>
-      </w:tblCellMar>
     </w:tblPr>
     <w:tcPr>
       <w:shd w:val="clear" w:color="auto" w:fill="D2EAF0"/>
@@ -26048,13 +25722,6 @@
     <w:tblPr>
       <w:tblStyleRowBandSize w:val="1"/>
       <w:tblStyleColBandSize w:val="1"/>
-      <w:tblInd w:w="0" w:type="dxa"/>
-      <w:tblCellMar>
-        <w:top w:w="0" w:type="dxa"/>
-        <w:left w:w="108" w:type="dxa"/>
-        <w:bottom w:w="0" w:type="dxa"/>
-        <w:right w:w="108" w:type="dxa"/>
-      </w:tblCellMar>
     </w:tblPr>
     <w:tcPr>
       <w:shd w:val="clear" w:color="auto" w:fill="D2EAF0"/>
@@ -26173,13 +25840,6 @@
     <w:tblPr>
       <w:tblStyleRowBandSize w:val="1"/>
       <w:tblStyleColBandSize w:val="1"/>
-      <w:tblInd w:w="0" w:type="dxa"/>
-      <w:tblCellMar>
-        <w:top w:w="0" w:type="dxa"/>
-        <w:left w:w="108" w:type="dxa"/>
-        <w:bottom w:w="0" w:type="dxa"/>
-        <w:right w:w="108" w:type="dxa"/>
-      </w:tblCellMar>
     </w:tblPr>
     <w:tcPr>
       <w:shd w:val="clear" w:color="auto" w:fill="D2EAF0"/>
@@ -26298,13 +25958,6 @@
     <w:tblPr>
       <w:tblStyleRowBandSize w:val="1"/>
       <w:tblStyleColBandSize w:val="1"/>
-      <w:tblInd w:w="0" w:type="dxa"/>
-      <w:tblCellMar>
-        <w:top w:w="0" w:type="dxa"/>
-        <w:left w:w="108" w:type="dxa"/>
-        <w:bottom w:w="0" w:type="dxa"/>
-        <w:right w:w="108" w:type="dxa"/>
-      </w:tblCellMar>
     </w:tblPr>
     <w:tcPr>
       <w:shd w:val="clear" w:color="auto" w:fill="D2EAF0"/>
@@ -26423,13 +26076,6 @@
     <w:tblPr>
       <w:tblStyleRowBandSize w:val="1"/>
       <w:tblStyleColBandSize w:val="1"/>
-      <w:tblInd w:w="0" w:type="dxa"/>
-      <w:tblCellMar>
-        <w:top w:w="0" w:type="dxa"/>
-        <w:left w:w="108" w:type="dxa"/>
-        <w:bottom w:w="0" w:type="dxa"/>
-        <w:right w:w="108" w:type="dxa"/>
-      </w:tblCellMar>
     </w:tblPr>
     <w:tcPr>
       <w:shd w:val="clear" w:color="auto" w:fill="D2EAF0"/>
@@ -26548,13 +26194,6 @@
     <w:tblPr>
       <w:tblStyleRowBandSize w:val="1"/>
       <w:tblStyleColBandSize w:val="1"/>
-      <w:tblInd w:w="0" w:type="dxa"/>
-      <w:tblCellMar>
-        <w:top w:w="0" w:type="dxa"/>
-        <w:left w:w="108" w:type="dxa"/>
-        <w:bottom w:w="0" w:type="dxa"/>
-        <w:right w:w="108" w:type="dxa"/>
-      </w:tblCellMar>
     </w:tblPr>
     <w:tcPr>
       <w:shd w:val="clear" w:color="auto" w:fill="D2EAF0"/>
@@ -26673,13 +26312,6 @@
     <w:tblPr>
       <w:tblStyleRowBandSize w:val="1"/>
       <w:tblStyleColBandSize w:val="1"/>
-      <w:tblInd w:w="0" w:type="dxa"/>
-      <w:tblCellMar>
-        <w:top w:w="0" w:type="dxa"/>
-        <w:left w:w="108" w:type="dxa"/>
-        <w:bottom w:w="0" w:type="dxa"/>
-        <w:right w:w="108" w:type="dxa"/>
-      </w:tblCellMar>
     </w:tblPr>
     <w:tcPr>
       <w:shd w:val="clear" w:color="auto" w:fill="D2EAF0"/>
@@ -26798,13 +26430,6 @@
     <w:tblPr>
       <w:tblStyleRowBandSize w:val="1"/>
       <w:tblStyleColBandSize w:val="1"/>
-      <w:tblInd w:w="0" w:type="dxa"/>
-      <w:tblCellMar>
-        <w:top w:w="0" w:type="dxa"/>
-        <w:left w:w="108" w:type="dxa"/>
-        <w:bottom w:w="0" w:type="dxa"/>
-        <w:right w:w="108" w:type="dxa"/>
-      </w:tblCellMar>
     </w:tblPr>
     <w:tcPr>
       <w:shd w:val="clear" w:color="auto" w:fill="D2EAF0"/>
@@ -26923,11 +26548,8 @@
     <w:tblPr>
       <w:tblStyleRowBandSize w:val="1"/>
       <w:tblStyleColBandSize w:val="1"/>
-      <w:tblInd w:w="0" w:type="dxa"/>
       <w:tblCellMar>
-        <w:top w:w="0" w:type="dxa"/>
         <w:left w:w="115" w:type="dxa"/>
-        <w:bottom w:w="0" w:type="dxa"/>
         <w:right w:w="115" w:type="dxa"/>
       </w:tblCellMar>
     </w:tblPr>
@@ -26946,11 +26568,8 @@
     <w:tblPr>
       <w:tblStyleRowBandSize w:val="1"/>
       <w:tblStyleColBandSize w:val="1"/>
-      <w:tblInd w:w="0" w:type="dxa"/>
       <w:tblCellMar>
-        <w:top w:w="0" w:type="dxa"/>
         <w:left w:w="115" w:type="dxa"/>
-        <w:bottom w:w="0" w:type="dxa"/>
         <w:right w:w="115" w:type="dxa"/>
       </w:tblCellMar>
     </w:tblPr>
@@ -27071,11 +26690,8 @@
     <w:tblPr>
       <w:tblStyleRowBandSize w:val="1"/>
       <w:tblStyleColBandSize w:val="1"/>
-      <w:tblInd w:w="0" w:type="dxa"/>
       <w:tblCellMar>
-        <w:top w:w="0" w:type="dxa"/>
         <w:left w:w="115" w:type="dxa"/>
-        <w:bottom w:w="0" w:type="dxa"/>
         <w:right w:w="115" w:type="dxa"/>
       </w:tblCellMar>
     </w:tblPr>
@@ -27196,11 +26812,8 @@
     <w:tblPr>
       <w:tblStyleRowBandSize w:val="1"/>
       <w:tblStyleColBandSize w:val="1"/>
-      <w:tblInd w:w="0" w:type="dxa"/>
       <w:tblCellMar>
-        <w:top w:w="0" w:type="dxa"/>
         <w:left w:w="115" w:type="dxa"/>
-        <w:bottom w:w="0" w:type="dxa"/>
         <w:right w:w="115" w:type="dxa"/>
       </w:tblCellMar>
     </w:tblPr>
@@ -27321,11 +26934,8 @@
     <w:tblPr>
       <w:tblStyleRowBandSize w:val="1"/>
       <w:tblStyleColBandSize w:val="1"/>
-      <w:tblInd w:w="0" w:type="dxa"/>
       <w:tblCellMar>
-        <w:top w:w="0" w:type="dxa"/>
         <w:left w:w="115" w:type="dxa"/>
-        <w:bottom w:w="0" w:type="dxa"/>
         <w:right w:w="115" w:type="dxa"/>
       </w:tblCellMar>
     </w:tblPr>
@@ -27446,11 +27056,8 @@
     <w:tblPr>
       <w:tblStyleRowBandSize w:val="1"/>
       <w:tblStyleColBandSize w:val="1"/>
-      <w:tblInd w:w="0" w:type="dxa"/>
       <w:tblCellMar>
-        <w:top w:w="0" w:type="dxa"/>
         <w:left w:w="115" w:type="dxa"/>
-        <w:bottom w:w="0" w:type="dxa"/>
         <w:right w:w="115" w:type="dxa"/>
       </w:tblCellMar>
     </w:tblPr>
@@ -27571,11 +27178,8 @@
     <w:tblPr>
       <w:tblStyleRowBandSize w:val="1"/>
       <w:tblStyleColBandSize w:val="1"/>
-      <w:tblInd w:w="0" w:type="dxa"/>
       <w:tblCellMar>
-        <w:top w:w="0" w:type="dxa"/>
         <w:left w:w="115" w:type="dxa"/>
-        <w:bottom w:w="0" w:type="dxa"/>
         <w:right w:w="115" w:type="dxa"/>
       </w:tblCellMar>
     </w:tblPr>
@@ -27696,11 +27300,8 @@
     <w:tblPr>
       <w:tblStyleRowBandSize w:val="1"/>
       <w:tblStyleColBandSize w:val="1"/>
-      <w:tblInd w:w="0" w:type="dxa"/>
       <w:tblCellMar>
-        <w:top w:w="0" w:type="dxa"/>
         <w:left w:w="115" w:type="dxa"/>
-        <w:bottom w:w="0" w:type="dxa"/>
         <w:right w:w="115" w:type="dxa"/>
       </w:tblCellMar>
     </w:tblPr>
@@ -27821,11 +27422,8 @@
     <w:tblPr>
       <w:tblStyleRowBandSize w:val="1"/>
       <w:tblStyleColBandSize w:val="1"/>
-      <w:tblInd w:w="0" w:type="dxa"/>
       <w:tblCellMar>
-        <w:top w:w="0" w:type="dxa"/>
         <w:left w:w="115" w:type="dxa"/>
-        <w:bottom w:w="0" w:type="dxa"/>
         <w:right w:w="115" w:type="dxa"/>
       </w:tblCellMar>
     </w:tblPr>
@@ -27946,11 +27544,8 @@
     <w:tblPr>
       <w:tblStyleRowBandSize w:val="1"/>
       <w:tblStyleColBandSize w:val="1"/>
-      <w:tblInd w:w="0" w:type="dxa"/>
       <w:tblCellMar>
-        <w:top w:w="0" w:type="dxa"/>
         <w:left w:w="115" w:type="dxa"/>
-        <w:bottom w:w="0" w:type="dxa"/>
         <w:right w:w="115" w:type="dxa"/>
       </w:tblCellMar>
     </w:tblPr>
@@ -28071,11 +27666,8 @@
     <w:tblPr>
       <w:tblStyleRowBandSize w:val="1"/>
       <w:tblStyleColBandSize w:val="1"/>
-      <w:tblInd w:w="0" w:type="dxa"/>
       <w:tblCellMar>
-        <w:top w:w="0" w:type="dxa"/>
         <w:left w:w="115" w:type="dxa"/>
-        <w:bottom w:w="0" w:type="dxa"/>
         <w:right w:w="115" w:type="dxa"/>
       </w:tblCellMar>
     </w:tblPr>
@@ -28196,11 +27788,8 @@
     <w:tblPr>
       <w:tblStyleRowBandSize w:val="1"/>
       <w:tblStyleColBandSize w:val="1"/>
-      <w:tblInd w:w="0" w:type="dxa"/>
       <w:tblCellMar>
-        <w:top w:w="0" w:type="dxa"/>
         <w:left w:w="115" w:type="dxa"/>
-        <w:bottom w:w="0" w:type="dxa"/>
         <w:right w:w="115" w:type="dxa"/>
       </w:tblCellMar>
     </w:tblPr>
@@ -28321,11 +27910,8 @@
     <w:tblPr>
       <w:tblStyleRowBandSize w:val="1"/>
       <w:tblStyleColBandSize w:val="1"/>
-      <w:tblInd w:w="0" w:type="dxa"/>
       <w:tblCellMar>
-        <w:top w:w="0" w:type="dxa"/>
         <w:left w:w="115" w:type="dxa"/>
-        <w:bottom w:w="0" w:type="dxa"/>
         <w:right w:w="115" w:type="dxa"/>
       </w:tblCellMar>
     </w:tblPr>
@@ -28344,11 +27930,8 @@
     <w:tblPr>
       <w:tblStyleRowBandSize w:val="1"/>
       <w:tblStyleColBandSize w:val="1"/>
-      <w:tblInd w:w="0" w:type="dxa"/>
       <w:tblCellMar>
-        <w:top w:w="0" w:type="dxa"/>
         <w:left w:w="115" w:type="dxa"/>
-        <w:bottom w:w="0" w:type="dxa"/>
         <w:right w:w="115" w:type="dxa"/>
       </w:tblCellMar>
     </w:tblPr>
@@ -28469,11 +28052,8 @@
     <w:tblPr>
       <w:tblStyleRowBandSize w:val="1"/>
       <w:tblStyleColBandSize w:val="1"/>
-      <w:tblInd w:w="0" w:type="dxa"/>
       <w:tblCellMar>
-        <w:top w:w="0" w:type="dxa"/>
         <w:left w:w="115" w:type="dxa"/>
-        <w:bottom w:w="0" w:type="dxa"/>
         <w:right w:w="115" w:type="dxa"/>
       </w:tblCellMar>
     </w:tblPr>
@@ -28594,11 +28174,8 @@
     <w:tblPr>
       <w:tblStyleRowBandSize w:val="1"/>
       <w:tblStyleColBandSize w:val="1"/>
-      <w:tblInd w:w="0" w:type="dxa"/>
       <w:tblCellMar>
-        <w:top w:w="0" w:type="dxa"/>
         <w:left w:w="115" w:type="dxa"/>
-        <w:bottom w:w="0" w:type="dxa"/>
         <w:right w:w="115" w:type="dxa"/>
       </w:tblCellMar>
     </w:tblPr>
@@ -28719,11 +28296,8 @@
     <w:tblPr>
       <w:tblStyleRowBandSize w:val="1"/>
       <w:tblStyleColBandSize w:val="1"/>
-      <w:tblInd w:w="0" w:type="dxa"/>
       <w:tblCellMar>
-        <w:top w:w="0" w:type="dxa"/>
         <w:left w:w="115" w:type="dxa"/>
-        <w:bottom w:w="0" w:type="dxa"/>
         <w:right w:w="115" w:type="dxa"/>
       </w:tblCellMar>
     </w:tblPr>
@@ -28844,11 +28418,8 @@
     <w:tblPr>
       <w:tblStyleRowBandSize w:val="1"/>
       <w:tblStyleColBandSize w:val="1"/>
-      <w:tblInd w:w="0" w:type="dxa"/>
       <w:tblCellMar>
-        <w:top w:w="0" w:type="dxa"/>
         <w:left w:w="115" w:type="dxa"/>
-        <w:bottom w:w="0" w:type="dxa"/>
         <w:right w:w="115" w:type="dxa"/>
       </w:tblCellMar>
     </w:tblPr>
@@ -28969,11 +28540,8 @@
     <w:tblPr>
       <w:tblStyleRowBandSize w:val="1"/>
       <w:tblStyleColBandSize w:val="1"/>
-      <w:tblInd w:w="0" w:type="dxa"/>
       <w:tblCellMar>
-        <w:top w:w="0" w:type="dxa"/>
         <w:left w:w="115" w:type="dxa"/>
-        <w:bottom w:w="0" w:type="dxa"/>
         <w:right w:w="115" w:type="dxa"/>
       </w:tblCellMar>
     </w:tblPr>
@@ -29094,11 +28662,8 @@
     <w:tblPr>
       <w:tblStyleRowBandSize w:val="1"/>
       <w:tblStyleColBandSize w:val="1"/>
-      <w:tblInd w:w="0" w:type="dxa"/>
       <w:tblCellMar>
-        <w:top w:w="0" w:type="dxa"/>
         <w:left w:w="115" w:type="dxa"/>
-        <w:bottom w:w="0" w:type="dxa"/>
         <w:right w:w="115" w:type="dxa"/>
       </w:tblCellMar>
     </w:tblPr>
@@ -29219,11 +28784,8 @@
     <w:tblPr>
       <w:tblStyleRowBandSize w:val="1"/>
       <w:tblStyleColBandSize w:val="1"/>
-      <w:tblInd w:w="0" w:type="dxa"/>
       <w:tblCellMar>
-        <w:top w:w="0" w:type="dxa"/>
         <w:left w:w="115" w:type="dxa"/>
-        <w:bottom w:w="0" w:type="dxa"/>
         <w:right w:w="115" w:type="dxa"/>
       </w:tblCellMar>
     </w:tblPr>
@@ -29344,11 +28906,8 @@
     <w:tblPr>
       <w:tblStyleRowBandSize w:val="1"/>
       <w:tblStyleColBandSize w:val="1"/>
-      <w:tblInd w:w="0" w:type="dxa"/>
       <w:tblCellMar>
-        <w:top w:w="0" w:type="dxa"/>
         <w:left w:w="115" w:type="dxa"/>
-        <w:bottom w:w="0" w:type="dxa"/>
         <w:right w:w="115" w:type="dxa"/>
       </w:tblCellMar>
     </w:tblPr>
@@ -29469,11 +29028,8 @@
     <w:tblPr>
       <w:tblStyleRowBandSize w:val="1"/>
       <w:tblStyleColBandSize w:val="1"/>
-      <w:tblInd w:w="0" w:type="dxa"/>
       <w:tblCellMar>
-        <w:top w:w="0" w:type="dxa"/>
         <w:left w:w="115" w:type="dxa"/>
-        <w:bottom w:w="0" w:type="dxa"/>
         <w:right w:w="115" w:type="dxa"/>
       </w:tblCellMar>
     </w:tblPr>
@@ -29594,11 +29150,8 @@
     <w:tblPr>
       <w:tblStyleRowBandSize w:val="1"/>
       <w:tblStyleColBandSize w:val="1"/>
-      <w:tblInd w:w="0" w:type="dxa"/>
       <w:tblCellMar>
-        <w:top w:w="0" w:type="dxa"/>
         <w:left w:w="115" w:type="dxa"/>
-        <w:bottom w:w="0" w:type="dxa"/>
         <w:right w:w="115" w:type="dxa"/>
       </w:tblCellMar>
     </w:tblPr>
@@ -29719,11 +29272,8 @@
     <w:tblPr>
       <w:tblStyleRowBandSize w:val="1"/>
       <w:tblStyleColBandSize w:val="1"/>
-      <w:tblInd w:w="0" w:type="dxa"/>
       <w:tblCellMar>
-        <w:top w:w="0" w:type="dxa"/>
         <w:left w:w="115" w:type="dxa"/>
-        <w:bottom w:w="0" w:type="dxa"/>
         <w:right w:w="115" w:type="dxa"/>
       </w:tblCellMar>
     </w:tblPr>
@@ -29742,11 +29292,8 @@
     <w:tblPr>
       <w:tblStyleRowBandSize w:val="1"/>
       <w:tblStyleColBandSize w:val="1"/>
-      <w:tblInd w:w="0" w:type="dxa"/>
       <w:tblCellMar>
-        <w:top w:w="0" w:type="dxa"/>
         <w:left w:w="115" w:type="dxa"/>
-        <w:bottom w:w="0" w:type="dxa"/>
         <w:right w:w="115" w:type="dxa"/>
       </w:tblCellMar>
     </w:tblPr>
@@ -29867,11 +29414,8 @@
     <w:tblPr>
       <w:tblStyleRowBandSize w:val="1"/>
       <w:tblStyleColBandSize w:val="1"/>
-      <w:tblInd w:w="0" w:type="dxa"/>
       <w:tblCellMar>
-        <w:top w:w="0" w:type="dxa"/>
         <w:left w:w="115" w:type="dxa"/>
-        <w:bottom w:w="0" w:type="dxa"/>
         <w:right w:w="115" w:type="dxa"/>
       </w:tblCellMar>
     </w:tblPr>
@@ -29992,11 +29536,8 @@
     <w:tblPr>
       <w:tblStyleRowBandSize w:val="1"/>
       <w:tblStyleColBandSize w:val="1"/>
-      <w:tblInd w:w="0" w:type="dxa"/>
       <w:tblCellMar>
-        <w:top w:w="0" w:type="dxa"/>
         <w:left w:w="115" w:type="dxa"/>
-        <w:bottom w:w="0" w:type="dxa"/>
         <w:right w:w="115" w:type="dxa"/>
       </w:tblCellMar>
     </w:tblPr>
@@ -30117,11 +29658,8 @@
     <w:tblPr>
       <w:tblStyleRowBandSize w:val="1"/>
       <w:tblStyleColBandSize w:val="1"/>
-      <w:tblInd w:w="0" w:type="dxa"/>
       <w:tblCellMar>
-        <w:top w:w="0" w:type="dxa"/>
         <w:left w:w="115" w:type="dxa"/>
-        <w:bottom w:w="0" w:type="dxa"/>
         <w:right w:w="115" w:type="dxa"/>
       </w:tblCellMar>
     </w:tblPr>
@@ -30242,11 +29780,8 @@
     <w:tblPr>
       <w:tblStyleRowBandSize w:val="1"/>
       <w:tblStyleColBandSize w:val="1"/>
-      <w:tblInd w:w="0" w:type="dxa"/>
       <w:tblCellMar>
-        <w:top w:w="0" w:type="dxa"/>
         <w:left w:w="115" w:type="dxa"/>
-        <w:bottom w:w="0" w:type="dxa"/>
         <w:right w:w="115" w:type="dxa"/>
       </w:tblCellMar>
     </w:tblPr>
@@ -30367,11 +29902,8 @@
     <w:tblPr>
       <w:tblStyleRowBandSize w:val="1"/>
       <w:tblStyleColBandSize w:val="1"/>
-      <w:tblInd w:w="0" w:type="dxa"/>
       <w:tblCellMar>
-        <w:top w:w="0" w:type="dxa"/>
         <w:left w:w="115" w:type="dxa"/>
-        <w:bottom w:w="0" w:type="dxa"/>
         <w:right w:w="115" w:type="dxa"/>
       </w:tblCellMar>
     </w:tblPr>
@@ -30492,11 +30024,8 @@
     <w:tblPr>
       <w:tblStyleRowBandSize w:val="1"/>
       <w:tblStyleColBandSize w:val="1"/>
-      <w:tblInd w:w="0" w:type="dxa"/>
       <w:tblCellMar>
-        <w:top w:w="0" w:type="dxa"/>
         <w:left w:w="115" w:type="dxa"/>
-        <w:bottom w:w="0" w:type="dxa"/>
         <w:right w:w="115" w:type="dxa"/>
       </w:tblCellMar>
     </w:tblPr>
@@ -30617,11 +30146,8 @@
     <w:tblPr>
       <w:tblStyleRowBandSize w:val="1"/>
       <w:tblStyleColBandSize w:val="1"/>
-      <w:tblInd w:w="0" w:type="dxa"/>
       <w:tblCellMar>
-        <w:top w:w="0" w:type="dxa"/>
         <w:left w:w="115" w:type="dxa"/>
-        <w:bottom w:w="0" w:type="dxa"/>
         <w:right w:w="115" w:type="dxa"/>
       </w:tblCellMar>
     </w:tblPr>
@@ -30742,11 +30268,8 @@
     <w:tblPr>
       <w:tblStyleRowBandSize w:val="1"/>
       <w:tblStyleColBandSize w:val="1"/>
-      <w:tblInd w:w="0" w:type="dxa"/>
       <w:tblCellMar>
-        <w:top w:w="0" w:type="dxa"/>
         <w:left w:w="115" w:type="dxa"/>
-        <w:bottom w:w="0" w:type="dxa"/>
         <w:right w:w="115" w:type="dxa"/>
       </w:tblCellMar>
     </w:tblPr>
@@ -30867,11 +30390,8 @@
     <w:tblPr>
       <w:tblStyleRowBandSize w:val="1"/>
       <w:tblStyleColBandSize w:val="1"/>
-      <w:tblInd w:w="0" w:type="dxa"/>
       <w:tblCellMar>
-        <w:top w:w="0" w:type="dxa"/>
         <w:left w:w="115" w:type="dxa"/>
-        <w:bottom w:w="0" w:type="dxa"/>
         <w:right w:w="115" w:type="dxa"/>
       </w:tblCellMar>
     </w:tblPr>
@@ -30992,11 +30512,8 @@
     <w:tblPr>
       <w:tblStyleRowBandSize w:val="1"/>
       <w:tblStyleColBandSize w:val="1"/>
-      <w:tblInd w:w="0" w:type="dxa"/>
       <w:tblCellMar>
-        <w:top w:w="0" w:type="dxa"/>
         <w:left w:w="115" w:type="dxa"/>
-        <w:bottom w:w="0" w:type="dxa"/>
         <w:right w:w="115" w:type="dxa"/>
       </w:tblCellMar>
     </w:tblPr>
@@ -31117,11 +30634,8 @@
     <w:tblPr>
       <w:tblStyleRowBandSize w:val="1"/>
       <w:tblStyleColBandSize w:val="1"/>
-      <w:tblInd w:w="0" w:type="dxa"/>
       <w:tblCellMar>
-        <w:top w:w="0" w:type="dxa"/>
         <w:left w:w="115" w:type="dxa"/>
-        <w:bottom w:w="0" w:type="dxa"/>
         <w:right w:w="115" w:type="dxa"/>
       </w:tblCellMar>
     </w:tblPr>
@@ -31140,11 +30654,8 @@
     <w:tblPr>
       <w:tblStyleRowBandSize w:val="1"/>
       <w:tblStyleColBandSize w:val="1"/>
-      <w:tblInd w:w="0" w:type="dxa"/>
       <w:tblCellMar>
-        <w:top w:w="0" w:type="dxa"/>
         <w:left w:w="115" w:type="dxa"/>
-        <w:bottom w:w="0" w:type="dxa"/>
         <w:right w:w="115" w:type="dxa"/>
       </w:tblCellMar>
     </w:tblPr>
@@ -31265,11 +30776,8 @@
     <w:tblPr>
       <w:tblStyleRowBandSize w:val="1"/>
       <w:tblStyleColBandSize w:val="1"/>
-      <w:tblInd w:w="0" w:type="dxa"/>
       <w:tblCellMar>
-        <w:top w:w="0" w:type="dxa"/>
         <w:left w:w="115" w:type="dxa"/>
-        <w:bottom w:w="0" w:type="dxa"/>
         <w:right w:w="115" w:type="dxa"/>
       </w:tblCellMar>
     </w:tblPr>
@@ -31390,11 +30898,8 @@
     <w:tblPr>
       <w:tblStyleRowBandSize w:val="1"/>
       <w:tblStyleColBandSize w:val="1"/>
-      <w:tblInd w:w="0" w:type="dxa"/>
       <w:tblCellMar>
-        <w:top w:w="0" w:type="dxa"/>
         <w:left w:w="115" w:type="dxa"/>
-        <w:bottom w:w="0" w:type="dxa"/>
         <w:right w:w="115" w:type="dxa"/>
       </w:tblCellMar>
     </w:tblPr>
@@ -31515,11 +31020,8 @@
     <w:tblPr>
       <w:tblStyleRowBandSize w:val="1"/>
       <w:tblStyleColBandSize w:val="1"/>
-      <w:tblInd w:w="0" w:type="dxa"/>
       <w:tblCellMar>
-        <w:top w:w="0" w:type="dxa"/>
         <w:left w:w="115" w:type="dxa"/>
-        <w:bottom w:w="0" w:type="dxa"/>
         <w:right w:w="115" w:type="dxa"/>
       </w:tblCellMar>
     </w:tblPr>
@@ -31640,11 +31142,8 @@
     <w:tblPr>
       <w:tblStyleRowBandSize w:val="1"/>
       <w:tblStyleColBandSize w:val="1"/>
-      <w:tblInd w:w="0" w:type="dxa"/>
       <w:tblCellMar>
-        <w:top w:w="0" w:type="dxa"/>
         <w:left w:w="115" w:type="dxa"/>
-        <w:bottom w:w="0" w:type="dxa"/>
         <w:right w:w="115" w:type="dxa"/>
       </w:tblCellMar>
     </w:tblPr>
@@ -31765,11 +31264,8 @@
     <w:tblPr>
       <w:tblStyleRowBandSize w:val="1"/>
       <w:tblStyleColBandSize w:val="1"/>
-      <w:tblInd w:w="0" w:type="dxa"/>
       <w:tblCellMar>
-        <w:top w:w="0" w:type="dxa"/>
         <w:left w:w="115" w:type="dxa"/>
-        <w:bottom w:w="0" w:type="dxa"/>
         <w:right w:w="115" w:type="dxa"/>
       </w:tblCellMar>
     </w:tblPr>
@@ -31890,11 +31386,8 @@
     <w:tblPr>
       <w:tblStyleRowBandSize w:val="1"/>
       <w:tblStyleColBandSize w:val="1"/>
-      <w:tblInd w:w="0" w:type="dxa"/>
       <w:tblCellMar>
-        <w:top w:w="0" w:type="dxa"/>
         <w:left w:w="115" w:type="dxa"/>
-        <w:bottom w:w="0" w:type="dxa"/>
         <w:right w:w="115" w:type="dxa"/>
       </w:tblCellMar>
     </w:tblPr>
@@ -32015,11 +31508,8 @@
     <w:tblPr>
       <w:tblStyleRowBandSize w:val="1"/>
       <w:tblStyleColBandSize w:val="1"/>
-      <w:tblInd w:w="0" w:type="dxa"/>
       <w:tblCellMar>
-        <w:top w:w="0" w:type="dxa"/>
         <w:left w:w="115" w:type="dxa"/>
-        <w:bottom w:w="0" w:type="dxa"/>
         <w:right w:w="115" w:type="dxa"/>
       </w:tblCellMar>
     </w:tblPr>
@@ -32140,11 +31630,8 @@
     <w:tblPr>
       <w:tblStyleRowBandSize w:val="1"/>
       <w:tblStyleColBandSize w:val="1"/>
-      <w:tblInd w:w="0" w:type="dxa"/>
       <w:tblCellMar>
-        <w:top w:w="0" w:type="dxa"/>
         <w:left w:w="115" w:type="dxa"/>
-        <w:bottom w:w="0" w:type="dxa"/>
         <w:right w:w="115" w:type="dxa"/>
       </w:tblCellMar>
     </w:tblPr>
@@ -32265,11 +31752,8 @@
     <w:tblPr>
       <w:tblStyleRowBandSize w:val="1"/>
       <w:tblStyleColBandSize w:val="1"/>
-      <w:tblInd w:w="0" w:type="dxa"/>
       <w:tblCellMar>
-        <w:top w:w="0" w:type="dxa"/>
         <w:left w:w="115" w:type="dxa"/>
-        <w:bottom w:w="0" w:type="dxa"/>
         <w:right w:w="115" w:type="dxa"/>
       </w:tblCellMar>
     </w:tblPr>
@@ -32390,11 +31874,8 @@
     <w:tblPr>
       <w:tblStyleRowBandSize w:val="1"/>
       <w:tblStyleColBandSize w:val="1"/>
-      <w:tblInd w:w="0" w:type="dxa"/>
       <w:tblCellMar>
-        <w:top w:w="0" w:type="dxa"/>
         <w:left w:w="115" w:type="dxa"/>
-        <w:bottom w:w="0" w:type="dxa"/>
         <w:right w:w="115" w:type="dxa"/>
       </w:tblCellMar>
     </w:tblPr>
@@ -32515,11 +31996,8 @@
     <w:tblPr>
       <w:tblStyleRowBandSize w:val="1"/>
       <w:tblStyleColBandSize w:val="1"/>
-      <w:tblInd w:w="0" w:type="dxa"/>
       <w:tblCellMar>
-        <w:top w:w="0" w:type="dxa"/>
         <w:left w:w="115" w:type="dxa"/>
-        <w:bottom w:w="0" w:type="dxa"/>
         <w:right w:w="115" w:type="dxa"/>
       </w:tblCellMar>
     </w:tblPr>
@@ -32538,11 +32016,8 @@
     <w:tblPr>
       <w:tblStyleRowBandSize w:val="1"/>
       <w:tblStyleColBandSize w:val="1"/>
-      <w:tblInd w:w="0" w:type="dxa"/>
       <w:tblCellMar>
-        <w:top w:w="0" w:type="dxa"/>
         <w:left w:w="115" w:type="dxa"/>
-        <w:bottom w:w="0" w:type="dxa"/>
         <w:right w:w="115" w:type="dxa"/>
       </w:tblCellMar>
     </w:tblPr>
@@ -32663,11 +32138,8 @@
     <w:tblPr>
       <w:tblStyleRowBandSize w:val="1"/>
       <w:tblStyleColBandSize w:val="1"/>
-      <w:tblInd w:w="0" w:type="dxa"/>
       <w:tblCellMar>
-        <w:top w:w="0" w:type="dxa"/>
         <w:left w:w="115" w:type="dxa"/>
-        <w:bottom w:w="0" w:type="dxa"/>
         <w:right w:w="115" w:type="dxa"/>
       </w:tblCellMar>
     </w:tblPr>
@@ -32788,11 +32260,8 @@
     <w:tblPr>
       <w:tblStyleRowBandSize w:val="1"/>
       <w:tblStyleColBandSize w:val="1"/>
-      <w:tblInd w:w="0" w:type="dxa"/>
       <w:tblCellMar>
-        <w:top w:w="0" w:type="dxa"/>
         <w:left w:w="115" w:type="dxa"/>
-        <w:bottom w:w="0" w:type="dxa"/>
         <w:right w:w="115" w:type="dxa"/>
       </w:tblCellMar>
     </w:tblPr>
@@ -32913,11 +32382,8 @@
     <w:tblPr>
       <w:tblStyleRowBandSize w:val="1"/>
       <w:tblStyleColBandSize w:val="1"/>
-      <w:tblInd w:w="0" w:type="dxa"/>
       <w:tblCellMar>
-        <w:top w:w="0" w:type="dxa"/>
         <w:left w:w="115" w:type="dxa"/>
-        <w:bottom w:w="0" w:type="dxa"/>
         <w:right w:w="115" w:type="dxa"/>
       </w:tblCellMar>
     </w:tblPr>
@@ -33038,11 +32504,8 @@
     <w:tblPr>
       <w:tblStyleRowBandSize w:val="1"/>
       <w:tblStyleColBandSize w:val="1"/>
-      <w:tblInd w:w="0" w:type="dxa"/>
       <w:tblCellMar>
-        <w:top w:w="0" w:type="dxa"/>
         <w:left w:w="115" w:type="dxa"/>
-        <w:bottom w:w="0" w:type="dxa"/>
         <w:right w:w="115" w:type="dxa"/>
       </w:tblCellMar>
     </w:tblPr>
@@ -33163,11 +32626,8 @@
     <w:tblPr>
       <w:tblStyleRowBandSize w:val="1"/>
       <w:tblStyleColBandSize w:val="1"/>
-      <w:tblInd w:w="0" w:type="dxa"/>
       <w:tblCellMar>
-        <w:top w:w="0" w:type="dxa"/>
         <w:left w:w="115" w:type="dxa"/>
-        <w:bottom w:w="0" w:type="dxa"/>
         <w:right w:w="115" w:type="dxa"/>
       </w:tblCellMar>
     </w:tblPr>
@@ -33288,11 +32748,8 @@
     <w:tblPr>
       <w:tblStyleRowBandSize w:val="1"/>
       <w:tblStyleColBandSize w:val="1"/>
-      <w:tblInd w:w="0" w:type="dxa"/>
       <w:tblCellMar>
-        <w:top w:w="0" w:type="dxa"/>
         <w:left w:w="115" w:type="dxa"/>
-        <w:bottom w:w="0" w:type="dxa"/>
         <w:right w:w="115" w:type="dxa"/>
       </w:tblCellMar>
     </w:tblPr>
@@ -33413,11 +32870,8 @@
     <w:tblPr>
       <w:tblStyleRowBandSize w:val="1"/>
       <w:tblStyleColBandSize w:val="1"/>
-      <w:tblInd w:w="0" w:type="dxa"/>
       <w:tblCellMar>
-        <w:top w:w="0" w:type="dxa"/>
         <w:left w:w="115" w:type="dxa"/>
-        <w:bottom w:w="0" w:type="dxa"/>
         <w:right w:w="115" w:type="dxa"/>
       </w:tblCellMar>
     </w:tblPr>
@@ -33538,11 +32992,8 @@
     <w:tblPr>
       <w:tblStyleRowBandSize w:val="1"/>
       <w:tblStyleColBandSize w:val="1"/>
-      <w:tblInd w:w="0" w:type="dxa"/>
       <w:tblCellMar>
-        <w:top w:w="0" w:type="dxa"/>
         <w:left w:w="115" w:type="dxa"/>
-        <w:bottom w:w="0" w:type="dxa"/>
         <w:right w:w="115" w:type="dxa"/>
       </w:tblCellMar>
     </w:tblPr>
@@ -33663,11 +33114,8 @@
     <w:tblPr>
       <w:tblStyleRowBandSize w:val="1"/>
       <w:tblStyleColBandSize w:val="1"/>
-      <w:tblInd w:w="0" w:type="dxa"/>
       <w:tblCellMar>
-        <w:top w:w="0" w:type="dxa"/>
         <w:left w:w="115" w:type="dxa"/>
-        <w:bottom w:w="0" w:type="dxa"/>
         <w:right w:w="115" w:type="dxa"/>
       </w:tblCellMar>
     </w:tblPr>
@@ -33788,11 +33236,8 @@
     <w:tblPr>
       <w:tblStyleRowBandSize w:val="1"/>
       <w:tblStyleColBandSize w:val="1"/>
-      <w:tblInd w:w="0" w:type="dxa"/>
       <w:tblCellMar>
-        <w:top w:w="0" w:type="dxa"/>
         <w:left w:w="115" w:type="dxa"/>
-        <w:bottom w:w="0" w:type="dxa"/>
         <w:right w:w="115" w:type="dxa"/>
       </w:tblCellMar>
     </w:tblPr>
@@ -33913,11 +33358,8 @@
     <w:tblPr>
       <w:tblStyleRowBandSize w:val="1"/>
       <w:tblStyleColBandSize w:val="1"/>
-      <w:tblInd w:w="0" w:type="dxa"/>
       <w:tblCellMar>
-        <w:top w:w="0" w:type="dxa"/>
         <w:left w:w="115" w:type="dxa"/>
-        <w:bottom w:w="0" w:type="dxa"/>
         <w:right w:w="115" w:type="dxa"/>
       </w:tblCellMar>
     </w:tblPr>
@@ -33936,11 +33378,8 @@
     <w:tblPr>
       <w:tblStyleRowBandSize w:val="1"/>
       <w:tblStyleColBandSize w:val="1"/>
-      <w:tblInd w:w="0" w:type="dxa"/>
       <w:tblCellMar>
-        <w:top w:w="0" w:type="dxa"/>
         <w:left w:w="115" w:type="dxa"/>
-        <w:bottom w:w="0" w:type="dxa"/>
         <w:right w:w="115" w:type="dxa"/>
       </w:tblCellMar>
     </w:tblPr>
@@ -34061,11 +33500,8 @@
     <w:tblPr>
       <w:tblStyleRowBandSize w:val="1"/>
       <w:tblStyleColBandSize w:val="1"/>
-      <w:tblInd w:w="0" w:type="dxa"/>
       <w:tblCellMar>
-        <w:top w:w="0" w:type="dxa"/>
         <w:left w:w="115" w:type="dxa"/>
-        <w:bottom w:w="0" w:type="dxa"/>
         <w:right w:w="115" w:type="dxa"/>
       </w:tblCellMar>
     </w:tblPr>
@@ -34186,11 +33622,8 @@
     <w:tblPr>
       <w:tblStyleRowBandSize w:val="1"/>
       <w:tblStyleColBandSize w:val="1"/>
-      <w:tblInd w:w="0" w:type="dxa"/>
       <w:tblCellMar>
-        <w:top w:w="0" w:type="dxa"/>
         <w:left w:w="115" w:type="dxa"/>
-        <w:bottom w:w="0" w:type="dxa"/>
         <w:right w:w="115" w:type="dxa"/>
       </w:tblCellMar>
     </w:tblPr>
@@ -34311,11 +33744,8 @@
     <w:tblPr>
       <w:tblStyleRowBandSize w:val="1"/>
       <w:tblStyleColBandSize w:val="1"/>
-      <w:tblInd w:w="0" w:type="dxa"/>
       <w:tblCellMar>
-        <w:top w:w="0" w:type="dxa"/>
         <w:left w:w="115" w:type="dxa"/>
-        <w:bottom w:w="0" w:type="dxa"/>
         <w:right w:w="115" w:type="dxa"/>
       </w:tblCellMar>
     </w:tblPr>
@@ -34436,11 +33866,8 @@
     <w:tblPr>
       <w:tblStyleRowBandSize w:val="1"/>
       <w:tblStyleColBandSize w:val="1"/>
-      <w:tblInd w:w="0" w:type="dxa"/>
       <w:tblCellMar>
-        <w:top w:w="0" w:type="dxa"/>
         <w:left w:w="115" w:type="dxa"/>
-        <w:bottom w:w="0" w:type="dxa"/>
         <w:right w:w="115" w:type="dxa"/>
       </w:tblCellMar>
     </w:tblPr>
@@ -34561,11 +33988,8 @@
     <w:tblPr>
       <w:tblStyleRowBandSize w:val="1"/>
       <w:tblStyleColBandSize w:val="1"/>
-      <w:tblInd w:w="0" w:type="dxa"/>
       <w:tblCellMar>
-        <w:top w:w="0" w:type="dxa"/>
         <w:left w:w="115" w:type="dxa"/>
-        <w:bottom w:w="0" w:type="dxa"/>
         <w:right w:w="115" w:type="dxa"/>
       </w:tblCellMar>
     </w:tblPr>
@@ -34686,11 +34110,8 @@
     <w:tblPr>
       <w:tblStyleRowBandSize w:val="1"/>
       <w:tblStyleColBandSize w:val="1"/>
-      <w:tblInd w:w="0" w:type="dxa"/>
       <w:tblCellMar>
-        <w:top w:w="0" w:type="dxa"/>
         <w:left w:w="115" w:type="dxa"/>
-        <w:bottom w:w="0" w:type="dxa"/>
         <w:right w:w="115" w:type="dxa"/>
       </w:tblCellMar>
     </w:tblPr>
@@ -34811,11 +34232,8 @@
     <w:tblPr>
       <w:tblStyleRowBandSize w:val="1"/>
       <w:tblStyleColBandSize w:val="1"/>
-      <w:tblInd w:w="0" w:type="dxa"/>
       <w:tblCellMar>
-        <w:top w:w="0" w:type="dxa"/>
         <w:left w:w="115" w:type="dxa"/>
-        <w:bottom w:w="0" w:type="dxa"/>
         <w:right w:w="115" w:type="dxa"/>
       </w:tblCellMar>
     </w:tblPr>
@@ -34936,11 +34354,8 @@
     <w:tblPr>
       <w:tblStyleRowBandSize w:val="1"/>
       <w:tblStyleColBandSize w:val="1"/>
-      <w:tblInd w:w="0" w:type="dxa"/>
       <w:tblCellMar>
-        <w:top w:w="0" w:type="dxa"/>
         <w:left w:w="115" w:type="dxa"/>
-        <w:bottom w:w="0" w:type="dxa"/>
         <w:right w:w="115" w:type="dxa"/>
       </w:tblCellMar>
     </w:tblPr>
@@ -35061,11 +34476,8 @@
     <w:tblPr>
       <w:tblStyleRowBandSize w:val="1"/>
       <w:tblStyleColBandSize w:val="1"/>
-      <w:tblInd w:w="0" w:type="dxa"/>
       <w:tblCellMar>
-        <w:top w:w="0" w:type="dxa"/>
         <w:left w:w="115" w:type="dxa"/>
-        <w:bottom w:w="0" w:type="dxa"/>
         <w:right w:w="115" w:type="dxa"/>
       </w:tblCellMar>
     </w:tblPr>
@@ -35186,11 +34598,8 @@
     <w:tblPr>
       <w:tblStyleRowBandSize w:val="1"/>
       <w:tblStyleColBandSize w:val="1"/>
-      <w:tblInd w:w="0" w:type="dxa"/>
       <w:tblCellMar>
-        <w:top w:w="0" w:type="dxa"/>
         <w:left w:w="115" w:type="dxa"/>
-        <w:bottom w:w="0" w:type="dxa"/>
         <w:right w:w="115" w:type="dxa"/>
       </w:tblCellMar>
     </w:tblPr>
@@ -35311,11 +34720,8 @@
     <w:tblPr>
       <w:tblStyleRowBandSize w:val="1"/>
       <w:tblStyleColBandSize w:val="1"/>
-      <w:tblInd w:w="0" w:type="dxa"/>
       <w:tblCellMar>
-        <w:top w:w="0" w:type="dxa"/>
         <w:left w:w="115" w:type="dxa"/>
-        <w:bottom w:w="0" w:type="dxa"/>
         <w:right w:w="115" w:type="dxa"/>
       </w:tblCellMar>
     </w:tblPr>
@@ -35334,11 +34740,8 @@
     <w:tblPr>
       <w:tblStyleRowBandSize w:val="1"/>
       <w:tblStyleColBandSize w:val="1"/>
-      <w:tblInd w:w="0" w:type="dxa"/>
       <w:tblCellMar>
-        <w:top w:w="0" w:type="dxa"/>
         <w:left w:w="115" w:type="dxa"/>
-        <w:bottom w:w="0" w:type="dxa"/>
         <w:right w:w="115" w:type="dxa"/>
       </w:tblCellMar>
     </w:tblPr>
@@ -35459,11 +34862,8 @@
     <w:tblPr>
       <w:tblStyleRowBandSize w:val="1"/>
       <w:tblStyleColBandSize w:val="1"/>
-      <w:tblInd w:w="0" w:type="dxa"/>
       <w:tblCellMar>
-        <w:top w:w="0" w:type="dxa"/>
         <w:left w:w="115" w:type="dxa"/>
-        <w:bottom w:w="0" w:type="dxa"/>
         <w:right w:w="115" w:type="dxa"/>
       </w:tblCellMar>
     </w:tblPr>
@@ -35584,11 +34984,8 @@
     <w:tblPr>
       <w:tblStyleRowBandSize w:val="1"/>
       <w:tblStyleColBandSize w:val="1"/>
-      <w:tblInd w:w="0" w:type="dxa"/>
       <w:tblCellMar>
-        <w:top w:w="0" w:type="dxa"/>
         <w:left w:w="115" w:type="dxa"/>
-        <w:bottom w:w="0" w:type="dxa"/>
         <w:right w:w="115" w:type="dxa"/>
       </w:tblCellMar>
     </w:tblPr>
@@ -35709,11 +35106,8 @@
     <w:tblPr>
       <w:tblStyleRowBandSize w:val="1"/>
       <w:tblStyleColBandSize w:val="1"/>
-      <w:tblInd w:w="0" w:type="dxa"/>
       <w:tblCellMar>
-        <w:top w:w="0" w:type="dxa"/>
         <w:left w:w="115" w:type="dxa"/>
-        <w:bottom w:w="0" w:type="dxa"/>
         <w:right w:w="115" w:type="dxa"/>
       </w:tblCellMar>
     </w:tblPr>
@@ -35834,11 +35228,8 @@
     <w:tblPr>
       <w:tblStyleRowBandSize w:val="1"/>
       <w:tblStyleColBandSize w:val="1"/>
-      <w:tblInd w:w="0" w:type="dxa"/>
       <w:tblCellMar>
-        <w:top w:w="0" w:type="dxa"/>
         <w:left w:w="115" w:type="dxa"/>
-        <w:bottom w:w="0" w:type="dxa"/>
         <w:right w:w="115" w:type="dxa"/>
       </w:tblCellMar>
     </w:tblPr>
@@ -35959,11 +35350,8 @@
     <w:tblPr>
       <w:tblStyleRowBandSize w:val="1"/>
       <w:tblStyleColBandSize w:val="1"/>
-      <w:tblInd w:w="0" w:type="dxa"/>
       <w:tblCellMar>
-        <w:top w:w="0" w:type="dxa"/>
         <w:left w:w="115" w:type="dxa"/>
-        <w:bottom w:w="0" w:type="dxa"/>
         <w:right w:w="115" w:type="dxa"/>
       </w:tblCellMar>
     </w:tblPr>
@@ -36084,11 +35472,8 @@
     <w:tblPr>
       <w:tblStyleRowBandSize w:val="1"/>
       <w:tblStyleColBandSize w:val="1"/>
-      <w:tblInd w:w="0" w:type="dxa"/>
       <w:tblCellMar>
-        <w:top w:w="0" w:type="dxa"/>
         <w:left w:w="115" w:type="dxa"/>
-        <w:bottom w:w="0" w:type="dxa"/>
         <w:right w:w="115" w:type="dxa"/>
       </w:tblCellMar>
     </w:tblPr>
@@ -36209,11 +35594,8 @@
     <w:tblPr>
       <w:tblStyleRowBandSize w:val="1"/>
       <w:tblStyleColBandSize w:val="1"/>
-      <w:tblInd w:w="0" w:type="dxa"/>
       <w:tblCellMar>
-        <w:top w:w="0" w:type="dxa"/>
         <w:left w:w="115" w:type="dxa"/>
-        <w:bottom w:w="0" w:type="dxa"/>
         <w:right w:w="115" w:type="dxa"/>
       </w:tblCellMar>
     </w:tblPr>
@@ -36334,11 +35716,8 @@
     <w:tblPr>
       <w:tblStyleRowBandSize w:val="1"/>
       <w:tblStyleColBandSize w:val="1"/>
-      <w:tblInd w:w="0" w:type="dxa"/>
       <w:tblCellMar>
-        <w:top w:w="0" w:type="dxa"/>
         <w:left w:w="115" w:type="dxa"/>
-        <w:bottom w:w="0" w:type="dxa"/>
         <w:right w:w="115" w:type="dxa"/>
       </w:tblCellMar>
     </w:tblPr>
@@ -36459,11 +35838,8 @@
     <w:tblPr>
       <w:tblStyleRowBandSize w:val="1"/>
       <w:tblStyleColBandSize w:val="1"/>
-      <w:tblInd w:w="0" w:type="dxa"/>
       <w:tblCellMar>
-        <w:top w:w="0" w:type="dxa"/>
         <w:left w:w="115" w:type="dxa"/>
-        <w:bottom w:w="0" w:type="dxa"/>
         <w:right w:w="115" w:type="dxa"/>
       </w:tblCellMar>
     </w:tblPr>
@@ -36584,11 +35960,8 @@
     <w:tblPr>
       <w:tblStyleRowBandSize w:val="1"/>
       <w:tblStyleColBandSize w:val="1"/>
-      <w:tblInd w:w="0" w:type="dxa"/>
       <w:tblCellMar>
-        <w:top w:w="0" w:type="dxa"/>
         <w:left w:w="115" w:type="dxa"/>
-        <w:bottom w:w="0" w:type="dxa"/>
         <w:right w:w="115" w:type="dxa"/>
       </w:tblCellMar>
     </w:tblPr>
@@ -36709,11 +36082,8 @@
     <w:tblPr>
       <w:tblStyleRowBandSize w:val="1"/>
       <w:tblStyleColBandSize w:val="1"/>
-      <w:tblInd w:w="0" w:type="dxa"/>
       <w:tblCellMar>
-        <w:top w:w="0" w:type="dxa"/>
         <w:left w:w="115" w:type="dxa"/>
-        <w:bottom w:w="0" w:type="dxa"/>
         <w:right w:w="115" w:type="dxa"/>
       </w:tblCellMar>
     </w:tblPr>
@@ -36732,11 +36102,8 @@
     <w:tblPr>
       <w:tblStyleRowBandSize w:val="1"/>
       <w:tblStyleColBandSize w:val="1"/>
-      <w:tblInd w:w="0" w:type="dxa"/>
       <w:tblCellMar>
-        <w:top w:w="0" w:type="dxa"/>
         <w:left w:w="115" w:type="dxa"/>
-        <w:bottom w:w="0" w:type="dxa"/>
         <w:right w:w="115" w:type="dxa"/>
       </w:tblCellMar>
     </w:tblPr>
@@ -36857,11 +36224,8 @@
     <w:tblPr>
       <w:tblStyleRowBandSize w:val="1"/>
       <w:tblStyleColBandSize w:val="1"/>
-      <w:tblInd w:w="0" w:type="dxa"/>
       <w:tblCellMar>
-        <w:top w:w="0" w:type="dxa"/>
         <w:left w:w="115" w:type="dxa"/>
-        <w:bottom w:w="0" w:type="dxa"/>
         <w:right w:w="115" w:type="dxa"/>
       </w:tblCellMar>
     </w:tblPr>
@@ -36982,11 +36346,8 @@
     <w:tblPr>
       <w:tblStyleRowBandSize w:val="1"/>
       <w:tblStyleColBandSize w:val="1"/>
-      <w:tblInd w:w="0" w:type="dxa"/>
       <w:tblCellMar>
-        <w:top w:w="0" w:type="dxa"/>
         <w:left w:w="115" w:type="dxa"/>
-        <w:bottom w:w="0" w:type="dxa"/>
         <w:right w:w="115" w:type="dxa"/>
       </w:tblCellMar>
     </w:tblPr>
@@ -37107,11 +36468,8 @@
     <w:tblPr>
       <w:tblStyleRowBandSize w:val="1"/>
       <w:tblStyleColBandSize w:val="1"/>
-      <w:tblInd w:w="0" w:type="dxa"/>
       <w:tblCellMar>
-        <w:top w:w="0" w:type="dxa"/>
         <w:left w:w="115" w:type="dxa"/>
-        <w:bottom w:w="0" w:type="dxa"/>
         <w:right w:w="115" w:type="dxa"/>
       </w:tblCellMar>
     </w:tblPr>
@@ -37232,11 +36590,8 @@
     <w:tblPr>
       <w:tblStyleRowBandSize w:val="1"/>
       <w:tblStyleColBandSize w:val="1"/>
-      <w:tblInd w:w="0" w:type="dxa"/>
       <w:tblCellMar>
-        <w:top w:w="0" w:type="dxa"/>
         <w:left w:w="115" w:type="dxa"/>
-        <w:bottom w:w="0" w:type="dxa"/>
         <w:right w:w="115" w:type="dxa"/>
       </w:tblCellMar>
     </w:tblPr>
@@ -37357,11 +36712,8 @@
     <w:tblPr>
       <w:tblStyleRowBandSize w:val="1"/>
       <w:tblStyleColBandSize w:val="1"/>
-      <w:tblInd w:w="0" w:type="dxa"/>
       <w:tblCellMar>
-        <w:top w:w="0" w:type="dxa"/>
         <w:left w:w="115" w:type="dxa"/>
-        <w:bottom w:w="0" w:type="dxa"/>
         <w:right w:w="115" w:type="dxa"/>
       </w:tblCellMar>
     </w:tblPr>
@@ -37482,11 +36834,8 @@
     <w:tblPr>
       <w:tblStyleRowBandSize w:val="1"/>
       <w:tblStyleColBandSize w:val="1"/>
-      <w:tblInd w:w="0" w:type="dxa"/>
       <w:tblCellMar>
-        <w:top w:w="0" w:type="dxa"/>
         <w:left w:w="115" w:type="dxa"/>
-        <w:bottom w:w="0" w:type="dxa"/>
         <w:right w:w="115" w:type="dxa"/>
       </w:tblCellMar>
     </w:tblPr>
@@ -37607,11 +36956,8 @@
     <w:tblPr>
       <w:tblStyleRowBandSize w:val="1"/>
       <w:tblStyleColBandSize w:val="1"/>
-      <w:tblInd w:w="0" w:type="dxa"/>
       <w:tblCellMar>
-        <w:top w:w="0" w:type="dxa"/>
         <w:left w:w="115" w:type="dxa"/>
-        <w:bottom w:w="0" w:type="dxa"/>
         <w:right w:w="115" w:type="dxa"/>
       </w:tblCellMar>
     </w:tblPr>
@@ -37732,11 +37078,8 @@
     <w:tblPr>
       <w:tblStyleRowBandSize w:val="1"/>
       <w:tblStyleColBandSize w:val="1"/>
-      <w:tblInd w:w="0" w:type="dxa"/>
       <w:tblCellMar>
-        <w:top w:w="0" w:type="dxa"/>
         <w:left w:w="115" w:type="dxa"/>
-        <w:bottom w:w="0" w:type="dxa"/>
         <w:right w:w="115" w:type="dxa"/>
       </w:tblCellMar>
     </w:tblPr>
@@ -37857,11 +37200,8 @@
     <w:tblPr>
       <w:tblStyleRowBandSize w:val="1"/>
       <w:tblStyleColBandSize w:val="1"/>
-      <w:tblInd w:w="0" w:type="dxa"/>
       <w:tblCellMar>
-        <w:top w:w="0" w:type="dxa"/>
         <w:left w:w="115" w:type="dxa"/>
-        <w:bottom w:w="0" w:type="dxa"/>
         <w:right w:w="115" w:type="dxa"/>
       </w:tblCellMar>
     </w:tblPr>
@@ -37982,11 +37322,8 @@
     <w:tblPr>
       <w:tblStyleRowBandSize w:val="1"/>
       <w:tblStyleColBandSize w:val="1"/>
-      <w:tblInd w:w="0" w:type="dxa"/>
       <w:tblCellMar>
-        <w:top w:w="0" w:type="dxa"/>
         <w:left w:w="115" w:type="dxa"/>
-        <w:bottom w:w="0" w:type="dxa"/>
         <w:right w:w="115" w:type="dxa"/>
       </w:tblCellMar>
     </w:tblPr>

</xml_diff>

<commit_message>
Added Bio, updated Resume and website
</commit_message>
<xml_diff>
--- a/docs/Farrukh_Mirza_Resume.docx
+++ b/docs/Farrukh_Mirza_Resume.docx
@@ -10,28 +10,36 @@
       <w:r>
         <w:t>Farrukh Mirza</w:t>
       </w:r>
+    </w:p>
+    <w:p>
+      <w:pPr>
+        <w:pStyle w:val="Heading2"/>
+        <w:rPr>
+          <w:rStyle w:val="BookTitle"/>
+        </w:rPr>
+      </w:pPr>
       <w:r>
+        <w:rPr>
+          <w:rStyle w:val="BookTitle"/>
+        </w:rPr>
+        <w:t>Software Engineering Manager, Architect &amp; Engineer</w:t>
+      </w:r>
+      <w:r>
+        <w:rPr>
+          <w:rStyle w:val="BookTitle"/>
+        </w:rPr>
         <w:tab/>
       </w:r>
       <w:r>
+        <w:rPr>
+          <w:rStyle w:val="BookTitle"/>
+        </w:rPr>
         <w:tab/>
       </w:r>
       <w:r>
-        <w:tab/>
-      </w:r>
-      <w:r>
-        <w:tab/>
-      </w:r>
-      <w:r>
-        <w:tab/>
-      </w:r>
-      <w:r>
-        <w:tab/>
-      </w:r>
-      <w:r>
-        <w:tab/>
-      </w:r>
-      <w:r>
+        <w:rPr>
+          <w:rStyle w:val="BookTitle"/>
+        </w:rPr>
         <w:tab/>
       </w:r>
     </w:p>
@@ -52,8 +60,8 @@
       </w:tblPr>
       <w:tblGrid>
         <w:gridCol w:w="2383"/>
-        <w:gridCol w:w="4678"/>
-        <w:gridCol w:w="2119"/>
+        <w:gridCol w:w="4111"/>
+        <w:gridCol w:w="2686"/>
       </w:tblGrid>
       <w:tr>
         <w:trPr>
@@ -63,6 +71,16 @@
           <w:tcPr>
             <w:tcW w:w="2383" w:type="dxa"/>
           </w:tcPr>
+          <w:p>
+            <w:pPr>
+              <w:pStyle w:val="Subtitle"/>
+              <w:rPr>
+                <w:rFonts w:ascii="Times New Roman" w:eastAsia="Times New Roman" w:hAnsi="Times New Roman" w:cs="Times New Roman"/>
+                <w:sz w:val="20"/>
+                <w:szCs w:val="20"/>
+              </w:rPr>
+            </w:pPr>
+          </w:p>
           <w:p>
             <w:pPr>
               <w:pStyle w:val="Subtitle"/>
@@ -105,11 +123,10 @@
               </w:r>
             </w:hyperlink>
           </w:p>
-          <w:p/>
         </w:tc>
         <w:tc>
           <w:tcPr>
-            <w:tcW w:w="4678" w:type="dxa"/>
+            <w:tcW w:w="4111" w:type="dxa"/>
           </w:tcPr>
           <w:p>
             <w:hyperlink r:id="rId9" w:history="1">
@@ -167,7 +184,7 @@
         </w:tc>
         <w:tc>
           <w:tcPr>
-            <w:tcW w:w="2119" w:type="dxa"/>
+            <w:tcW w:w="2686" w:type="dxa"/>
           </w:tcPr>
           <w:p>
             <w:pPr>
@@ -184,7 +201,25 @@
                 <w:sz w:val="20"/>
                 <w:szCs w:val="20"/>
               </w:rPr>
-              <w:t>(Ireland) Stamp 4 – Full work permit</w:t>
+              <w:t xml:space="preserve">(Ireland) </w:t>
+            </w:r>
+          </w:p>
+          <w:p>
+            <w:pPr>
+              <w:pStyle w:val="Subtitle"/>
+              <w:rPr>
+                <w:rFonts w:ascii="Times New Roman" w:eastAsia="Times New Roman" w:hAnsi="Times New Roman" w:cs="Times New Roman"/>
+                <w:sz w:val="20"/>
+                <w:szCs w:val="20"/>
+              </w:rPr>
+            </w:pPr>
+            <w:r>
+              <w:rPr>
+                <w:rFonts w:ascii="Times New Roman" w:eastAsia="Times New Roman" w:hAnsi="Times New Roman" w:cs="Times New Roman"/>
+                <w:sz w:val="20"/>
+                <w:szCs w:val="20"/>
+              </w:rPr>
+              <w:t>Stamp 4 – Full work permit</w:t>
             </w:r>
           </w:p>
         </w:tc>
@@ -226,7 +261,39 @@
           <w:sz w:val="20"/>
           <w:szCs w:val="20"/>
         </w:rPr>
-        <w:t>I am currently leading &amp; mentoring project managers, business analysts and technical architects</w:t>
+        <w:t>As a senior leader &amp; strategist, I believe in innovation, efficiency, success &amp; delivery through smart hard work &amp; taking responsibility.</w:t>
+      </w:r>
+      <w:r>
+        <w:rPr>
+          <w:rFonts w:ascii="Times" w:eastAsia="Times" w:hAnsi="Times" w:cs="Times"/>
+          <w:sz w:val="20"/>
+          <w:szCs w:val="20"/>
+        </w:rPr>
+        <w:t xml:space="preserve"> </w:t>
+      </w:r>
+      <w:r>
+        <w:rPr>
+          <w:rFonts w:ascii="Times" w:eastAsia="Times" w:hAnsi="Times" w:cs="Times"/>
+          <w:sz w:val="20"/>
+          <w:szCs w:val="20"/>
+        </w:rPr>
+        <w:t xml:space="preserve">I am currently leading &amp; mentoring project managers, business analysts </w:t>
+      </w:r>
+      <w:r>
+        <w:rPr>
+          <w:rFonts w:ascii="Times" w:eastAsia="Times" w:hAnsi="Times" w:cs="Times"/>
+          <w:sz w:val="20"/>
+          <w:szCs w:val="20"/>
+        </w:rPr>
+        <w:t>&amp;</w:t>
+      </w:r>
+      <w:r>
+        <w:rPr>
+          <w:rFonts w:ascii="Times" w:eastAsia="Times" w:hAnsi="Times" w:cs="Times"/>
+          <w:sz w:val="20"/>
+          <w:szCs w:val="20"/>
+        </w:rPr>
+        <w:t xml:space="preserve"> technical architects</w:t>
       </w:r>
       <w:r>
         <w:rPr>
@@ -242,7 +309,7 @@
           <w:sz w:val="20"/>
           <w:szCs w:val="20"/>
         </w:rPr>
-        <w:t xml:space="preserve">, </w:t>
+        <w:t xml:space="preserve"> &amp; stakeholders</w:t>
       </w:r>
       <w:r>
         <w:rPr>
@@ -250,7 +317,7 @@
           <w:sz w:val="20"/>
           <w:szCs w:val="20"/>
         </w:rPr>
-        <w:t xml:space="preserve">strategic </w:t>
+        <w:t>. I have lead, managed and mentored graduate</w:t>
       </w:r>
       <w:r>
         <w:rPr>
@@ -258,7 +325,7 @@
           <w:sz w:val="20"/>
           <w:szCs w:val="20"/>
         </w:rPr>
-        <w:t>architecture</w:t>
+        <w:t xml:space="preserve"> &amp; senior backend engineers, UX/</w:t>
       </w:r>
       <w:r>
         <w:rPr>
@@ -266,63 +333,7 @@
           <w:sz w:val="20"/>
           <w:szCs w:val="20"/>
         </w:rPr>
-        <w:t xml:space="preserve"> and the security organization</w:t>
-      </w:r>
-      <w:r>
-        <w:rPr>
-          <w:rFonts w:ascii="Times" w:eastAsia="Times" w:hAnsi="Times" w:cs="Times"/>
-          <w:sz w:val="20"/>
-          <w:szCs w:val="20"/>
-        </w:rPr>
-        <w:t>. I have lead, managed and mentored graduate &amp; senior backend engineers</w:t>
-      </w:r>
-      <w:r>
-        <w:rPr>
-          <w:rFonts w:ascii="Times" w:eastAsia="Times" w:hAnsi="Times" w:cs="Times"/>
-          <w:sz w:val="20"/>
-          <w:szCs w:val="20"/>
-        </w:rPr>
-        <w:t>, UX designers</w:t>
-      </w:r>
-      <w:r>
-        <w:rPr>
-          <w:rFonts w:ascii="Times" w:eastAsia="Times" w:hAnsi="Times" w:cs="Times"/>
-          <w:sz w:val="20"/>
-          <w:szCs w:val="20"/>
-        </w:rPr>
-        <w:t xml:space="preserve">, UI developers, test engineers and technical software &amp; test architects in </w:t>
-      </w:r>
-      <w:r>
-        <w:rPr>
-          <w:rFonts w:ascii="Times" w:eastAsia="Times" w:hAnsi="Times" w:cs="Times"/>
-          <w:sz w:val="20"/>
-          <w:szCs w:val="20"/>
-        </w:rPr>
-        <w:t xml:space="preserve">co-located </w:t>
-      </w:r>
-      <w:r>
-        <w:rPr>
-          <w:rFonts w:ascii="Times" w:eastAsia="Times" w:hAnsi="Times" w:cs="Times"/>
-          <w:sz w:val="20"/>
-          <w:szCs w:val="20"/>
-        </w:rPr>
-        <w:t xml:space="preserve">and </w:t>
-      </w:r>
-      <w:r>
-        <w:rPr>
-          <w:rFonts w:ascii="Times" w:eastAsia="Times" w:hAnsi="Times" w:cs="Times"/>
-          <w:sz w:val="20"/>
-          <w:szCs w:val="20"/>
-        </w:rPr>
-        <w:t xml:space="preserve">geographically distributed </w:t>
-      </w:r>
-      <w:r>
-        <w:rPr>
-          <w:rFonts w:ascii="Times" w:eastAsia="Times" w:hAnsi="Times" w:cs="Times"/>
-          <w:sz w:val="20"/>
-          <w:szCs w:val="20"/>
-        </w:rPr>
-        <w:t xml:space="preserve">teams. </w:t>
+        <w:t xml:space="preserve">UI developers, test engineers and technical software &amp; test architects in co-located and geographically distributed teams. </w:t>
       </w:r>
       <w:r>
         <w:rPr>
@@ -354,7 +365,7 @@
           <w:sz w:val="20"/>
           <w:szCs w:val="20"/>
         </w:rPr>
-        <w:t xml:space="preserve"> </w:t>
+        <w:t xml:space="preserve"> I have worked in </w:t>
       </w:r>
       <w:r>
         <w:rPr>
@@ -362,7 +373,15 @@
           <w:sz w:val="20"/>
           <w:szCs w:val="20"/>
         </w:rPr>
-        <w:t>I have worked in mobile virtual network operations</w:t>
+        <w:t xml:space="preserve">banking, </w:t>
+      </w:r>
+      <w:r>
+        <w:rPr>
+          <w:rFonts w:ascii="Times" w:eastAsia="Times" w:hAnsi="Times" w:cs="Times"/>
+          <w:sz w:val="20"/>
+          <w:szCs w:val="20"/>
+        </w:rPr>
+        <w:t>mobile virtual network operations</w:t>
       </w:r>
       <w:r>
         <w:rPr>
@@ -450,15 +469,7 @@
           <w:sz w:val="20"/>
           <w:szCs w:val="20"/>
         </w:rPr>
-        <w:t xml:space="preserve"> </w:t>
-      </w:r>
-      <w:r>
-        <w:rPr>
-          <w:rFonts w:ascii="Times" w:eastAsia="Times" w:hAnsi="Times" w:cs="Times"/>
-          <w:sz w:val="20"/>
-          <w:szCs w:val="20"/>
-        </w:rPr>
-        <w:t>I have proven ability to adapt with diverse professional experience in Republic of Ireland, Portugal, Kingdom of Bahrain and Pakistan.</w:t>
+        <w:t xml:space="preserve"> I have proven ability to adapt with diverse professional experience in Republic of Ireland, Portugal, Kingdom of Bahrain and Pakistan.</w:t>
       </w:r>
     </w:p>
     <w:p>
@@ -1054,8 +1065,8 @@
         <w:tblLook w:val="04A0" w:firstRow="1" w:lastRow="0" w:firstColumn="1" w:lastColumn="0" w:noHBand="0" w:noVBand="1"/>
       </w:tblPr>
       <w:tblGrid>
-        <w:gridCol w:w="3085"/>
-        <w:gridCol w:w="6157"/>
+        <w:gridCol w:w="4084"/>
+        <w:gridCol w:w="5158"/>
       </w:tblGrid>
       <w:tr>
         <w:trPr>
@@ -1064,7 +1075,7 @@
         <w:tc>
           <w:tcPr>
             <w:cnfStyle w:val="001000000000" w:firstRow="0" w:lastRow="0" w:firstColumn="1" w:lastColumn="0" w:oddVBand="0" w:evenVBand="0" w:oddHBand="0" w:evenHBand="0" w:firstRowFirstColumn="0" w:firstRowLastColumn="0" w:lastRowFirstColumn="0" w:lastRowLastColumn="0"/>
-            <w:tcW w:w="3085" w:type="dxa"/>
+            <w:tcW w:w="4084" w:type="dxa"/>
           </w:tcPr>
           <w:p>
             <w:r>
@@ -1074,7 +1085,7 @@
         </w:tc>
         <w:tc>
           <w:tcPr>
-            <w:tcW w:w="6157" w:type="dxa"/>
+            <w:tcW w:w="5158" w:type="dxa"/>
           </w:tcPr>
           <w:p>
             <w:pPr>
@@ -1093,7 +1104,7 @@
         <w:tc>
           <w:tcPr>
             <w:cnfStyle w:val="001000000000" w:firstRow="0" w:lastRow="0" w:firstColumn="1" w:lastColumn="0" w:oddVBand="0" w:evenVBand="0" w:oddHBand="0" w:evenHBand="0" w:firstRowFirstColumn="0" w:firstRowLastColumn="0" w:lastRowFirstColumn="0" w:lastRowLastColumn="0"/>
-            <w:tcW w:w="3085" w:type="dxa"/>
+            <w:tcW w:w="4084" w:type="dxa"/>
           </w:tcPr>
           <w:p>
             <w:r>
@@ -1103,7 +1114,7 @@
         </w:tc>
         <w:tc>
           <w:tcPr>
-            <w:tcW w:w="6157" w:type="dxa"/>
+            <w:tcW w:w="5158" w:type="dxa"/>
           </w:tcPr>
           <w:p>
             <w:pPr>
@@ -1116,15 +1127,15 @@
                 <w:noProof/>
               </w:rPr>
               <mc:AlternateContent>
-                <mc:Choice Requires="wps">
+                <mc:Choice Requires="wpg">
                   <w:drawing>
-                    <wp:anchor distT="0" distB="0" distL="114300" distR="114300" simplePos="0" relativeHeight="251658240" behindDoc="0" locked="0" layoutInCell="1" hidden="0" allowOverlap="1">
+                    <wp:anchor distT="0" distB="0" distL="114300" distR="114300" simplePos="0" relativeHeight="251658240" behindDoc="0" locked="0" layoutInCell="1" hidden="0" allowOverlap="1" wp14:anchorId="79B06DC3" wp14:editId="006FDAAA">
                       <wp:simplePos x="0" y="0"/>
                       <wp:positionH relativeFrom="column">
-                        <wp:posOffset>236854</wp:posOffset>
+                        <wp:posOffset>129540</wp:posOffset>
                       </wp:positionH>
                       <wp:positionV relativeFrom="paragraph">
-                        <wp:posOffset>222884</wp:posOffset>
+                        <wp:posOffset>146050</wp:posOffset>
                       </wp:positionV>
                       <wp:extent cx="2826145" cy="228904"/>
                       <wp:effectExtent l="0" t="0" r="0" b="0"/>
@@ -1593,47 +1604,167 @@
                     </wp:anchor>
                   </w:drawing>
                 </mc:Choice>
-                <mc:Fallback xmlns:sl="http://schemas.openxmlformats.org/schemaLibrary/2006/main" xmlns:a="http://schemas.openxmlformats.org/drawingml/2006/main" xmlns:pic="http://schemas.openxmlformats.org/drawingml/2006/picture" xmlns:c="http://schemas.openxmlformats.org/drawingml/2006/chart" xmlns:lc="http://schemas.openxmlformats.org/drawingml/2006/lockedCanvas" xmlns:dgm="http://schemas.openxmlformats.org/drawingml/2006/diagram" xmlns:w15="http://schemas.microsoft.com/office/word/2012/wordml">
-                  <w:drawing>
-                    <wp:anchor allowOverlap="1" behindDoc="0" distB="0" distT="0" distL="114300" distR="114300" hidden="0" layoutInCell="1" locked="0" relativeHeight="0" simplePos="0">
-                      <wp:simplePos x="0" y="0"/>
-                      <wp:positionH relativeFrom="column">
-                        <wp:posOffset>236854</wp:posOffset>
-                      </wp:positionH>
-                      <wp:positionV relativeFrom="paragraph">
-                        <wp:posOffset>222884</wp:posOffset>
-                      </wp:positionV>
-                      <wp:extent cx="2826145" cy="228904"/>
-                      <wp:effectExtent b="0" l="0" r="0" t="0"/>
-                      <wp:wrapNone/>
-                      <wp:docPr id="631" name="image5.png"/>
-                      <a:graphic>
-                        <a:graphicData uri="http://schemas.openxmlformats.org/drawingml/2006/picture">
-                          <pic:pic>
-                            <pic:nvPicPr>
-                              <pic:cNvPr id="0" name="image5.png"/>
-                              <pic:cNvPicPr preferRelativeResize="0"/>
-                            </pic:nvPicPr>
-                            <pic:blipFill>
-                              <a:blip r:embed="rId15"/>
-                              <a:srcRect b="0" l="0" r="0" t="0"/>
-                              <a:stretch>
-                                <a:fillRect/>
-                              </a:stretch>
-                            </pic:blipFill>
-                            <pic:spPr>
-                              <a:xfrm>
-                                <a:off x="0" y="0"/>
-                                <a:ext cx="2826145" cy="228904"/>
-                              </a:xfrm>
-                              <a:prstGeom prst="rect"/>
-                              <a:ln/>
-                            </pic:spPr>
-                          </pic:pic>
-                        </a:graphicData>
-                      </a:graphic>
-                    </wp:anchor>
-                  </w:drawing>
+                <mc:Fallback>
+                  <w:pict>
+                    <v:group id="Group 631" o:spid="_x0000_s1026" style="position:absolute;margin-left:10.2pt;margin-top:11.5pt;width:222.55pt;height:18pt;z-index:251658240" coordsize="28261,2289" o:gfxdata="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">
+                      <v:rect id="Rectangle 1" o:spid="_x0000_s1027" style="position:absolute;width:1805;height:2277;visibility:visible;mso-wrap-style:square;v-text-anchor:top" o:gfxdata="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" fillcolor="#34b233" stroked="f">
+                        <v:textbox inset="1.42911mm,.71456mm,1.42911mm,.71456mm">
+                          <w:txbxContent>
+                            <w:p>
+                              <w:pPr>
+                                <w:rPr>
+                                  <w:rFonts w:eastAsia="Times New Roman"/>
+                                </w:rPr>
+                              </w:pPr>
+                            </w:p>
+                          </w:txbxContent>
+                        </v:textbox>
+                      </v:rect>
+                      <v:rect id="Rectangle 2" o:spid="_x0000_s1028" style="position:absolute;left:2407;width:1806;height:2277;visibility:visible;mso-wrap-style:square;v-text-anchor:top" o:gfxdata="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" fillcolor="#34b233" stroked="f">
+                        <v:textbox inset="1.42911mm,.71456mm,1.42911mm,.71456mm">
+                          <w:txbxContent>
+                            <w:p>
+                              <w:pPr>
+                                <w:rPr>
+                                  <w:rFonts w:eastAsia="Times New Roman"/>
+                                </w:rPr>
+                              </w:pPr>
+                            </w:p>
+                          </w:txbxContent>
+                        </v:textbox>
+                      </v:rect>
+                      <v:rect id="Rectangle 3" o:spid="_x0000_s1029" style="position:absolute;left:4815;width:1806;height:2277;visibility:visible;mso-wrap-style:square;v-text-anchor:top" o:gfxdata="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" fillcolor="#34b233" stroked="f">
+                        <v:textbox inset="1.42911mm,.71456mm,1.42911mm,.71456mm">
+                          <w:txbxContent>
+                            <w:p>
+                              <w:pPr>
+                                <w:rPr>
+                                  <w:rFonts w:eastAsia="Times New Roman"/>
+                                </w:rPr>
+                              </w:pPr>
+                            </w:p>
+                          </w:txbxContent>
+                        </v:textbox>
+                      </v:rect>
+                      <v:rect id="Rectangle 4" o:spid="_x0000_s1030" style="position:absolute;left:7223;width:1806;height:2277;visibility:visible;mso-wrap-style:square;v-text-anchor:top" o:gfxdata="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" fillcolor="#34b233" stroked="f">
+                        <v:textbox inset="1.42911mm,.71456mm,1.42911mm,.71456mm">
+                          <w:txbxContent>
+                            <w:p>
+                              <w:pPr>
+                                <w:rPr>
+                                  <w:rFonts w:eastAsia="Times New Roman"/>
+                                </w:rPr>
+                              </w:pPr>
+                            </w:p>
+                          </w:txbxContent>
+                        </v:textbox>
+                      </v:rect>
+                      <v:rect id="Rectangle 5" o:spid="_x0000_s1031" style="position:absolute;left:9631;width:1806;height:2277;visibility:visible;mso-wrap-style:square;v-text-anchor:top" o:gfxdata="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" fillcolor="#34b233" stroked="f">
+                        <v:textbox inset="1.42911mm,.71456mm,1.42911mm,.71456mm">
+                          <w:txbxContent>
+                            <w:p>
+                              <w:pPr>
+                                <w:rPr>
+                                  <w:rFonts w:eastAsia="Times New Roman"/>
+                                </w:rPr>
+                              </w:pPr>
+                            </w:p>
+                          </w:txbxContent>
+                        </v:textbox>
+                      </v:rect>
+                      <v:rect id="Rectangle 6" o:spid="_x0000_s1032" style="position:absolute;left:12039;width:1806;height:2277;visibility:visible;mso-wrap-style:square;v-text-anchor:top" o:gfxdata="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" fillcolor="#34b233" stroked="f">
+                        <v:textbox inset="1.42911mm,.71456mm,1.42911mm,.71456mm">
+                          <w:txbxContent>
+                            <w:p>
+                              <w:pPr>
+                                <w:rPr>
+                                  <w:rFonts w:eastAsia="Times New Roman"/>
+                                </w:rPr>
+                              </w:pPr>
+                            </w:p>
+                          </w:txbxContent>
+                        </v:textbox>
+                      </v:rect>
+                      <v:rect id="Rectangle 7" o:spid="_x0000_s1033" style="position:absolute;left:14447;width:1806;height:2277;visibility:visible;mso-wrap-style:square;v-text-anchor:top" o:gfxdata="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" fillcolor="#34b233" stroked="f">
+                        <v:textbox inset="1.42911mm,.71456mm,1.42911mm,.71456mm">
+                          <w:txbxContent>
+                            <w:p>
+                              <w:pPr>
+                                <w:rPr>
+                                  <w:rFonts w:eastAsia="Times New Roman"/>
+                                </w:rPr>
+                              </w:pPr>
+                            </w:p>
+                          </w:txbxContent>
+                        </v:textbox>
+                      </v:rect>
+                      <v:rect id="Rectangle 8" o:spid="_x0000_s1034" style="position:absolute;left:16824;width:1806;height:2277;visibility:visible;mso-wrap-style:square;v-text-anchor:top" o:gfxdata="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" fillcolor="#34b233" stroked="f">
+                        <v:textbox inset="1.42911mm,.71456mm,1.42911mm,.71456mm">
+                          <w:txbxContent>
+                            <w:p>
+                              <w:pPr>
+                                <w:rPr>
+                                  <w:rFonts w:eastAsia="Times New Roman"/>
+                                </w:rPr>
+                              </w:pPr>
+                            </w:p>
+                          </w:txbxContent>
+                        </v:textbox>
+                      </v:rect>
+                      <v:rect id="Rectangle 9" o:spid="_x0000_s1035" style="position:absolute;left:21640;width:1805;height:2277;visibility:visible;mso-wrap-style:square;v-text-anchor:top" o:gfxdata="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" fillcolor="#34b233" stroked="f">
+                        <v:textbox inset="1.42911mm,.71456mm,1.42911mm,.71456mm">
+                          <w:txbxContent>
+                            <w:p>
+                              <w:pPr>
+                                <w:rPr>
+                                  <w:rFonts w:eastAsia="Times New Roman"/>
+                                </w:rPr>
+                              </w:pPr>
+                            </w:p>
+                          </w:txbxContent>
+                        </v:textbox>
+                      </v:rect>
+                      <v:rect id="Rectangle 10" o:spid="_x0000_s1036" style="position:absolute;left:24047;width:1806;height:2277;visibility:visible;mso-wrap-style:square;v-text-anchor:top" o:gfxdata="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" fillcolor="#34b233" stroked="f">
+                        <v:textbox inset="1.42911mm,.71456mm,1.42911mm,.71456mm">
+                          <w:txbxContent>
+                            <w:p>
+                              <w:pPr>
+                                <w:rPr>
+                                  <w:rFonts w:eastAsia="Times New Roman"/>
+                                </w:rPr>
+                              </w:pPr>
+                            </w:p>
+                          </w:txbxContent>
+                        </v:textbox>
+                      </v:rect>
+                      <v:rect id="Rectangle 11" o:spid="_x0000_s1037" style="position:absolute;left:26455;width:1806;height:2277;visibility:visible;mso-wrap-style:square;v-text-anchor:top" o:gfxdata="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" fillcolor="#eeece1 [3214]" stroked="f">
+                        <v:textbox inset="1.42911mm,.71456mm,1.42911mm,.71456mm">
+                          <w:txbxContent>
+                            <w:p>
+                              <w:pPr>
+                                <w:rPr>
+                                  <w:rFonts w:eastAsia="Times New Roman"/>
+                                </w:rPr>
+                              </w:pPr>
+                            </w:p>
+                          </w:txbxContent>
+                        </v:textbox>
+                      </v:rect>
+                      <v:rect id="Rectangle 12" o:spid="_x0000_s1038" style="position:absolute;left:19246;top:11;width:1806;height:2278;visibility:visible;mso-wrap-style:square;v-text-anchor:top" o:gfxdata="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" fillcolor="#34b233" stroked="f">
+                        <v:textbox inset="1.42911mm,.71456mm,1.42911mm,.71456mm">
+                          <w:txbxContent>
+                            <w:p>
+                              <w:pPr>
+                                <w:rPr>
+                                  <w:rFonts w:eastAsia="Times New Roman"/>
+                                </w:rPr>
+                              </w:pPr>
+                            </w:p>
+                          </w:txbxContent>
+                        </v:textbox>
+                      </v:rect>
+                    </v:group>
+                  </w:pict>
                 </mc:Fallback>
               </mc:AlternateContent>
             </w:r>
@@ -1644,7 +1775,7 @@
         <w:tc>
           <w:tcPr>
             <w:cnfStyle w:val="001000000000" w:firstRow="0" w:lastRow="0" w:firstColumn="1" w:lastColumn="0" w:oddVBand="0" w:evenVBand="0" w:oddHBand="0" w:evenHBand="0" w:firstRowFirstColumn="0" w:firstRowLastColumn="0" w:lastRowFirstColumn="0" w:lastRowLastColumn="0"/>
-            <w:tcW w:w="3085" w:type="dxa"/>
+            <w:tcW w:w="4084" w:type="dxa"/>
           </w:tcPr>
           <w:p>
             <w:r>
@@ -1654,7 +1785,7 @@
         </w:tc>
         <w:tc>
           <w:tcPr>
-            <w:tcW w:w="6157" w:type="dxa"/>
+            <w:tcW w:w="5158" w:type="dxa"/>
           </w:tcPr>
           <w:p>
             <w:pPr>
@@ -1667,12 +1798,12 @@
                 <w:noProof/>
               </w:rPr>
               <mc:AlternateContent>
-                <mc:Choice Requires="wps">
+                <mc:Choice Requires="wpg">
                   <w:drawing>
-                    <wp:anchor distT="0" distB="0" distL="114300" distR="114300" simplePos="0" relativeHeight="251659264" behindDoc="0" locked="0" layoutInCell="1" hidden="0" allowOverlap="1">
+                    <wp:anchor distT="0" distB="0" distL="114300" distR="114300" simplePos="0" relativeHeight="251659264" behindDoc="0" locked="0" layoutInCell="1" hidden="0" allowOverlap="1" wp14:anchorId="44EA76AE" wp14:editId="71D7DAA2">
                       <wp:simplePos x="0" y="0"/>
                       <wp:positionH relativeFrom="column">
-                        <wp:posOffset>251460</wp:posOffset>
+                        <wp:posOffset>121920</wp:posOffset>
                       </wp:positionH>
                       <wp:positionV relativeFrom="paragraph">
                         <wp:posOffset>80645</wp:posOffset>
@@ -2151,47 +2282,167 @@
                     </wp:anchor>
                   </w:drawing>
                 </mc:Choice>
-                <mc:Fallback xmlns:sl="http://schemas.openxmlformats.org/schemaLibrary/2006/main" xmlns:a="http://schemas.openxmlformats.org/drawingml/2006/main" xmlns:pic="http://schemas.openxmlformats.org/drawingml/2006/picture" xmlns:c="http://schemas.openxmlformats.org/drawingml/2006/chart" xmlns:lc="http://schemas.openxmlformats.org/drawingml/2006/lockedCanvas" xmlns:dgm="http://schemas.openxmlformats.org/drawingml/2006/diagram" xmlns:w15="http://schemas.microsoft.com/office/word/2012/wordml">
-                  <w:drawing>
-                    <wp:anchor allowOverlap="1" behindDoc="0" distB="0" distT="0" distL="114300" distR="114300" hidden="0" layoutInCell="1" locked="0" relativeHeight="0" simplePos="0">
-                      <wp:simplePos x="0" y="0"/>
-                      <wp:positionH relativeFrom="column">
-                        <wp:posOffset>251460</wp:posOffset>
-                      </wp:positionH>
-                      <wp:positionV relativeFrom="paragraph">
-                        <wp:posOffset>80645</wp:posOffset>
-                      </wp:positionV>
-                      <wp:extent cx="2914650" cy="342900"/>
-                      <wp:effectExtent b="0" l="0" r="0" t="0"/>
-                      <wp:wrapNone/>
-                      <wp:docPr id="633" name="image7.png"/>
-                      <a:graphic>
-                        <a:graphicData uri="http://schemas.openxmlformats.org/drawingml/2006/picture">
-                          <pic:pic>
-                            <pic:nvPicPr>
-                              <pic:cNvPr id="0" name="image7.png"/>
-                              <pic:cNvPicPr preferRelativeResize="0"/>
-                            </pic:nvPicPr>
-                            <pic:blipFill>
-                              <a:blip r:embed="rId16"/>
-                              <a:srcRect b="0" l="0" r="0" t="0"/>
-                              <a:stretch>
-                                <a:fillRect/>
-                              </a:stretch>
-                            </pic:blipFill>
-                            <pic:spPr>
-                              <a:xfrm>
-                                <a:off x="0" y="0"/>
-                                <a:ext cx="2914650" cy="342900"/>
-                              </a:xfrm>
-                              <a:prstGeom prst="rect"/>
-                              <a:ln/>
-                            </pic:spPr>
-                          </pic:pic>
-                        </a:graphicData>
-                      </a:graphic>
-                    </wp:anchor>
-                  </w:drawing>
+                <mc:Fallback>
+                  <w:pict>
+                    <v:group id="Group 633" o:spid="_x0000_s1039" style="position:absolute;margin-left:9.6pt;margin-top:6.35pt;width:222.5pt;height:17.9pt;z-index:251659264" coordsize="14160,1557" o:gfxdata="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">
+                      <v:rect id="Rectangle 13" o:spid="_x0000_s1040" style="position:absolute;width:904;height:1557;visibility:visible;mso-wrap-style:square;v-text-anchor:top" o:gfxdata="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" fillcolor="#009fda" stroked="f">
+                        <v:textbox inset="1.42911mm,.71456mm,1.42911mm,.71456mm">
+                          <w:txbxContent>
+                            <w:p>
+                              <w:pPr>
+                                <w:rPr>
+                                  <w:rFonts w:eastAsia="Times New Roman"/>
+                                </w:rPr>
+                              </w:pPr>
+                            </w:p>
+                          </w:txbxContent>
+                        </v:textbox>
+                      </v:rect>
+                      <v:rect id="Rectangle 14" o:spid="_x0000_s1041" style="position:absolute;left:1206;width:905;height:1557;visibility:visible;mso-wrap-style:square;v-text-anchor:top" o:gfxdata="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" fillcolor="#009fda" stroked="f">
+                        <v:textbox inset="1.42911mm,.71456mm,1.42911mm,.71456mm">
+                          <w:txbxContent>
+                            <w:p>
+                              <w:pPr>
+                                <w:rPr>
+                                  <w:rFonts w:eastAsia="Times New Roman"/>
+                                </w:rPr>
+                              </w:pPr>
+                            </w:p>
+                          </w:txbxContent>
+                        </v:textbox>
+                      </v:rect>
+                      <v:rect id="Rectangle 15" o:spid="_x0000_s1042" style="position:absolute;left:2413;width:904;height:1557;visibility:visible;mso-wrap-style:square;v-text-anchor:top" o:gfxdata="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" fillcolor="#009fda" stroked="f">
+                        <v:textbox inset="1.42911mm,.71456mm,1.42911mm,.71456mm">
+                          <w:txbxContent>
+                            <w:p>
+                              <w:pPr>
+                                <w:rPr>
+                                  <w:rFonts w:eastAsia="Times New Roman"/>
+                                </w:rPr>
+                              </w:pPr>
+                            </w:p>
+                          </w:txbxContent>
+                        </v:textbox>
+                      </v:rect>
+                      <v:rect id="Rectangle 16" o:spid="_x0000_s1043" style="position:absolute;left:3619;width:905;height:1557;visibility:visible;mso-wrap-style:square;v-text-anchor:top" o:gfxdata="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" fillcolor="#009fda" stroked="f">
+                        <v:textbox inset="1.42911mm,.71456mm,1.42911mm,.71456mm">
+                          <w:txbxContent>
+                            <w:p>
+                              <w:pPr>
+                                <w:rPr>
+                                  <w:rFonts w:eastAsia="Times New Roman"/>
+                                </w:rPr>
+                              </w:pPr>
+                            </w:p>
+                          </w:txbxContent>
+                        </v:textbox>
+                      </v:rect>
+                      <v:rect id="Rectangle 17" o:spid="_x0000_s1044" style="position:absolute;left:4826;width:904;height:1557;visibility:visible;mso-wrap-style:square;v-text-anchor:top" o:gfxdata="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" fillcolor="#009fda" stroked="f">
+                        <v:textbox inset="1.42911mm,.71456mm,1.42911mm,.71456mm">
+                          <w:txbxContent>
+                            <w:p>
+                              <w:pPr>
+                                <w:rPr>
+                                  <w:rFonts w:eastAsia="Times New Roman"/>
+                                </w:rPr>
+                              </w:pPr>
+                            </w:p>
+                          </w:txbxContent>
+                        </v:textbox>
+                      </v:rect>
+                      <v:rect id="Rectangle 18" o:spid="_x0000_s1045" style="position:absolute;left:6032;width:905;height:1557;visibility:visible;mso-wrap-style:square;v-text-anchor:top" o:gfxdata="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" fillcolor="#009fda" stroked="f">
+                        <v:textbox inset="1.42911mm,.71456mm,1.42911mm,.71456mm">
+                          <w:txbxContent>
+                            <w:p>
+                              <w:pPr>
+                                <w:rPr>
+                                  <w:rFonts w:eastAsia="Times New Roman"/>
+                                </w:rPr>
+                              </w:pPr>
+                            </w:p>
+                          </w:txbxContent>
+                        </v:textbox>
+                      </v:rect>
+                      <v:rect id="Rectangle 19" o:spid="_x0000_s1046" style="position:absolute;left:7239;width:904;height:1557;visibility:visible;mso-wrap-style:square;v-text-anchor:top" o:gfxdata="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" fillcolor="#009fda" stroked="f">
+                        <v:textbox inset="1.42911mm,.71456mm,1.42911mm,.71456mm">
+                          <w:txbxContent>
+                            <w:p>
+                              <w:pPr>
+                                <w:rPr>
+                                  <w:rFonts w:eastAsia="Times New Roman"/>
+                                </w:rPr>
+                              </w:pPr>
+                            </w:p>
+                          </w:txbxContent>
+                        </v:textbox>
+                      </v:rect>
+                      <v:rect id="Rectangle 20" o:spid="_x0000_s1047" style="position:absolute;left:8429;width:905;height:1557;visibility:visible;mso-wrap-style:square;v-text-anchor:top" o:gfxdata="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" fillcolor="#009fda" stroked="f">
+                        <v:textbox inset="1.42911mm,.71456mm,1.42911mm,.71456mm">
+                          <w:txbxContent>
+                            <w:p>
+                              <w:pPr>
+                                <w:rPr>
+                                  <w:rFonts w:eastAsia="Times New Roman"/>
+                                </w:rPr>
+                              </w:pPr>
+                            </w:p>
+                          </w:txbxContent>
+                        </v:textbox>
+                      </v:rect>
+                      <v:rect id="Rectangle 21" o:spid="_x0000_s1048" style="position:absolute;left:9636;width:905;height:1557;visibility:visible;mso-wrap-style:square;v-text-anchor:top" o:gfxdata="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" fillcolor="#009fda" stroked="f">
+                        <v:textbox inset="1.42911mm,.71456mm,1.42911mm,.71456mm">
+                          <w:txbxContent>
+                            <w:p>
+                              <w:pPr>
+                                <w:rPr>
+                                  <w:rFonts w:eastAsia="Times New Roman"/>
+                                </w:rPr>
+                              </w:pPr>
+                            </w:p>
+                          </w:txbxContent>
+                        </v:textbox>
+                      </v:rect>
+                      <v:rect id="Rectangle 22" o:spid="_x0000_s1049" style="position:absolute;left:10842;width:905;height:1557;visibility:visible;mso-wrap-style:square;v-text-anchor:top" o:gfxdata="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" fillcolor="#009fda" stroked="f">
+                        <v:textbox inset="1.42911mm,.71456mm,1.42911mm,.71456mm">
+                          <w:txbxContent>
+                            <w:p>
+                              <w:pPr>
+                                <w:rPr>
+                                  <w:rFonts w:eastAsia="Times New Roman"/>
+                                </w:rPr>
+                              </w:pPr>
+                            </w:p>
+                          </w:txbxContent>
+                        </v:textbox>
+                      </v:rect>
+                      <v:rect id="Rectangle 23" o:spid="_x0000_s1050" style="position:absolute;left:12049;width:905;height:1557;visibility:visible;mso-wrap-style:square;v-text-anchor:top" o:gfxdata="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" fillcolor="#009fda" stroked="f">
+                        <v:textbox inset="1.42911mm,.71456mm,1.42911mm,.71456mm">
+                          <w:txbxContent>
+                            <w:p>
+                              <w:pPr>
+                                <w:rPr>
+                                  <w:rFonts w:eastAsia="Times New Roman"/>
+                                </w:rPr>
+                              </w:pPr>
+                            </w:p>
+                          </w:txbxContent>
+                        </v:textbox>
+                      </v:rect>
+                      <v:rect id="Rectangle 24" o:spid="_x0000_s1051" style="position:absolute;left:13255;width:905;height:1557;visibility:visible;mso-wrap-style:square;v-text-anchor:top" o:gfxdata="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" fillcolor="#eeece1 [3214]" stroked="f">
+                        <v:textbox inset="1.42911mm,.71456mm,1.42911mm,.71456mm">
+                          <w:txbxContent>
+                            <w:p>
+                              <w:pPr>
+                                <w:rPr>
+                                  <w:rFonts w:eastAsia="Times New Roman"/>
+                                </w:rPr>
+                              </w:pPr>
+                            </w:p>
+                          </w:txbxContent>
+                        </v:textbox>
+                      </v:rect>
+                    </v:group>
+                  </w:pict>
                 </mc:Fallback>
               </mc:AlternateContent>
             </w:r>
@@ -2205,17 +2456,23 @@
         <w:tc>
           <w:tcPr>
             <w:cnfStyle w:val="001000000000" w:firstRow="0" w:lastRow="0" w:firstColumn="1" w:lastColumn="0" w:oddVBand="0" w:evenVBand="0" w:oddHBand="0" w:evenHBand="0" w:firstRowFirstColumn="0" w:firstRowLastColumn="0" w:lastRowFirstColumn="0" w:lastRowLastColumn="0"/>
-            <w:tcW w:w="3085" w:type="dxa"/>
+            <w:tcW w:w="4084" w:type="dxa"/>
           </w:tcPr>
           <w:p>
             <w:r>
-              <w:t>Web Applications, APIs, Microservices</w:t>
+              <w:t>Web Applications, APIs</w:t>
+            </w:r>
+            <w:r>
+              <w:t xml:space="preserve"> (REST/SOAP)</w:t>
+            </w:r>
+            <w:r>
+              <w:t>, Microservices</w:t>
             </w:r>
           </w:p>
         </w:tc>
         <w:tc>
           <w:tcPr>
-            <w:tcW w:w="6157" w:type="dxa"/>
+            <w:tcW w:w="5158" w:type="dxa"/>
           </w:tcPr>
           <w:p>
             <w:pPr>
@@ -2228,12 +2485,12 @@
                 <w:noProof/>
               </w:rPr>
               <mc:AlternateContent>
-                <mc:Choice Requires="wps">
+                <mc:Choice Requires="wpg">
                   <w:drawing>
-                    <wp:anchor distT="0" distB="0" distL="114300" distR="114300" simplePos="0" relativeHeight="251660288" behindDoc="0" locked="0" layoutInCell="1" hidden="0" allowOverlap="1">
+                    <wp:anchor distT="0" distB="0" distL="114300" distR="114300" simplePos="0" relativeHeight="251660288" behindDoc="0" locked="0" layoutInCell="1" hidden="0" allowOverlap="1" wp14:anchorId="60C77E9F" wp14:editId="60517A91">
                       <wp:simplePos x="0" y="0"/>
                       <wp:positionH relativeFrom="column">
-                        <wp:posOffset>251460</wp:posOffset>
+                        <wp:posOffset>121920</wp:posOffset>
                       </wp:positionH>
                       <wp:positionV relativeFrom="paragraph">
                         <wp:posOffset>67945</wp:posOffset>
@@ -2712,47 +2969,167 @@
                     </wp:anchor>
                   </w:drawing>
                 </mc:Choice>
-                <mc:Fallback xmlns:sl="http://schemas.openxmlformats.org/schemaLibrary/2006/main" xmlns:a="http://schemas.openxmlformats.org/drawingml/2006/main" xmlns:pic="http://schemas.openxmlformats.org/drawingml/2006/picture" xmlns:c="http://schemas.openxmlformats.org/drawingml/2006/chart" xmlns:lc="http://schemas.openxmlformats.org/drawingml/2006/lockedCanvas" xmlns:dgm="http://schemas.openxmlformats.org/drawingml/2006/diagram" xmlns:w15="http://schemas.microsoft.com/office/word/2012/wordml">
-                  <w:drawing>
-                    <wp:anchor allowOverlap="1" behindDoc="0" distB="0" distT="0" distL="114300" distR="114300" hidden="0" layoutInCell="1" locked="0" relativeHeight="0" simplePos="0">
-                      <wp:simplePos x="0" y="0"/>
-                      <wp:positionH relativeFrom="column">
-                        <wp:posOffset>251460</wp:posOffset>
-                      </wp:positionH>
-                      <wp:positionV relativeFrom="paragraph">
-                        <wp:posOffset>67945</wp:posOffset>
-                      </wp:positionV>
-                      <wp:extent cx="2914650" cy="342900"/>
-                      <wp:effectExtent b="0" l="0" r="0" t="0"/>
-                      <wp:wrapNone/>
-                      <wp:docPr id="632" name="image6.png"/>
-                      <a:graphic>
-                        <a:graphicData uri="http://schemas.openxmlformats.org/drawingml/2006/picture">
-                          <pic:pic>
-                            <pic:nvPicPr>
-                              <pic:cNvPr id="0" name="image6.png"/>
-                              <pic:cNvPicPr preferRelativeResize="0"/>
-                            </pic:nvPicPr>
-                            <pic:blipFill>
-                              <a:blip r:embed="rId17"/>
-                              <a:srcRect b="0" l="0" r="0" t="0"/>
-                              <a:stretch>
-                                <a:fillRect/>
-                              </a:stretch>
-                            </pic:blipFill>
-                            <pic:spPr>
-                              <a:xfrm>
-                                <a:off x="0" y="0"/>
-                                <a:ext cx="2914650" cy="342900"/>
-                              </a:xfrm>
-                              <a:prstGeom prst="rect"/>
-                              <a:ln/>
-                            </pic:spPr>
-                          </pic:pic>
-                        </a:graphicData>
-                      </a:graphic>
-                    </wp:anchor>
-                  </w:drawing>
+                <mc:Fallback>
+                  <w:pict>
+                    <v:group id="Group 632" o:spid="_x0000_s1052" style="position:absolute;margin-left:9.6pt;margin-top:5.35pt;width:222.5pt;height:17.9pt;z-index:251660288" coordsize="14160,1557" o:gfxdata="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">
+                      <v:rect id="Rectangle 25" o:spid="_x0000_s1053" style="position:absolute;width:904;height:1557;visibility:visible;mso-wrap-style:square;v-text-anchor:top" o:gfxdata="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" fillcolor="#cf0072" stroked="f">
+                        <v:textbox inset="1.42911mm,.71456mm,1.42911mm,.71456mm">
+                          <w:txbxContent>
+                            <w:p>
+                              <w:pPr>
+                                <w:rPr>
+                                  <w:rFonts w:eastAsia="Times New Roman"/>
+                                </w:rPr>
+                              </w:pPr>
+                            </w:p>
+                          </w:txbxContent>
+                        </v:textbox>
+                      </v:rect>
+                      <v:rect id="Rectangle 26" o:spid="_x0000_s1054" style="position:absolute;left:1206;width:905;height:1557;visibility:visible;mso-wrap-style:square;v-text-anchor:top" o:gfxdata="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" fillcolor="#cf0072" stroked="f">
+                        <v:textbox inset="1.42911mm,.71456mm,1.42911mm,.71456mm">
+                          <w:txbxContent>
+                            <w:p>
+                              <w:pPr>
+                                <w:rPr>
+                                  <w:rFonts w:eastAsia="Times New Roman"/>
+                                </w:rPr>
+                              </w:pPr>
+                            </w:p>
+                          </w:txbxContent>
+                        </v:textbox>
+                      </v:rect>
+                      <v:rect id="Rectangle 27" o:spid="_x0000_s1055" style="position:absolute;left:2413;width:904;height:1557;visibility:visible;mso-wrap-style:square;v-text-anchor:top" o:gfxdata="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" fillcolor="#cf0072" stroked="f">
+                        <v:textbox inset="1.42911mm,.71456mm,1.42911mm,.71456mm">
+                          <w:txbxContent>
+                            <w:p>
+                              <w:pPr>
+                                <w:rPr>
+                                  <w:rFonts w:eastAsia="Times New Roman"/>
+                                </w:rPr>
+                              </w:pPr>
+                            </w:p>
+                          </w:txbxContent>
+                        </v:textbox>
+                      </v:rect>
+                      <v:rect id="Rectangle 28" o:spid="_x0000_s1056" style="position:absolute;left:3619;width:905;height:1557;visibility:visible;mso-wrap-style:square;v-text-anchor:top" o:gfxdata="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" fillcolor="#cf0072" stroked="f">
+                        <v:textbox inset="1.42911mm,.71456mm,1.42911mm,.71456mm">
+                          <w:txbxContent>
+                            <w:p>
+                              <w:pPr>
+                                <w:rPr>
+                                  <w:rFonts w:eastAsia="Times New Roman"/>
+                                </w:rPr>
+                              </w:pPr>
+                            </w:p>
+                          </w:txbxContent>
+                        </v:textbox>
+                      </v:rect>
+                      <v:rect id="Rectangle 29" o:spid="_x0000_s1057" style="position:absolute;left:4826;width:904;height:1557;visibility:visible;mso-wrap-style:square;v-text-anchor:top" o:gfxdata="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" fillcolor="#cf0072" stroked="f">
+                        <v:textbox inset="1.42911mm,.71456mm,1.42911mm,.71456mm">
+                          <w:txbxContent>
+                            <w:p>
+                              <w:pPr>
+                                <w:rPr>
+                                  <w:rFonts w:eastAsia="Times New Roman"/>
+                                </w:rPr>
+                              </w:pPr>
+                            </w:p>
+                          </w:txbxContent>
+                        </v:textbox>
+                      </v:rect>
+                      <v:rect id="Rectangle 30" o:spid="_x0000_s1058" style="position:absolute;left:6032;width:905;height:1557;visibility:visible;mso-wrap-style:square;v-text-anchor:top" o:gfxdata="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" fillcolor="#cf0072" stroked="f">
+                        <v:textbox inset="1.42911mm,.71456mm,1.42911mm,.71456mm">
+                          <w:txbxContent>
+                            <w:p>
+                              <w:pPr>
+                                <w:rPr>
+                                  <w:rFonts w:eastAsia="Times New Roman"/>
+                                </w:rPr>
+                              </w:pPr>
+                            </w:p>
+                          </w:txbxContent>
+                        </v:textbox>
+                      </v:rect>
+                      <v:rect id="Rectangle 31" o:spid="_x0000_s1059" style="position:absolute;left:7239;width:904;height:1557;visibility:visible;mso-wrap-style:square;v-text-anchor:top" o:gfxdata="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" fillcolor="#cf0072" stroked="f">
+                        <v:textbox inset="1.42911mm,.71456mm,1.42911mm,.71456mm">
+                          <w:txbxContent>
+                            <w:p>
+                              <w:pPr>
+                                <w:rPr>
+                                  <w:rFonts w:eastAsia="Times New Roman"/>
+                                </w:rPr>
+                              </w:pPr>
+                            </w:p>
+                          </w:txbxContent>
+                        </v:textbox>
+                      </v:rect>
+                      <v:rect id="Rectangle 608" o:spid="_x0000_s1060" style="position:absolute;left:8429;width:905;height:1557;visibility:visible;mso-wrap-style:square;v-text-anchor:top" o:gfxdata="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" fillcolor="#cf0072" stroked="f">
+                        <v:textbox inset="1.42911mm,.71456mm,1.42911mm,.71456mm">
+                          <w:txbxContent>
+                            <w:p>
+                              <w:pPr>
+                                <w:rPr>
+                                  <w:rFonts w:eastAsia="Times New Roman"/>
+                                </w:rPr>
+                              </w:pPr>
+                            </w:p>
+                          </w:txbxContent>
+                        </v:textbox>
+                      </v:rect>
+                      <v:rect id="Rectangle 609" o:spid="_x0000_s1061" style="position:absolute;left:9636;width:905;height:1557;visibility:visible;mso-wrap-style:square;v-text-anchor:top" o:gfxdata="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" fillcolor="#cf0072" stroked="f">
+                        <v:textbox inset="1.42911mm,.71456mm,1.42911mm,.71456mm">
+                          <w:txbxContent>
+                            <w:p>
+                              <w:pPr>
+                                <w:rPr>
+                                  <w:rFonts w:eastAsia="Times New Roman"/>
+                                </w:rPr>
+                              </w:pPr>
+                            </w:p>
+                          </w:txbxContent>
+                        </v:textbox>
+                      </v:rect>
+                      <v:rect id="Rectangle 610" o:spid="_x0000_s1062" style="position:absolute;left:10842;width:905;height:1557;visibility:visible;mso-wrap-style:square;v-text-anchor:top" o:gfxdata="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" fillcolor="#cf0072" stroked="f">
+                        <v:textbox inset="1.42911mm,.71456mm,1.42911mm,.71456mm">
+                          <w:txbxContent>
+                            <w:p>
+                              <w:pPr>
+                                <w:rPr>
+                                  <w:rFonts w:eastAsia="Times New Roman"/>
+                                </w:rPr>
+                              </w:pPr>
+                            </w:p>
+                          </w:txbxContent>
+                        </v:textbox>
+                      </v:rect>
+                      <v:rect id="Rectangle 611" o:spid="_x0000_s1063" style="position:absolute;left:12049;width:905;height:1557;visibility:visible;mso-wrap-style:square;v-text-anchor:top" o:gfxdata="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" fillcolor="#cf0072" stroked="f">
+                        <v:textbox inset="1.42911mm,.71456mm,1.42911mm,.71456mm">
+                          <w:txbxContent>
+                            <w:p>
+                              <w:pPr>
+                                <w:rPr>
+                                  <w:rFonts w:eastAsia="Times New Roman"/>
+                                </w:rPr>
+                              </w:pPr>
+                            </w:p>
+                          </w:txbxContent>
+                        </v:textbox>
+                      </v:rect>
+                      <v:rect id="Rectangle 612" o:spid="_x0000_s1064" style="position:absolute;left:13255;width:905;height:1557;visibility:visible;mso-wrap-style:square;v-text-anchor:top" o:gfxdata="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" fillcolor="#eeece1 [3214]" stroked="f">
+                        <v:textbox inset="1.42911mm,.71456mm,1.42911mm,.71456mm">
+                          <w:txbxContent>
+                            <w:p>
+                              <w:pPr>
+                                <w:rPr>
+                                  <w:rFonts w:eastAsia="Times New Roman"/>
+                                </w:rPr>
+                              </w:pPr>
+                            </w:p>
+                          </w:txbxContent>
+                        </v:textbox>
+                      </v:rect>
+                    </v:group>
+                  </w:pict>
                 </mc:Fallback>
               </mc:AlternateContent>
             </w:r>
@@ -2763,7 +3140,7 @@
         <w:tc>
           <w:tcPr>
             <w:cnfStyle w:val="001000000000" w:firstRow="0" w:lastRow="0" w:firstColumn="1" w:lastColumn="0" w:oddVBand="0" w:evenVBand="0" w:oddHBand="0" w:evenHBand="0" w:firstRowFirstColumn="0" w:firstRowLastColumn="0" w:lastRowFirstColumn="0" w:lastRowLastColumn="0"/>
-            <w:tcW w:w="3085" w:type="dxa"/>
+            <w:tcW w:w="4084" w:type="dxa"/>
           </w:tcPr>
           <w:p>
             <w:r>
@@ -2773,7 +3150,7 @@
         </w:tc>
         <w:tc>
           <w:tcPr>
-            <w:tcW w:w="6157" w:type="dxa"/>
+            <w:tcW w:w="5158" w:type="dxa"/>
           </w:tcPr>
           <w:p>
             <w:pPr>
@@ -2786,15 +3163,15 @@
                 <w:noProof/>
               </w:rPr>
               <mc:AlternateContent>
-                <mc:Choice Requires="wps">
+                <mc:Choice Requires="wpg">
                   <w:drawing>
-                    <wp:anchor distT="0" distB="0" distL="114300" distR="114300" simplePos="0" relativeHeight="251661312" behindDoc="0" locked="0" layoutInCell="1" hidden="0" allowOverlap="1">
+                    <wp:anchor distT="0" distB="0" distL="114300" distR="114300" simplePos="0" relativeHeight="251661312" behindDoc="0" locked="0" layoutInCell="1" hidden="0" allowOverlap="1" wp14:anchorId="370A8AF9" wp14:editId="2A8246C1">
                       <wp:simplePos x="0" y="0"/>
                       <wp:positionH relativeFrom="column">
-                        <wp:posOffset>250190</wp:posOffset>
+                        <wp:posOffset>120650</wp:posOffset>
                       </wp:positionH>
                       <wp:positionV relativeFrom="paragraph">
-                        <wp:posOffset>121920</wp:posOffset>
+                        <wp:posOffset>91440</wp:posOffset>
                       </wp:positionV>
                       <wp:extent cx="2825750" cy="227330"/>
                       <wp:effectExtent l="38100" t="57150" r="50800" b="58420"/>
@@ -3270,47 +3647,167 @@
                     </wp:anchor>
                   </w:drawing>
                 </mc:Choice>
-                <mc:Fallback xmlns:sl="http://schemas.openxmlformats.org/schemaLibrary/2006/main" xmlns:a="http://schemas.openxmlformats.org/drawingml/2006/main" xmlns:pic="http://schemas.openxmlformats.org/drawingml/2006/picture" xmlns:c="http://schemas.openxmlformats.org/drawingml/2006/chart" xmlns:lc="http://schemas.openxmlformats.org/drawingml/2006/lockedCanvas" xmlns:dgm="http://schemas.openxmlformats.org/drawingml/2006/diagram" xmlns:w15="http://schemas.microsoft.com/office/word/2012/wordml">
-                  <w:drawing>
-                    <wp:anchor allowOverlap="1" behindDoc="0" distB="0" distT="0" distL="114300" distR="114300" hidden="0" layoutInCell="1" locked="0" relativeHeight="0" simplePos="0">
-                      <wp:simplePos x="0" y="0"/>
-                      <wp:positionH relativeFrom="column">
-                        <wp:posOffset>250190</wp:posOffset>
-                      </wp:positionH>
-                      <wp:positionV relativeFrom="paragraph">
-                        <wp:posOffset>121920</wp:posOffset>
-                      </wp:positionV>
-                      <wp:extent cx="2914650" cy="342900"/>
-                      <wp:effectExtent b="0" l="0" r="0" t="0"/>
-                      <wp:wrapNone/>
-                      <wp:docPr id="628" name="image2.png"/>
-                      <a:graphic>
-                        <a:graphicData uri="http://schemas.openxmlformats.org/drawingml/2006/picture">
-                          <pic:pic>
-                            <pic:nvPicPr>
-                              <pic:cNvPr id="0" name="image2.png"/>
-                              <pic:cNvPicPr preferRelativeResize="0"/>
-                            </pic:nvPicPr>
-                            <pic:blipFill>
-                              <a:blip r:embed="rId18"/>
-                              <a:srcRect b="0" l="0" r="0" t="0"/>
-                              <a:stretch>
-                                <a:fillRect/>
-                              </a:stretch>
-                            </pic:blipFill>
-                            <pic:spPr>
-                              <a:xfrm>
-                                <a:off x="0" y="0"/>
-                                <a:ext cx="2914650" cy="342900"/>
-                              </a:xfrm>
-                              <a:prstGeom prst="rect"/>
-                              <a:ln/>
-                            </pic:spPr>
-                          </pic:pic>
-                        </a:graphicData>
-                      </a:graphic>
-                    </wp:anchor>
-                  </w:drawing>
+                <mc:Fallback>
+                  <w:pict>
+                    <v:group id="Group 628" o:spid="_x0000_s1065" style="position:absolute;margin-left:9.5pt;margin-top:7.2pt;width:222.5pt;height:17.9pt;z-index:251661312" coordsize="14160,1557" o:gfxdata="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">
+                      <v:rect id="Rectangle 613" o:spid="_x0000_s1066" style="position:absolute;width:904;height:1557;visibility:visible;mso-wrap-style:square;v-text-anchor:top" o:gfxdata="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" fillcolor="#ff7126" stroked="f">
+                        <v:textbox inset="1.42911mm,.71456mm,1.42911mm,.71456mm">
+                          <w:txbxContent>
+                            <w:p>
+                              <w:pPr>
+                                <w:rPr>
+                                  <w:rFonts w:eastAsia="Times New Roman"/>
+                                </w:rPr>
+                              </w:pPr>
+                            </w:p>
+                          </w:txbxContent>
+                        </v:textbox>
+                      </v:rect>
+                      <v:rect id="Rectangle 614" o:spid="_x0000_s1067" style="position:absolute;left:1206;width:905;height:1557;visibility:visible;mso-wrap-style:square;v-text-anchor:top" o:gfxdata="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" fillcolor="#ff7126" stroked="f">
+                        <v:textbox inset="1.42911mm,.71456mm,1.42911mm,.71456mm">
+                          <w:txbxContent>
+                            <w:p>
+                              <w:pPr>
+                                <w:rPr>
+                                  <w:rFonts w:eastAsia="Times New Roman"/>
+                                </w:rPr>
+                              </w:pPr>
+                            </w:p>
+                          </w:txbxContent>
+                        </v:textbox>
+                      </v:rect>
+                      <v:rect id="Rectangle 615" o:spid="_x0000_s1068" style="position:absolute;left:2413;width:904;height:1557;visibility:visible;mso-wrap-style:square;v-text-anchor:top" o:gfxdata="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" fillcolor="#ff7126" stroked="f">
+                        <v:textbox inset="1.42911mm,.71456mm,1.42911mm,.71456mm">
+                          <w:txbxContent>
+                            <w:p>
+                              <w:pPr>
+                                <w:rPr>
+                                  <w:rFonts w:eastAsia="Times New Roman"/>
+                                </w:rPr>
+                              </w:pPr>
+                            </w:p>
+                          </w:txbxContent>
+                        </v:textbox>
+                      </v:rect>
+                      <v:rect id="Rectangle 616" o:spid="_x0000_s1069" style="position:absolute;left:3619;width:905;height:1557;visibility:visible;mso-wrap-style:square;v-text-anchor:top" o:gfxdata="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" fillcolor="#ff7126" stroked="f">
+                        <v:textbox inset="1.42911mm,.71456mm,1.42911mm,.71456mm">
+                          <w:txbxContent>
+                            <w:p>
+                              <w:pPr>
+                                <w:rPr>
+                                  <w:rFonts w:eastAsia="Times New Roman"/>
+                                </w:rPr>
+                              </w:pPr>
+                            </w:p>
+                          </w:txbxContent>
+                        </v:textbox>
+                      </v:rect>
+                      <v:rect id="Rectangle 617" o:spid="_x0000_s1070" style="position:absolute;left:4826;width:904;height:1557;visibility:visible;mso-wrap-style:square;v-text-anchor:top" o:gfxdata="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" fillcolor="#ff7126" stroked="f">
+                        <v:textbox inset="1.42911mm,.71456mm,1.42911mm,.71456mm">
+                          <w:txbxContent>
+                            <w:p>
+                              <w:pPr>
+                                <w:rPr>
+                                  <w:rFonts w:eastAsia="Times New Roman"/>
+                                </w:rPr>
+                              </w:pPr>
+                            </w:p>
+                          </w:txbxContent>
+                        </v:textbox>
+                      </v:rect>
+                      <v:rect id="Rectangle 618" o:spid="_x0000_s1071" style="position:absolute;left:6032;width:905;height:1557;visibility:visible;mso-wrap-style:square;v-text-anchor:top" o:gfxdata="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" fillcolor="#ff7126" stroked="f">
+                        <v:textbox inset="1.42911mm,.71456mm,1.42911mm,.71456mm">
+                          <w:txbxContent>
+                            <w:p>
+                              <w:pPr>
+                                <w:rPr>
+                                  <w:rFonts w:eastAsia="Times New Roman"/>
+                                </w:rPr>
+                              </w:pPr>
+                            </w:p>
+                          </w:txbxContent>
+                        </v:textbox>
+                      </v:rect>
+                      <v:rect id="Rectangle 619" o:spid="_x0000_s1072" style="position:absolute;left:7239;width:904;height:1557;visibility:visible;mso-wrap-style:square;v-text-anchor:top" o:gfxdata="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" fillcolor="#ff7126" stroked="f">
+                        <v:textbox inset="1.42911mm,.71456mm,1.42911mm,.71456mm">
+                          <w:txbxContent>
+                            <w:p>
+                              <w:pPr>
+                                <w:rPr>
+                                  <w:rFonts w:eastAsia="Times New Roman"/>
+                                </w:rPr>
+                              </w:pPr>
+                            </w:p>
+                          </w:txbxContent>
+                        </v:textbox>
+                      </v:rect>
+                      <v:rect id="Rectangle 620" o:spid="_x0000_s1073" style="position:absolute;left:8429;width:905;height:1557;visibility:visible;mso-wrap-style:square;v-text-anchor:top" o:gfxdata="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" fillcolor="#ff7126" stroked="f">
+                        <v:textbox inset="1.42911mm,.71456mm,1.42911mm,.71456mm">
+                          <w:txbxContent>
+                            <w:p>
+                              <w:pPr>
+                                <w:rPr>
+                                  <w:rFonts w:eastAsia="Times New Roman"/>
+                                </w:rPr>
+                              </w:pPr>
+                            </w:p>
+                          </w:txbxContent>
+                        </v:textbox>
+                      </v:rect>
+                      <v:rect id="Rectangle 621" o:spid="_x0000_s1074" style="position:absolute;left:9636;width:905;height:1557;visibility:visible;mso-wrap-style:square;v-text-anchor:top" o:gfxdata="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" fillcolor="#ff7326" stroked="f">
+                        <v:textbox inset="1.42911mm,.71456mm,1.42911mm,.71456mm">
+                          <w:txbxContent>
+                            <w:p>
+                              <w:pPr>
+                                <w:rPr>
+                                  <w:rFonts w:eastAsia="Times New Roman"/>
+                                </w:rPr>
+                              </w:pPr>
+                            </w:p>
+                          </w:txbxContent>
+                        </v:textbox>
+                      </v:rect>
+                      <v:rect id="Rectangle 622" o:spid="_x0000_s1075" style="position:absolute;left:10842;width:905;height:1557;visibility:visible;mso-wrap-style:square;v-text-anchor:top" o:gfxdata="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" fillcolor="#ff7326" stroked="f">
+                        <v:textbox inset="1.42911mm,.71456mm,1.42911mm,.71456mm">
+                          <w:txbxContent>
+                            <w:p>
+                              <w:pPr>
+                                <w:rPr>
+                                  <w:rFonts w:eastAsia="Times New Roman"/>
+                                </w:rPr>
+                              </w:pPr>
+                            </w:p>
+                          </w:txbxContent>
+                        </v:textbox>
+                      </v:rect>
+                      <v:rect id="Rectangle 623" o:spid="_x0000_s1076" style="position:absolute;left:12049;width:905;height:1557;visibility:visible;mso-wrap-style:square;v-text-anchor:top" o:gfxdata="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" fillcolor="#eeece1 [3214]" stroked="f">
+                        <v:textbox inset="1.42911mm,.71456mm,1.42911mm,.71456mm">
+                          <w:txbxContent>
+                            <w:p>
+                              <w:pPr>
+                                <w:rPr>
+                                  <w:rFonts w:eastAsia="Times New Roman"/>
+                                </w:rPr>
+                              </w:pPr>
+                            </w:p>
+                          </w:txbxContent>
+                        </v:textbox>
+                      </v:rect>
+                      <v:rect id="Rectangle 624" o:spid="_x0000_s1077" style="position:absolute;left:13255;width:905;height:1557;visibility:visible;mso-wrap-style:square;v-text-anchor:top" o:gfxdata="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" fillcolor="#eeece1 [3214]" stroked="f">
+                        <v:textbox inset="1.42911mm,.71456mm,1.42911mm,.71456mm">
+                          <w:txbxContent>
+                            <w:p>
+                              <w:pPr>
+                                <w:rPr>
+                                  <w:rFonts w:eastAsia="Times New Roman"/>
+                                </w:rPr>
+                              </w:pPr>
+                            </w:p>
+                          </w:txbxContent>
+                        </v:textbox>
+                      </v:rect>
+                    </v:group>
+                  </w:pict>
                 </mc:Fallback>
               </mc:AlternateContent>
             </w:r>
@@ -3324,7 +3821,7 @@
         <w:tc>
           <w:tcPr>
             <w:cnfStyle w:val="001000000000" w:firstRow="0" w:lastRow="0" w:firstColumn="1" w:lastColumn="0" w:oddVBand="0" w:evenVBand="0" w:oddHBand="0" w:evenHBand="0" w:firstRowFirstColumn="0" w:firstRowLastColumn="0" w:lastRowFirstColumn="0" w:lastRowLastColumn="0"/>
-            <w:tcW w:w="3085" w:type="dxa"/>
+            <w:tcW w:w="4084" w:type="dxa"/>
           </w:tcPr>
           <w:p>
             <w:r>
@@ -3334,7 +3831,7 @@
         </w:tc>
         <w:tc>
           <w:tcPr>
-            <w:tcW w:w="6157" w:type="dxa"/>
+            <w:tcW w:w="5158" w:type="dxa"/>
           </w:tcPr>
           <w:p>
             <w:pPr>
@@ -3347,12 +3844,12 @@
                 <w:noProof/>
               </w:rPr>
               <mc:AlternateContent>
-                <mc:Choice Requires="wps">
+                <mc:Choice Requires="wpg">
                   <w:drawing>
-                    <wp:anchor distT="0" distB="0" distL="114300" distR="114300" simplePos="0" relativeHeight="251662336" behindDoc="0" locked="0" layoutInCell="1" hidden="0" allowOverlap="1">
+                    <wp:anchor distT="0" distB="0" distL="114300" distR="114300" simplePos="0" relativeHeight="251662336" behindDoc="0" locked="0" layoutInCell="1" hidden="0" allowOverlap="1" wp14:anchorId="06B551BC" wp14:editId="750D522A">
                       <wp:simplePos x="0" y="0"/>
                       <wp:positionH relativeFrom="column">
-                        <wp:posOffset>250825</wp:posOffset>
+                        <wp:posOffset>121285</wp:posOffset>
                       </wp:positionH>
                       <wp:positionV relativeFrom="paragraph">
                         <wp:posOffset>83185</wp:posOffset>
@@ -3831,47 +4328,167 @@
                     </wp:anchor>
                   </w:drawing>
                 </mc:Choice>
-                <mc:Fallback xmlns:sl="http://schemas.openxmlformats.org/schemaLibrary/2006/main" xmlns:a="http://schemas.openxmlformats.org/drawingml/2006/main" xmlns:pic="http://schemas.openxmlformats.org/drawingml/2006/picture" xmlns:c="http://schemas.openxmlformats.org/drawingml/2006/chart" xmlns:lc="http://schemas.openxmlformats.org/drawingml/2006/lockedCanvas" xmlns:dgm="http://schemas.openxmlformats.org/drawingml/2006/diagram" xmlns:w15="http://schemas.microsoft.com/office/word/2012/wordml">
-                  <w:drawing>
-                    <wp:anchor allowOverlap="1" behindDoc="0" distB="0" distT="0" distL="114300" distR="114300" hidden="0" layoutInCell="1" locked="0" relativeHeight="0" simplePos="0">
-                      <wp:simplePos x="0" y="0"/>
-                      <wp:positionH relativeFrom="column">
-                        <wp:posOffset>250825</wp:posOffset>
-                      </wp:positionH>
-                      <wp:positionV relativeFrom="paragraph">
-                        <wp:posOffset>83185</wp:posOffset>
-                      </wp:positionV>
-                      <wp:extent cx="2914650" cy="342900"/>
-                      <wp:effectExtent b="0" l="0" r="0" t="0"/>
-                      <wp:wrapNone/>
-                      <wp:docPr id="627" name="image1.png"/>
-                      <a:graphic>
-                        <a:graphicData uri="http://schemas.openxmlformats.org/drawingml/2006/picture">
-                          <pic:pic>
-                            <pic:nvPicPr>
-                              <pic:cNvPr id="0" name="image1.png"/>
-                              <pic:cNvPicPr preferRelativeResize="0"/>
-                            </pic:nvPicPr>
-                            <pic:blipFill>
-                              <a:blip r:embed="rId19"/>
-                              <a:srcRect b="0" l="0" r="0" t="0"/>
-                              <a:stretch>
-                                <a:fillRect/>
-                              </a:stretch>
-                            </pic:blipFill>
-                            <pic:spPr>
-                              <a:xfrm>
-                                <a:off x="0" y="0"/>
-                                <a:ext cx="2914650" cy="342900"/>
-                              </a:xfrm>
-                              <a:prstGeom prst="rect"/>
-                              <a:ln/>
-                            </pic:spPr>
-                          </pic:pic>
-                        </a:graphicData>
-                      </a:graphic>
-                    </wp:anchor>
-                  </w:drawing>
+                <mc:Fallback>
+                  <w:pict>
+                    <v:group id="Group 627" o:spid="_x0000_s1078" style="position:absolute;margin-left:9.55pt;margin-top:6.55pt;width:222.5pt;height:17.9pt;z-index:251662336" coordsize="14160,1557" o:gfxdata="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">
+                      <v:rect id="Rectangle 625" o:spid="_x0000_s1079" style="position:absolute;width:904;height:1557;visibility:visible;mso-wrap-style:square;v-text-anchor:top" o:gfxdata="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" fillcolor="yellow" stroked="f">
+                        <v:textbox inset="1.42911mm,.71456mm,1.42911mm,.71456mm">
+                          <w:txbxContent>
+                            <w:p>
+                              <w:pPr>
+                                <w:rPr>
+                                  <w:rFonts w:eastAsia="Times New Roman"/>
+                                </w:rPr>
+                              </w:pPr>
+                            </w:p>
+                          </w:txbxContent>
+                        </v:textbox>
+                      </v:rect>
+                      <v:rect id="Rectangle 626" o:spid="_x0000_s1080" style="position:absolute;left:1206;width:905;height:1557;visibility:visible;mso-wrap-style:square;v-text-anchor:top" o:gfxdata="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" fillcolor="yellow" stroked="f">
+                        <v:textbox inset="1.42911mm,.71456mm,1.42911mm,.71456mm">
+                          <w:txbxContent>
+                            <w:p>
+                              <w:pPr>
+                                <w:rPr>
+                                  <w:rFonts w:eastAsia="Times New Roman"/>
+                                </w:rPr>
+                              </w:pPr>
+                            </w:p>
+                          </w:txbxContent>
+                        </v:textbox>
+                      </v:rect>
+                      <v:rect id="Rectangle 629" o:spid="_x0000_s1081" style="position:absolute;left:2413;width:904;height:1557;visibility:visible;mso-wrap-style:square;v-text-anchor:top" o:gfxdata="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" fillcolor="yellow" stroked="f">
+                        <v:textbox inset="1.42911mm,.71456mm,1.42911mm,.71456mm">
+                          <w:txbxContent>
+                            <w:p>
+                              <w:pPr>
+                                <w:rPr>
+                                  <w:rFonts w:eastAsia="Times New Roman"/>
+                                </w:rPr>
+                              </w:pPr>
+                            </w:p>
+                          </w:txbxContent>
+                        </v:textbox>
+                      </v:rect>
+                      <v:rect id="Rectangle 630" o:spid="_x0000_s1082" style="position:absolute;left:3619;width:905;height:1557;visibility:visible;mso-wrap-style:square;v-text-anchor:top" o:gfxdata="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" fillcolor="yellow" stroked="f">
+                        <v:textbox inset="1.42911mm,.71456mm,1.42911mm,.71456mm">
+                          <w:txbxContent>
+                            <w:p>
+                              <w:pPr>
+                                <w:rPr>
+                                  <w:rFonts w:eastAsia="Times New Roman"/>
+                                </w:rPr>
+                              </w:pPr>
+                            </w:p>
+                          </w:txbxContent>
+                        </v:textbox>
+                      </v:rect>
+                      <v:rect id="Rectangle 634" o:spid="_x0000_s1083" style="position:absolute;left:4826;width:904;height:1557;visibility:visible;mso-wrap-style:square;v-text-anchor:top" o:gfxdata="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" fillcolor="yellow" stroked="f">
+                        <v:textbox inset="1.42911mm,.71456mm,1.42911mm,.71456mm">
+                          <w:txbxContent>
+                            <w:p>
+                              <w:pPr>
+                                <w:rPr>
+                                  <w:rFonts w:eastAsia="Times New Roman"/>
+                                </w:rPr>
+                              </w:pPr>
+                            </w:p>
+                          </w:txbxContent>
+                        </v:textbox>
+                      </v:rect>
+                      <v:rect id="Rectangle 635" o:spid="_x0000_s1084" style="position:absolute;left:6032;width:905;height:1557;visibility:visible;mso-wrap-style:square;v-text-anchor:top" o:gfxdata="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" fillcolor="yellow" stroked="f">
+                        <v:textbox inset="1.42911mm,.71456mm,1.42911mm,.71456mm">
+                          <w:txbxContent>
+                            <w:p>
+                              <w:pPr>
+                                <w:rPr>
+                                  <w:rFonts w:eastAsia="Times New Roman"/>
+                                </w:rPr>
+                              </w:pPr>
+                            </w:p>
+                          </w:txbxContent>
+                        </v:textbox>
+                      </v:rect>
+                      <v:rect id="Rectangle 636" o:spid="_x0000_s1085" style="position:absolute;left:7239;width:904;height:1557;visibility:visible;mso-wrap-style:square;v-text-anchor:top" o:gfxdata="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" fillcolor="yellow" stroked="f">
+                        <v:textbox inset="1.42911mm,.71456mm,1.42911mm,.71456mm">
+                          <w:txbxContent>
+                            <w:p>
+                              <w:pPr>
+                                <w:rPr>
+                                  <w:rFonts w:eastAsia="Times New Roman"/>
+                                </w:rPr>
+                              </w:pPr>
+                            </w:p>
+                          </w:txbxContent>
+                        </v:textbox>
+                      </v:rect>
+                      <v:rect id="Rectangle 637" o:spid="_x0000_s1086" style="position:absolute;left:8429;width:905;height:1557;visibility:visible;mso-wrap-style:square;v-text-anchor:top" o:gfxdata="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" fillcolor="yellow" stroked="f">
+                        <v:textbox inset="1.42911mm,.71456mm,1.42911mm,.71456mm">
+                          <w:txbxContent>
+                            <w:p>
+                              <w:pPr>
+                                <w:rPr>
+                                  <w:rFonts w:eastAsia="Times New Roman"/>
+                                </w:rPr>
+                              </w:pPr>
+                            </w:p>
+                          </w:txbxContent>
+                        </v:textbox>
+                      </v:rect>
+                      <v:rect id="Rectangle 638" o:spid="_x0000_s1087" style="position:absolute;left:9636;width:905;height:1557;visibility:visible;mso-wrap-style:square;v-text-anchor:top" o:gfxdata="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" fillcolor="yellow" stroked="f">
+                        <v:textbox inset="1.42911mm,.71456mm,1.42911mm,.71456mm">
+                          <w:txbxContent>
+                            <w:p>
+                              <w:pPr>
+                                <w:rPr>
+                                  <w:rFonts w:eastAsia="Times New Roman"/>
+                                </w:rPr>
+                              </w:pPr>
+                            </w:p>
+                          </w:txbxContent>
+                        </v:textbox>
+                      </v:rect>
+                      <v:rect id="Rectangle 639" o:spid="_x0000_s1088" style="position:absolute;left:10842;width:905;height:1557;visibility:visible;mso-wrap-style:square;v-text-anchor:top" o:gfxdata="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" fillcolor="yellow" stroked="f">
+                        <v:textbox inset="1.42911mm,.71456mm,1.42911mm,.71456mm">
+                          <w:txbxContent>
+                            <w:p>
+                              <w:pPr>
+                                <w:rPr>
+                                  <w:rFonts w:eastAsia="Times New Roman"/>
+                                </w:rPr>
+                              </w:pPr>
+                            </w:p>
+                          </w:txbxContent>
+                        </v:textbox>
+                      </v:rect>
+                      <v:rect id="Rectangle 640" o:spid="_x0000_s1089" style="position:absolute;left:12049;width:905;height:1557;visibility:visible;mso-wrap-style:square;v-text-anchor:top" o:gfxdata="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" fillcolor="yellow" stroked="f">
+                        <v:textbox inset="1.42911mm,.71456mm,1.42911mm,.71456mm">
+                          <w:txbxContent>
+                            <w:p>
+                              <w:pPr>
+                                <w:rPr>
+                                  <w:rFonts w:eastAsia="Times New Roman"/>
+                                </w:rPr>
+                              </w:pPr>
+                            </w:p>
+                          </w:txbxContent>
+                        </v:textbox>
+                      </v:rect>
+                      <v:rect id="Rectangle 641" o:spid="_x0000_s1090" style="position:absolute;left:13255;width:905;height:1557;visibility:visible;mso-wrap-style:square;v-text-anchor:top" o:gfxdata="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" fillcolor="#eeece1 [3214]" stroked="f">
+                        <v:textbox inset="1.42911mm,.71456mm,1.42911mm,.71456mm">
+                          <w:txbxContent>
+                            <w:p>
+                              <w:pPr>
+                                <w:rPr>
+                                  <w:rFonts w:eastAsia="Times New Roman"/>
+                                </w:rPr>
+                              </w:pPr>
+                            </w:p>
+                          </w:txbxContent>
+                        </v:textbox>
+                      </v:rect>
+                    </v:group>
+                  </w:pict>
                 </mc:Fallback>
               </mc:AlternateContent>
             </w:r>
@@ -4525,7 +5142,7 @@
       <w:pPr>
         <w:ind w:left="-142" w:right="-188"/>
       </w:pPr>
-      <w:hyperlink r:id="rId20">
+      <w:hyperlink r:id="rId15">
         <w:r>
           <w:rPr>
             <w:color w:val="0000FF"/>
@@ -5099,7 +5716,25 @@
                 <w:sz w:val="20"/>
                 <w:szCs w:val="20"/>
               </w:rPr>
-              <w:t>Lead &amp; mentor technical architects/designers</w:t>
+              <w:t xml:space="preserve">Lead &amp; </w:t>
+            </w:r>
+            <w:r>
+              <w:rPr>
+                <w:rFonts w:ascii="Times New Roman" w:eastAsia="Times New Roman" w:hAnsi="Times New Roman" w:cs="Times New Roman"/>
+                <w:color w:val="000000"/>
+                <w:sz w:val="20"/>
+                <w:szCs w:val="20"/>
+              </w:rPr>
+              <w:t>coach</w:t>
+            </w:r>
+            <w:r>
+              <w:rPr>
+                <w:rFonts w:ascii="Times New Roman" w:eastAsia="Times New Roman" w:hAnsi="Times New Roman" w:cs="Times New Roman"/>
+                <w:color w:val="000000"/>
+                <w:sz w:val="20"/>
+                <w:szCs w:val="20"/>
+              </w:rPr>
+              <w:t xml:space="preserve"> technical architects/designers</w:t>
             </w:r>
             <w:r>
               <w:rPr>
@@ -5484,14 +6119,22 @@
         <w:t>Additional Roles:</w:t>
       </w:r>
       <w:r>
-        <w:t xml:space="preserve"> Software Development Team Management &amp; Leadership, Application &amp; System Architecture, Program &amp; Project Management, Customer Engagement </w:t>
+        <w:t xml:space="preserve"> Software Development Team Management &amp; Leadership, Application &amp; System Architecture, Program &amp; Project Management</w:t>
+      </w:r>
+      <w:r>
+        <w:t>, Product Ownership</w:t>
+      </w:r>
+      <w:bookmarkStart w:id="1" w:name="_GoBack"/>
+      <w:bookmarkEnd w:id="1"/>
+      <w:r>
+        <w:t xml:space="preserve">, Customer Engagement </w:t>
       </w:r>
     </w:p>
     <w:p>
       <w:pPr>
         <w:ind w:left="-142" w:right="-188"/>
       </w:pPr>
-      <w:hyperlink r:id="rId21">
+      <w:hyperlink r:id="rId16">
         <w:r>
           <w:rPr>
             <w:color w:val="0000FF"/>
@@ -5620,7 +6263,43 @@
                 <w:sz w:val="20"/>
                 <w:szCs w:val="20"/>
               </w:rPr>
-              <w:t>(Multi-year engagement, budget in excess of €250K)</w:t>
+              <w:t>(Multi-year en</w:t>
+            </w:r>
+            <w:r>
+              <w:rPr>
+                <w:rFonts w:ascii="Times New Roman" w:eastAsia="Times New Roman" w:hAnsi="Times New Roman" w:cs="Times New Roman"/>
+                <w:b w:val="0"/>
+                <w:sz w:val="20"/>
+                <w:szCs w:val="20"/>
+              </w:rPr>
+              <w:t>gagement, budget in excess of €</w:t>
+            </w:r>
+            <w:r>
+              <w:rPr>
+                <w:rFonts w:ascii="Times New Roman" w:eastAsia="Times New Roman" w:hAnsi="Times New Roman" w:cs="Times New Roman"/>
+                <w:b w:val="0"/>
+                <w:sz w:val="20"/>
+                <w:szCs w:val="20"/>
+              </w:rPr>
+              <w:t>5</w:t>
+            </w:r>
+            <w:r>
+              <w:rPr>
+                <w:rFonts w:ascii="Times New Roman" w:eastAsia="Times New Roman" w:hAnsi="Times New Roman" w:cs="Times New Roman"/>
+                <w:b w:val="0"/>
+                <w:sz w:val="20"/>
+                <w:szCs w:val="20"/>
+              </w:rPr>
+              <w:t>0</w:t>
+            </w:r>
+            <w:r>
+              <w:rPr>
+                <w:rFonts w:ascii="Times New Roman" w:eastAsia="Times New Roman" w:hAnsi="Times New Roman" w:cs="Times New Roman"/>
+                <w:b w:val="0"/>
+                <w:sz w:val="20"/>
+                <w:szCs w:val="20"/>
+              </w:rPr>
+              <w:t>0K)</w:t>
             </w:r>
           </w:p>
         </w:tc>
@@ -5959,7 +6638,25 @@
                 <w:sz w:val="20"/>
                 <w:szCs w:val="20"/>
               </w:rPr>
-              <w:t>Reference Data Management System (RDMA) – Product development management and leadership. Product Budget ~ €100K</w:t>
+              <w:t>Reference Data Management System (RDMA) – Product development management and leadership. Product Budget ~ €1</w:t>
+            </w:r>
+            <w:r>
+              <w:rPr>
+                <w:rFonts w:ascii="Times New Roman" w:eastAsia="Times New Roman" w:hAnsi="Times New Roman" w:cs="Times New Roman"/>
+                <w:color w:val="000000"/>
+                <w:sz w:val="20"/>
+                <w:szCs w:val="20"/>
+              </w:rPr>
+              <w:t>5</w:t>
+            </w:r>
+            <w:r>
+              <w:rPr>
+                <w:rFonts w:ascii="Times New Roman" w:eastAsia="Times New Roman" w:hAnsi="Times New Roman" w:cs="Times New Roman"/>
+                <w:color w:val="000000"/>
+                <w:sz w:val="20"/>
+                <w:szCs w:val="20"/>
+              </w:rPr>
+              <w:t>0K</w:t>
             </w:r>
           </w:p>
           <w:p>
@@ -7247,7 +7944,7 @@
       <w:pPr>
         <w:ind w:left="-142" w:right="-188"/>
       </w:pPr>
-      <w:hyperlink r:id="rId22">
+      <w:hyperlink r:id="rId17">
         <w:r>
           <w:rPr>
             <w:color w:val="0000FF"/>
@@ -8122,8 +8819,6 @@
         <w:lastRenderedPageBreak/>
         <w:t xml:space="preserve">Software </w:t>
       </w:r>
-      <w:bookmarkStart w:id="1" w:name="_GoBack"/>
-      <w:bookmarkEnd w:id="1"/>
       <w:r>
         <w:t>Development Engineer - Hindsa Technologies Limited</w:t>
       </w:r>
@@ -8132,7 +8827,7 @@
       <w:pPr>
         <w:ind w:left="-142" w:right="-188"/>
       </w:pPr>
-      <w:hyperlink r:id="rId23">
+      <w:hyperlink r:id="rId18">
         <w:r>
           <w:rPr>
             <w:color w:val="0000FF"/>
@@ -8554,7 +9249,7 @@
       <w:pPr>
         <w:ind w:left="-142" w:right="-188"/>
       </w:pPr>
-      <w:hyperlink r:id="rId24">
+      <w:hyperlink r:id="rId19">
         <w:r>
           <w:rPr>
             <w:color w:val="0000FF"/>
@@ -9508,7 +10203,7 @@
       </w:pPr>
     </w:p>
     <w:sectPr>
-      <w:footerReference w:type="default" r:id="rId25"/>
+      <w:footerReference w:type="default" r:id="rId20"/>
       <w:pgSz w:w="11906" w:h="16838"/>
       <w:pgMar w:top="1440" w:right="1440" w:bottom="1440" w:left="1440" w:header="708" w:footer="708" w:gutter="0"/>
       <w:pgNumType w:start="1"/>
@@ -9620,7 +10315,7 @@
             </wp:anchor>
           </w:drawing>
         </mc:Choice>
-        <mc:Fallback xmlns:sl="http://schemas.openxmlformats.org/schemaLibrary/2006/main" xmlns:a="http://schemas.openxmlformats.org/drawingml/2006/main" xmlns:pic="http://schemas.openxmlformats.org/drawingml/2006/picture" xmlns:c="http://schemas.openxmlformats.org/drawingml/2006/chart" xmlns:lc="http://schemas.openxmlformats.org/drawingml/2006/lockedCanvas" xmlns:dgm="http://schemas.openxmlformats.org/drawingml/2006/diagram" xmlns:w15="http://schemas.microsoft.com/office/word/2012/wordml">
+        <mc:Fallback xmlns:w15="http://schemas.microsoft.com/office/word/2012/wordml" xmlns:dgm="http://schemas.openxmlformats.org/drawingml/2006/diagram" xmlns:lc="http://schemas.openxmlformats.org/drawingml/2006/lockedCanvas" xmlns:c="http://schemas.openxmlformats.org/drawingml/2006/chart" xmlns:pic="http://schemas.openxmlformats.org/drawingml/2006/picture" xmlns:a="http://schemas.openxmlformats.org/drawingml/2006/main" xmlns:sl="http://schemas.openxmlformats.org/schemaLibrary/2006/main">
           <w:drawing>
             <wp:anchor allowOverlap="1" behindDoc="0" distB="0" distT="0" distL="114300" distR="114300" hidden="0" layoutInCell="1" locked="0" relativeHeight="0" simplePos="0">
               <wp:simplePos x="0" y="0"/>
@@ -9736,7 +10431,7 @@
                             <w:rPr>
                               <w:noProof/>
                             </w:rPr>
-                            <w:t>5</w:t>
+                            <w:t>3</w:t>
                           </w:r>
                           <w:r>
                             <w:rPr>
@@ -9796,7 +10491,7 @@
                       <w:rPr>
                         <w:noProof/>
                       </w:rPr>
-                      <w:t>5</w:t>
+                      <w:t>3</w:t>
                     </w:r>
                     <w:r>
                       <w:rPr>

</xml_diff>